<commit_message>
Update Project Plan version to 2.1
</commit_message>
<xml_diff>
--- a/Cahier des charges.docx
+++ b/Cahier des charges.docx
@@ -137,8 +137,6 @@
           <w:lang w:val="fr-FR"/>
         </w:rPr>
       </w:pPr>
-      <w:bookmarkStart w:id="0" w:name="_GoBack"/>
-      <w:bookmarkEnd w:id="0"/>
     </w:p>
     <w:p>
       <w:pPr>
@@ -2158,7 +2156,7 @@
           <w:lang w:val="fr-FR"/>
         </w:rPr>
       </w:pPr>
-      <w:bookmarkStart w:id="1" w:name="_Toc248329"/>
+      <w:bookmarkStart w:id="0" w:name="_Toc248329"/>
       <w:r>
         <w:rPr>
           <w:rFonts w:ascii="Times New Roman" w:hAnsi="Times New Roman" w:cs="Times New Roman"/>
@@ -2167,7 +2165,7 @@
         <w:lastRenderedPageBreak/>
         <w:t>Introduction</w:t>
       </w:r>
-      <w:bookmarkEnd w:id="1"/>
+      <w:bookmarkEnd w:id="0"/>
     </w:p>
     <w:p>
       <w:pPr>
@@ -2187,7 +2185,7 @@
           <w:lang w:val="fr-FR"/>
         </w:rPr>
       </w:pPr>
-      <w:bookmarkStart w:id="2" w:name="_Toc248330"/>
+      <w:bookmarkStart w:id="1" w:name="_Toc248330"/>
       <w:r>
         <w:rPr>
           <w:rFonts w:ascii="Times New Roman" w:hAnsi="Times New Roman" w:cs="Times New Roman"/>
@@ -2206,7 +2204,7 @@
         </w:rPr>
         <w:t>Contexte</w:t>
       </w:r>
-      <w:bookmarkEnd w:id="2"/>
+      <w:bookmarkEnd w:id="1"/>
     </w:p>
     <w:p>
       <w:pPr>
@@ -2281,7 +2279,7 @@
           <w:lang w:val="fr-FR"/>
         </w:rPr>
       </w:pPr>
-      <w:bookmarkStart w:id="3" w:name="_Toc248331"/>
+      <w:bookmarkStart w:id="2" w:name="_Toc248331"/>
       <w:r>
         <w:rPr>
           <w:rFonts w:ascii="Times New Roman" w:hAnsi="Times New Roman" w:cs="Times New Roman"/>
@@ -2298,7 +2296,7 @@
         </w:rPr>
         <w:t>Objectifs</w:t>
       </w:r>
-      <w:bookmarkEnd w:id="3"/>
+      <w:bookmarkEnd w:id="2"/>
     </w:p>
     <w:p>
       <w:pPr>
@@ -2318,7 +2316,7 @@
           <w:lang w:val="fr-FR"/>
         </w:rPr>
       </w:pPr>
-      <w:bookmarkStart w:id="4" w:name="_Toc248332"/>
+      <w:bookmarkStart w:id="3" w:name="_Toc248332"/>
       <w:r>
         <w:rPr>
           <w:rFonts w:ascii="Times New Roman" w:hAnsi="Times New Roman" w:cs="Times New Roman"/>
@@ -2328,73 +2326,73 @@
         </w:rPr>
         <w:t>1.2.1 - Bénéfice pour les utilisateurs</w:t>
       </w:r>
+      <w:bookmarkEnd w:id="3"/>
+    </w:p>
+    <w:p>
+      <w:pPr>
+        <w:rPr>
+          <w:rFonts w:ascii="Times New Roman" w:hAnsi="Times New Roman" w:cs="Times New Roman"/>
+          <w:lang w:val="fr-FR"/>
+        </w:rPr>
+      </w:pPr>
+    </w:p>
+    <w:p>
+      <w:pPr>
+        <w:ind w:firstLine="720"/>
+        <w:rPr>
+          <w:rFonts w:ascii="Times New Roman" w:hAnsi="Times New Roman" w:cs="Times New Roman"/>
+          <w:lang w:val="fr-FR"/>
+        </w:rPr>
+      </w:pPr>
+      <w:r>
+        <w:rPr>
+          <w:rFonts w:ascii="Times New Roman" w:hAnsi="Times New Roman" w:cs="Times New Roman"/>
+          <w:lang w:val="fr-FR"/>
+        </w:rPr>
+        <w:t>Au travers de l’application, les étudiants pourront être informés des événements associatifs qui leur intéressent d’une manière simple et efficace. Ils auront aussi la possibilité d’avoir accès à plus de détails en regardant l’évènement.</w:t>
+      </w:r>
+    </w:p>
+    <w:p>
+      <w:pPr>
+        <w:ind w:firstLine="720"/>
+        <w:rPr>
+          <w:rFonts w:ascii="Times New Roman" w:hAnsi="Times New Roman" w:cs="Times New Roman"/>
+          <w:lang w:val="fr-FR"/>
+        </w:rPr>
+      </w:pPr>
+      <w:r>
+        <w:rPr>
+          <w:rFonts w:ascii="Times New Roman" w:hAnsi="Times New Roman" w:cs="Times New Roman"/>
+          <w:lang w:val="fr-FR"/>
+        </w:rPr>
+        <w:t>Le calendrier facilitera d’autre part, la communication entre les étudiants et les responsables de la vie étudiante.</w:t>
+      </w:r>
+    </w:p>
+    <w:p>
+      <w:pPr>
+        <w:rPr>
+          <w:rFonts w:ascii="Times New Roman" w:hAnsi="Times New Roman" w:cs="Times New Roman"/>
+          <w:lang w:val="fr-FR"/>
+        </w:rPr>
+      </w:pPr>
+    </w:p>
+    <w:p>
+      <w:pPr>
+        <w:pStyle w:val="Heading3"/>
+        <w:rPr>
+          <w:rFonts w:ascii="Times New Roman" w:hAnsi="Times New Roman" w:cs="Times New Roman"/>
+          <w:lang w:val="fr-FR"/>
+        </w:rPr>
+      </w:pPr>
+      <w:bookmarkStart w:id="4" w:name="_Toc248333"/>
+      <w:r>
+        <w:rPr>
+          <w:rFonts w:ascii="Times New Roman" w:hAnsi="Times New Roman" w:cs="Times New Roman"/>
+          <w:lang w:val="fr-FR"/>
+        </w:rPr>
+        <w:t>1.2.2 – Objectifs Techniques</w:t>
+      </w:r>
       <w:bookmarkEnd w:id="4"/>
-    </w:p>
-    <w:p>
-      <w:pPr>
-        <w:rPr>
-          <w:rFonts w:ascii="Times New Roman" w:hAnsi="Times New Roman" w:cs="Times New Roman"/>
-          <w:lang w:val="fr-FR"/>
-        </w:rPr>
-      </w:pPr>
-    </w:p>
-    <w:p>
-      <w:pPr>
-        <w:ind w:firstLine="720"/>
-        <w:rPr>
-          <w:rFonts w:ascii="Times New Roman" w:hAnsi="Times New Roman" w:cs="Times New Roman"/>
-          <w:lang w:val="fr-FR"/>
-        </w:rPr>
-      </w:pPr>
-      <w:r>
-        <w:rPr>
-          <w:rFonts w:ascii="Times New Roman" w:hAnsi="Times New Roman" w:cs="Times New Roman"/>
-          <w:lang w:val="fr-FR"/>
-        </w:rPr>
-        <w:t>Au travers de l’application, les étudiants pourront être informés des événements associatifs qui leur intéressent d’une manière simple et efficace. Ils auront aussi la possibilité d’avoir accès à plus de détails en regardant l’évènement.</w:t>
-      </w:r>
-    </w:p>
-    <w:p>
-      <w:pPr>
-        <w:ind w:firstLine="720"/>
-        <w:rPr>
-          <w:rFonts w:ascii="Times New Roman" w:hAnsi="Times New Roman" w:cs="Times New Roman"/>
-          <w:lang w:val="fr-FR"/>
-        </w:rPr>
-      </w:pPr>
-      <w:r>
-        <w:rPr>
-          <w:rFonts w:ascii="Times New Roman" w:hAnsi="Times New Roman" w:cs="Times New Roman"/>
-          <w:lang w:val="fr-FR"/>
-        </w:rPr>
-        <w:t>Le calendrier facilitera d’autre part, la communication entre les étudiants et les responsables de la vie étudiante.</w:t>
-      </w:r>
-    </w:p>
-    <w:p>
-      <w:pPr>
-        <w:rPr>
-          <w:rFonts w:ascii="Times New Roman" w:hAnsi="Times New Roman" w:cs="Times New Roman"/>
-          <w:lang w:val="fr-FR"/>
-        </w:rPr>
-      </w:pPr>
-    </w:p>
-    <w:p>
-      <w:pPr>
-        <w:pStyle w:val="Heading3"/>
-        <w:rPr>
-          <w:rFonts w:ascii="Times New Roman" w:hAnsi="Times New Roman" w:cs="Times New Roman"/>
-          <w:lang w:val="fr-FR"/>
-        </w:rPr>
-      </w:pPr>
-      <w:bookmarkStart w:id="5" w:name="_Toc248333"/>
-      <w:r>
-        <w:rPr>
-          <w:rFonts w:ascii="Times New Roman" w:hAnsi="Times New Roman" w:cs="Times New Roman"/>
-          <w:lang w:val="fr-FR"/>
-        </w:rPr>
-        <w:t>1.2.2 – Objectifs Techniques</w:t>
-      </w:r>
-      <w:bookmarkEnd w:id="5"/>
     </w:p>
     <w:p>
       <w:pPr>
@@ -2481,7 +2479,7 @@
           <w:lang w:val="fr-FR"/>
         </w:rPr>
       </w:pPr>
-      <w:bookmarkStart w:id="6" w:name="_Toc248334"/>
+      <w:bookmarkStart w:id="5" w:name="_Toc248334"/>
       <w:r>
         <w:rPr>
           <w:rFonts w:ascii="Times New Roman" w:hAnsi="Times New Roman" w:cs="Times New Roman"/>
@@ -2498,98 +2496,98 @@
         </w:rPr>
         <w:t>Cadre et livrables</w:t>
       </w:r>
+      <w:bookmarkEnd w:id="5"/>
+    </w:p>
+    <w:p>
+      <w:pPr>
+        <w:rPr>
+          <w:rFonts w:ascii="Times New Roman" w:hAnsi="Times New Roman" w:cs="Times New Roman"/>
+          <w:lang w:val="fr-FR"/>
+        </w:rPr>
+      </w:pPr>
+    </w:p>
+    <w:p>
+      <w:pPr>
+        <w:rPr>
+          <w:rFonts w:ascii="Times New Roman" w:hAnsi="Times New Roman" w:cs="Times New Roman"/>
+          <w:color w:val="000000"/>
+          <w:lang w:val="fr-FR"/>
+        </w:rPr>
+      </w:pPr>
+      <w:r>
+        <w:rPr>
+          <w:rFonts w:ascii="Times New Roman" w:hAnsi="Times New Roman" w:cs="Times New Roman"/>
+          <w:lang w:val="fr-FR"/>
+        </w:rPr>
+        <w:tab/>
+      </w:r>
+      <w:r>
+        <w:rPr>
+          <w:rFonts w:ascii="Times New Roman" w:hAnsi="Times New Roman" w:cs="Times New Roman"/>
+          <w:color w:val="000000"/>
+          <w:lang w:val="fr-FR"/>
+        </w:rPr>
+        <w:t xml:space="preserve">Une application web permettant aux différentes associations de créer des événements sur un calendrier commun. Ce calendrier sera accessible à l’ensemble du campus via un compte. Au travers de ce compte les utilisateurs pourront également créer des filtres permettant de sélectionner les associations qui les intéressent. </w:t>
+      </w:r>
+      <w:r>
+        <w:rPr>
+          <w:rFonts w:ascii="Times New Roman" w:hAnsi="Times New Roman" w:cs="Times New Roman"/>
+          <w:color w:val="000000"/>
+          <w:lang w:val="fr-FR"/>
+        </w:rPr>
+        <w:br/>
+      </w:r>
+      <w:r>
+        <w:rPr>
+          <w:rStyle w:val="apple-tab-span"/>
+          <w:rFonts w:ascii="Times New Roman" w:hAnsi="Times New Roman" w:cs="Times New Roman"/>
+          <w:color w:val="000000"/>
+          <w:lang w:val="fr-FR"/>
+        </w:rPr>
+        <w:tab/>
+      </w:r>
+      <w:r>
+        <w:rPr>
+          <w:rFonts w:ascii="Times New Roman" w:hAnsi="Times New Roman" w:cs="Times New Roman"/>
+          <w:color w:val="000000"/>
+          <w:lang w:val="fr-FR"/>
+        </w:rPr>
+        <w:t>La première version du projet devra être livré pour le dimanche 19 mai 2019. Une fois cette version livrée, l’application pourra être continuée en ajoutant des fonctionnalités supplémentaires permettant d’optimiser et améliorer la qualité du service.</w:t>
+      </w:r>
+    </w:p>
+    <w:p>
+      <w:pPr>
+        <w:rPr>
+          <w:rFonts w:ascii="Times New Roman" w:hAnsi="Times New Roman" w:cs="Times New Roman"/>
+          <w:color w:val="000000"/>
+          <w:lang w:val="fr-FR"/>
+        </w:rPr>
+      </w:pPr>
+    </w:p>
+    <w:p>
+      <w:pPr>
+        <w:pStyle w:val="Heading1"/>
+        <w:rPr>
+          <w:rFonts w:ascii="Times New Roman" w:hAnsi="Times New Roman" w:cs="Times New Roman"/>
+          <w:lang w:val="fr-FR"/>
+        </w:rPr>
+      </w:pPr>
+      <w:bookmarkStart w:id="6" w:name="_Toc248335"/>
+      <w:r>
+        <w:rPr>
+          <w:rFonts w:ascii="Times New Roman" w:hAnsi="Times New Roman" w:cs="Times New Roman"/>
+          <w:lang w:val="fr-FR"/>
+        </w:rPr>
+        <w:t xml:space="preserve">2 – </w:t>
+      </w:r>
+      <w:r>
+        <w:rPr>
+          <w:rFonts w:ascii="Times New Roman" w:hAnsi="Times New Roman" w:cs="Times New Roman"/>
+          <w:lang w:val="fr-FR"/>
+        </w:rPr>
+        <w:t>Organisation de l’équipe-projet</w:t>
+      </w:r>
       <w:bookmarkEnd w:id="6"/>
-    </w:p>
-    <w:p>
-      <w:pPr>
-        <w:rPr>
-          <w:rFonts w:ascii="Times New Roman" w:hAnsi="Times New Roman" w:cs="Times New Roman"/>
-          <w:lang w:val="fr-FR"/>
-        </w:rPr>
-      </w:pPr>
-    </w:p>
-    <w:p>
-      <w:pPr>
-        <w:rPr>
-          <w:rFonts w:ascii="Times New Roman" w:hAnsi="Times New Roman" w:cs="Times New Roman"/>
-          <w:color w:val="000000"/>
-          <w:lang w:val="fr-FR"/>
-        </w:rPr>
-      </w:pPr>
-      <w:r>
-        <w:rPr>
-          <w:rFonts w:ascii="Times New Roman" w:hAnsi="Times New Roman" w:cs="Times New Roman"/>
-          <w:lang w:val="fr-FR"/>
-        </w:rPr>
-        <w:tab/>
-      </w:r>
-      <w:r>
-        <w:rPr>
-          <w:rFonts w:ascii="Times New Roman" w:hAnsi="Times New Roman" w:cs="Times New Roman"/>
-          <w:color w:val="000000"/>
-          <w:lang w:val="fr-FR"/>
-        </w:rPr>
-        <w:t xml:space="preserve">Une application web permettant aux différentes associations de créer des événements sur un calendrier commun. Ce calendrier sera accessible à l’ensemble du campus via un compte. Au travers de ce compte les utilisateurs pourront également créer des filtres permettant de sélectionner les associations qui les intéressent. </w:t>
-      </w:r>
-      <w:r>
-        <w:rPr>
-          <w:rFonts w:ascii="Times New Roman" w:hAnsi="Times New Roman" w:cs="Times New Roman"/>
-          <w:color w:val="000000"/>
-          <w:lang w:val="fr-FR"/>
-        </w:rPr>
-        <w:br/>
-      </w:r>
-      <w:r>
-        <w:rPr>
-          <w:rStyle w:val="apple-tab-span"/>
-          <w:rFonts w:ascii="Times New Roman" w:hAnsi="Times New Roman" w:cs="Times New Roman"/>
-          <w:color w:val="000000"/>
-          <w:lang w:val="fr-FR"/>
-        </w:rPr>
-        <w:tab/>
-      </w:r>
-      <w:r>
-        <w:rPr>
-          <w:rFonts w:ascii="Times New Roman" w:hAnsi="Times New Roman" w:cs="Times New Roman"/>
-          <w:color w:val="000000"/>
-          <w:lang w:val="fr-FR"/>
-        </w:rPr>
-        <w:t>La première version du projet devra être livré pour le dimanche 19 mai 2019. Une fois cette version livrée, l’application pourra être continuée en ajoutant des fonctionnalités supplémentaires permettant d’optimiser et améliorer la qualité du service.</w:t>
-      </w:r>
-    </w:p>
-    <w:p>
-      <w:pPr>
-        <w:rPr>
-          <w:rFonts w:ascii="Times New Roman" w:hAnsi="Times New Roman" w:cs="Times New Roman"/>
-          <w:color w:val="000000"/>
-          <w:lang w:val="fr-FR"/>
-        </w:rPr>
-      </w:pPr>
-    </w:p>
-    <w:p>
-      <w:pPr>
-        <w:pStyle w:val="Heading1"/>
-        <w:rPr>
-          <w:rFonts w:ascii="Times New Roman" w:hAnsi="Times New Roman" w:cs="Times New Roman"/>
-          <w:lang w:val="fr-FR"/>
-        </w:rPr>
-      </w:pPr>
-      <w:bookmarkStart w:id="7" w:name="_Toc248335"/>
-      <w:r>
-        <w:rPr>
-          <w:rFonts w:ascii="Times New Roman" w:hAnsi="Times New Roman" w:cs="Times New Roman"/>
-          <w:lang w:val="fr-FR"/>
-        </w:rPr>
-        <w:t xml:space="preserve">2 – </w:t>
-      </w:r>
-      <w:r>
-        <w:rPr>
-          <w:rFonts w:ascii="Times New Roman" w:hAnsi="Times New Roman" w:cs="Times New Roman"/>
-          <w:lang w:val="fr-FR"/>
-        </w:rPr>
-        <w:t>Organisation de l’équipe-projet</w:t>
-      </w:r>
-      <w:bookmarkEnd w:id="7"/>
     </w:p>
     <w:p>
       <w:pPr>
@@ -2839,7 +2837,7 @@
           <w:lang w:val="fr-FR"/>
         </w:rPr>
       </w:pPr>
-      <w:bookmarkStart w:id="8" w:name="_Toc248336"/>
+      <w:bookmarkStart w:id="7" w:name="_Toc248336"/>
       <w:r>
         <w:rPr>
           <w:rFonts w:ascii="Times New Roman" w:hAnsi="Times New Roman" w:cs="Times New Roman"/>
@@ -2847,44 +2845,44 @@
         </w:rPr>
         <w:t>3 – Implémentation</w:t>
       </w:r>
+      <w:bookmarkEnd w:id="7"/>
+    </w:p>
+    <w:p>
+      <w:pPr>
+        <w:rPr>
+          <w:rFonts w:ascii="Times New Roman" w:hAnsi="Times New Roman" w:cs="Times New Roman"/>
+          <w:lang w:val="fr-FR"/>
+        </w:rPr>
+      </w:pPr>
+    </w:p>
+    <w:p>
+      <w:pPr>
+        <w:pStyle w:val="Heading2"/>
+        <w:rPr>
+          <w:rFonts w:ascii="Times New Roman" w:hAnsi="Times New Roman" w:cs="Times New Roman"/>
+          <w:sz w:val="28"/>
+          <w:lang w:val="fr-FR"/>
+        </w:rPr>
+      </w:pPr>
+      <w:bookmarkStart w:id="8" w:name="_Toc248337"/>
+      <w:r>
+        <w:rPr>
+          <w:rFonts w:ascii="Times New Roman" w:hAnsi="Times New Roman" w:cs="Times New Roman"/>
+          <w:sz w:val="28"/>
+          <w:lang w:val="fr-FR"/>
+        </w:rPr>
+        <w:t xml:space="preserve">3.1 – Livrables et </w:t>
+      </w:r>
+      <w:proofErr w:type="spellStart"/>
+      <w:r>
+        <w:rPr>
+          <w:rFonts w:ascii="Times New Roman" w:hAnsi="Times New Roman" w:cs="Times New Roman"/>
+          <w:sz w:val="28"/>
+          <w:lang w:val="fr-FR"/>
+        </w:rPr>
+        <w:t>Gateways</w:t>
+      </w:r>
       <w:bookmarkEnd w:id="8"/>
-    </w:p>
-    <w:p>
-      <w:pPr>
-        <w:rPr>
-          <w:rFonts w:ascii="Times New Roman" w:hAnsi="Times New Roman" w:cs="Times New Roman"/>
-          <w:lang w:val="fr-FR"/>
-        </w:rPr>
-      </w:pPr>
-    </w:p>
-    <w:p>
-      <w:pPr>
-        <w:pStyle w:val="Heading2"/>
-        <w:rPr>
-          <w:rFonts w:ascii="Times New Roman" w:hAnsi="Times New Roman" w:cs="Times New Roman"/>
-          <w:sz w:val="28"/>
-          <w:lang w:val="fr-FR"/>
-        </w:rPr>
-      </w:pPr>
-      <w:bookmarkStart w:id="9" w:name="_Toc248337"/>
-      <w:r>
-        <w:rPr>
-          <w:rFonts w:ascii="Times New Roman" w:hAnsi="Times New Roman" w:cs="Times New Roman"/>
-          <w:sz w:val="28"/>
-          <w:lang w:val="fr-FR"/>
-        </w:rPr>
-        <w:t xml:space="preserve">3.1 – Livrables et </w:t>
-      </w:r>
-      <w:proofErr w:type="spellStart"/>
-      <w:r>
-        <w:rPr>
-          <w:rFonts w:ascii="Times New Roman" w:hAnsi="Times New Roman" w:cs="Times New Roman"/>
-          <w:sz w:val="28"/>
-          <w:lang w:val="fr-FR"/>
-        </w:rPr>
-        <w:t>Gateways</w:t>
-      </w:r>
-      <w:bookmarkEnd w:id="9"/>
       <w:proofErr w:type="spellEnd"/>
     </w:p>
     <w:p>
@@ -2905,7 +2903,7 @@
           <w:lang w:val="fr-FR"/>
         </w:rPr>
       </w:pPr>
-      <w:bookmarkStart w:id="10" w:name="_Toc248338"/>
+      <w:bookmarkStart w:id="9" w:name="_Toc248338"/>
       <w:r>
         <w:rPr>
           <w:rFonts w:ascii="Times New Roman" w:hAnsi="Times New Roman" w:cs="Times New Roman"/>
@@ -2915,7 +2913,7 @@
         </w:rPr>
         <w:t>3.1.1 – Gateway et livrables</w:t>
       </w:r>
-      <w:bookmarkEnd w:id="10"/>
+      <w:bookmarkEnd w:id="9"/>
     </w:p>
     <w:p>
       <w:pPr>
@@ -3089,7 +3087,7 @@
           <w:lang w:val="fr-FR"/>
         </w:rPr>
       </w:pPr>
-      <w:bookmarkStart w:id="11" w:name="_Toc248339"/>
+      <w:bookmarkStart w:id="10" w:name="_Toc248339"/>
       <w:r>
         <w:rPr>
           <w:rFonts w:ascii="Times New Roman" w:hAnsi="Times New Roman" w:cs="Times New Roman"/>
@@ -3117,7 +3115,7 @@
         </w:rPr>
         <w:t>Documentation</w:t>
       </w:r>
-      <w:bookmarkEnd w:id="11"/>
+      <w:bookmarkEnd w:id="10"/>
     </w:p>
     <w:p>
       <w:pPr>
@@ -3359,6 +3357,14 @@
         <w:rPr>
           <w:rFonts w:ascii="Times New Roman" w:hAnsi="Times New Roman" w:cs="Times New Roman"/>
           <w:sz w:val="28"/>
+          <w:lang w:val="fr-FR"/>
+        </w:rPr>
+      </w:pPr>
+    </w:p>
+    <w:p>
+      <w:pPr>
+        <w:rPr>
+          <w:rFonts w:ascii="Times New Roman" w:hAnsi="Times New Roman" w:cs="Times New Roman"/>
           <w:lang w:val="fr-FR"/>
         </w:rPr>
       </w:pPr>
@@ -3384,13 +3390,14 @@
           <w:lang w:val="fr-FR"/>
         </w:rPr>
       </w:pPr>
-      <w:bookmarkStart w:id="12" w:name="_Toc248340"/>
+      <w:bookmarkStart w:id="11" w:name="_Toc248340"/>
       <w:r>
         <w:rPr>
           <w:rFonts w:ascii="Times New Roman" w:hAnsi="Times New Roman" w:cs="Times New Roman"/>
           <w:sz w:val="28"/>
           <w:lang w:val="fr-FR"/>
         </w:rPr>
+        <w:lastRenderedPageBreak/>
         <w:t xml:space="preserve">- </w:t>
       </w:r>
       <w:r>
@@ -3417,7 +3424,7 @@
         </w:rPr>
         <w:t>des taches et du planning</w:t>
       </w:r>
-      <w:bookmarkEnd w:id="12"/>
+      <w:bookmarkEnd w:id="11"/>
     </w:p>
     <w:p>
       <w:pPr>
@@ -3437,7 +3444,7 @@
           <w:lang w:val="fr-FR"/>
         </w:rPr>
       </w:pPr>
-      <w:bookmarkStart w:id="13" w:name="_Toc248341"/>
+      <w:bookmarkStart w:id="12" w:name="_Toc248341"/>
       <w:r>
         <w:rPr>
           <w:rFonts w:ascii="Times New Roman" w:hAnsi="Times New Roman" w:cs="Times New Roman"/>
@@ -3445,7 +3452,6 @@
           <w:szCs w:val="26"/>
           <w:lang w:val="fr-FR"/>
         </w:rPr>
-        <w:lastRenderedPageBreak/>
         <w:t xml:space="preserve">3.2.1 - </w:t>
       </w:r>
       <w:r>
@@ -3457,7 +3463,7 @@
         </w:rPr>
         <w:t>Définition des taches</w:t>
       </w:r>
-      <w:bookmarkEnd w:id="13"/>
+      <w:bookmarkEnd w:id="12"/>
     </w:p>
     <w:p>
       <w:pPr>
@@ -3618,35 +3624,7 @@
           <w:rFonts w:ascii="Times New Roman" w:hAnsi="Times New Roman" w:cs="Times New Roman"/>
           <w:lang w:val="fr-FR"/>
         </w:rPr>
-        <w:t>, permettre à l’utilisateur de cré</w:t>
-      </w:r>
-      <w:r>
-        <w:rPr>
-          <w:rFonts w:ascii="Times New Roman" w:hAnsi="Times New Roman" w:cs="Times New Roman"/>
-          <w:lang w:val="fr-FR"/>
-        </w:rPr>
-        <w:t>er</w:t>
-      </w:r>
-      <w:r>
-        <w:rPr>
-          <w:rFonts w:ascii="Times New Roman" w:hAnsi="Times New Roman" w:cs="Times New Roman"/>
-          <w:lang w:val="fr-FR"/>
-        </w:rPr>
-        <w:t>, modifier, ou supprimer</w:t>
-      </w:r>
-      <w:r>
-        <w:rPr>
-          <w:rFonts w:ascii="Times New Roman" w:hAnsi="Times New Roman" w:cs="Times New Roman"/>
-          <w:lang w:val="fr-FR"/>
-        </w:rPr>
-        <w:t xml:space="preserve"> un évè</w:t>
-      </w:r>
-      <w:r>
-        <w:rPr>
-          <w:rFonts w:ascii="Times New Roman" w:hAnsi="Times New Roman" w:cs="Times New Roman"/>
-          <w:lang w:val="fr-FR"/>
-        </w:rPr>
-        <w:t xml:space="preserve">nement du serveur </w:t>
+        <w:t xml:space="preserve">, permettre à l’utilisateur de créer, modifier, ou supprimer un évènement du serveur </w:t>
       </w:r>
       <w:proofErr w:type="spellStart"/>
       <w:r>
@@ -3739,7 +3717,7 @@
           <w:lang w:val="fr-FR"/>
         </w:rPr>
       </w:pPr>
-      <w:bookmarkStart w:id="14" w:name="_Toc248342"/>
+      <w:bookmarkStart w:id="13" w:name="_Toc248342"/>
       <w:r>
         <w:rPr>
           <w:rFonts w:ascii="Times New Roman" w:hAnsi="Times New Roman" w:cs="Times New Roman"/>
@@ -3776,7 +3754,7 @@
         </w:rPr>
         <w:t>Définition du planning</w:t>
       </w:r>
-      <w:bookmarkEnd w:id="14"/>
+      <w:bookmarkEnd w:id="13"/>
     </w:p>
     <w:p>
       <w:pPr>
@@ -3870,7 +3848,7 @@
           <w:lang w:val="fr-FR"/>
         </w:rPr>
       </w:pPr>
-      <w:bookmarkStart w:id="15" w:name="_Toc248343"/>
+      <w:bookmarkStart w:id="14" w:name="_Toc248343"/>
       <w:r>
         <w:rPr>
           <w:rFonts w:ascii="Times New Roman" w:hAnsi="Times New Roman" w:cs="Times New Roman"/>
@@ -3958,6 +3936,7 @@
           <w:rFonts w:ascii="Times New Roman" w:hAnsi="Times New Roman" w:cs="Times New Roman"/>
           <w:lang w:val="fr-FR"/>
         </w:rPr>
+        <w:lastRenderedPageBreak/>
         <w:tab/>
         <w:t xml:space="preserve">Il est possible pour les associations de créer des utilisateurs ayant des droits d’écriture sur le calendrier. Pour cela ils devront informer </w:t>
       </w:r>
@@ -4003,15 +3982,42 @@
           <w:rFonts w:ascii="Times New Roman" w:hAnsi="Times New Roman" w:cs="Times New Roman"/>
           <w:lang w:val="fr-FR"/>
         </w:rPr>
-        <w:t xml:space="preserve"> Le mot de </w:t>
-      </w:r>
-      <w:r>
-        <w:rPr>
-          <w:rFonts w:ascii="Times New Roman" w:hAnsi="Times New Roman" w:cs="Times New Roman"/>
-          <w:lang w:val="fr-FR"/>
-        </w:rPr>
-        <w:lastRenderedPageBreak/>
-        <w:t xml:space="preserve">passe sera chiffré dans la base de données avec les méthodes appropriées. (Il est à ce jour encore question si on </w:t>
+        <w:t xml:space="preserve"> Le mot de passe sera chiffré dans la base de données avec les méthodes appropriées. (Il est</w:t>
+      </w:r>
+      <w:r>
+        <w:rPr>
+          <w:rFonts w:ascii="Times New Roman" w:hAnsi="Times New Roman" w:cs="Times New Roman"/>
+          <w:lang w:val="fr-FR"/>
+        </w:rPr>
+        <w:t xml:space="preserve"> encore</w:t>
+      </w:r>
+      <w:r>
+        <w:rPr>
+          <w:rFonts w:ascii="Times New Roman" w:hAnsi="Times New Roman" w:cs="Times New Roman"/>
+          <w:lang w:val="fr-FR"/>
+        </w:rPr>
+        <w:t xml:space="preserve"> à ce jour question </w:t>
+      </w:r>
+      <w:r>
+        <w:rPr>
+          <w:rFonts w:ascii="Times New Roman" w:hAnsi="Times New Roman" w:cs="Times New Roman"/>
+          <w:lang w:val="fr-FR"/>
+        </w:rPr>
+        <w:t>de si</w:t>
+      </w:r>
+      <w:r>
+        <w:rPr>
+          <w:rFonts w:ascii="Times New Roman" w:hAnsi="Times New Roman" w:cs="Times New Roman"/>
+          <w:lang w:val="fr-FR"/>
+        </w:rPr>
+        <w:t xml:space="preserve"> un </w:t>
+      </w:r>
+      <w:r>
+        <w:rPr>
+          <w:rFonts w:ascii="Times New Roman" w:hAnsi="Times New Roman" w:cs="Times New Roman"/>
+          <w:lang w:val="fr-FR"/>
+        </w:rPr>
+        <w:t xml:space="preserve">service </w:t>
       </w:r>
       <w:proofErr w:type="gramStart"/>
       <w:r>
@@ -4019,7 +4025,14 @@
           <w:rFonts w:ascii="Times New Roman" w:hAnsi="Times New Roman" w:cs="Times New Roman"/>
           <w:lang w:val="fr-FR"/>
         </w:rPr>
-        <w:t>utilisera un API, ou si ces fonctionnalités seront</w:t>
+        <w:t>sera utilisé</w:t>
+      </w:r>
+      <w:r>
+        <w:rPr>
+          <w:rFonts w:ascii="Times New Roman" w:hAnsi="Times New Roman" w:cs="Times New Roman"/>
+          <w:lang w:val="fr-FR"/>
+        </w:rPr>
+        <w:t>, ou si ces fonctionnalités seront</w:t>
       </w:r>
       <w:proofErr w:type="gramEnd"/>
       <w:r>
@@ -4140,6 +4153,13 @@
           <w:rFonts w:ascii="Times New Roman" w:hAnsi="Times New Roman" w:cs="Times New Roman"/>
           <w:lang w:val="fr-FR"/>
         </w:rPr>
+        <w:t>,</w:t>
+      </w:r>
+      <w:r>
+        <w:rPr>
+          <w:rFonts w:ascii="Times New Roman" w:hAnsi="Times New Roman" w:cs="Times New Roman"/>
+          <w:lang w:val="fr-FR"/>
+        </w:rPr>
         <w:t xml:space="preserve"> choisir des filtres de type d’associations pour voir, grâce à une simple requête SQL, uniquement les évènements qui l’intéresse.</w:t>
       </w:r>
     </w:p>
@@ -4160,6 +4180,8 @@
         </w:rPr>
         <w:t>3.3.1.2 – Fonctionnalités générales/supplémentaires</w:t>
       </w:r>
+      <w:bookmarkStart w:id="15" w:name="_GoBack"/>
+      <w:bookmarkEnd w:id="15"/>
     </w:p>
     <w:p>
       <w:pPr>
@@ -4520,12 +4542,214 @@
     </w:p>
     <w:p>
       <w:pPr>
+        <w:pStyle w:val="Heading3"/>
+        <w:numPr>
+          <w:ilvl w:val="2"/>
+          <w:numId w:val="9"/>
+        </w:numPr>
+        <w:rPr>
+          <w:sz w:val="26"/>
+          <w:szCs w:val="26"/>
+          <w:lang w:val="fr-FR"/>
+        </w:rPr>
+      </w:pPr>
+      <w:r>
+        <w:rPr>
+          <w:sz w:val="26"/>
+          <w:szCs w:val="26"/>
+          <w:lang w:val="fr-FR"/>
+        </w:rPr>
+        <w:t>– Diagramme Fonctionnel</w:t>
+      </w:r>
+    </w:p>
+    <w:p>
+      <w:pPr>
+        <w:pStyle w:val="ListParagraph"/>
+        <w:ind w:left="360"/>
+        <w:rPr>
+          <w:lang w:val="fr-FR"/>
+        </w:rPr>
+      </w:pPr>
+    </w:p>
+    <w:p>
+      <w:pPr>
+        <w:pStyle w:val="ListParagraph"/>
+        <w:ind w:left="360"/>
+        <w:rPr>
+          <w:lang w:val="fr-FR"/>
+        </w:rPr>
+      </w:pPr>
+      <w:r>
+        <w:rPr>
+          <w:noProof/>
+          <w:lang w:val="fr-FR"/>
+        </w:rPr>
+        <w:drawing>
+          <wp:anchor distT="0" distB="0" distL="114300" distR="114300" simplePos="0" relativeHeight="251659264" behindDoc="0" locked="0" layoutInCell="1" allowOverlap="1" wp14:anchorId="1EFEEF11" wp14:editId="2954FD86">
+            <wp:simplePos x="0" y="0"/>
+            <wp:positionH relativeFrom="column">
+              <wp:posOffset>228600</wp:posOffset>
+            </wp:positionH>
+            <wp:positionV relativeFrom="paragraph">
+              <wp:posOffset>1270</wp:posOffset>
+            </wp:positionV>
+            <wp:extent cx="5859780" cy="3265981"/>
+            <wp:effectExtent l="0" t="0" r="7620" b="0"/>
+            <wp:wrapSquare wrapText="bothSides"/>
+            <wp:docPr id="1" name="Picture 1"/>
+            <wp:cNvGraphicFramePr>
+              <a:graphicFrameLocks xmlns:a="http://schemas.openxmlformats.org/drawingml/2006/main" noChangeAspect="1"/>
+            </wp:cNvGraphicFramePr>
+            <a:graphic xmlns:a="http://schemas.openxmlformats.org/drawingml/2006/main">
+              <a:graphicData uri="http://schemas.openxmlformats.org/drawingml/2006/picture">
+                <pic:pic xmlns:pic="http://schemas.openxmlformats.org/drawingml/2006/picture">
+                  <pic:nvPicPr>
+                    <pic:cNvPr id="1" name="Diagramme Fonctionnel.jpg"/>
+                    <pic:cNvPicPr/>
+                  </pic:nvPicPr>
+                  <pic:blipFill rotWithShape="1">
+                    <a:blip r:embed="rId9">
+                      <a:extLst>
+                        <a:ext uri="{28A0092B-C50C-407E-A947-70E740481C1C}">
+                          <a14:useLocalDpi xmlns:a14="http://schemas.microsoft.com/office/drawing/2010/main" val="0"/>
+                        </a:ext>
+                      </a:extLst>
+                    </a:blip>
+                    <a:srcRect t="46264" r="24086"/>
+                    <a:stretch/>
+                  </pic:blipFill>
+                  <pic:spPr bwMode="auto">
+                    <a:xfrm>
+                      <a:off x="0" y="0"/>
+                      <a:ext cx="5859780" cy="3265981"/>
+                    </a:xfrm>
+                    <a:prstGeom prst="rect">
+                      <a:avLst/>
+                    </a:prstGeom>
+                    <a:ln>
+                      <a:noFill/>
+                    </a:ln>
+                    <a:extLst>
+                      <a:ext uri="{53640926-AAD7-44D8-BBD7-CCE9431645EC}">
+                        <a14:shadowObscured xmlns:a14="http://schemas.microsoft.com/office/drawing/2010/main"/>
+                      </a:ext>
+                    </a:extLst>
+                  </pic:spPr>
+                </pic:pic>
+              </a:graphicData>
+            </a:graphic>
+          </wp:anchor>
+        </w:drawing>
+      </w:r>
+    </w:p>
+    <w:p>
+      <w:pPr>
+        <w:pStyle w:val="Heading3"/>
+        <w:numPr>
+          <w:ilvl w:val="2"/>
+          <w:numId w:val="9"/>
+        </w:numPr>
+        <w:rPr>
+          <w:sz w:val="26"/>
+          <w:szCs w:val="26"/>
+          <w:lang w:val="fr-FR"/>
+        </w:rPr>
+      </w:pPr>
+      <w:r>
+        <w:rPr>
+          <w:sz w:val="26"/>
+          <w:szCs w:val="26"/>
+          <w:lang w:val="fr-FR"/>
+        </w:rPr>
+        <w:lastRenderedPageBreak/>
+        <w:t>– Diagramme de regroupement</w:t>
+      </w:r>
+    </w:p>
+    <w:p>
+      <w:pPr>
+        <w:pStyle w:val="Heading3"/>
+        <w:ind w:left="720"/>
+        <w:rPr>
+          <w:sz w:val="26"/>
+          <w:szCs w:val="26"/>
+          <w:lang w:val="fr-FR"/>
+        </w:rPr>
+      </w:pPr>
+      <w:r>
+        <w:rPr>
+          <w:noProof/>
+          <w:sz w:val="26"/>
+          <w:szCs w:val="26"/>
+          <w:lang w:val="fr-FR"/>
+        </w:rPr>
+        <w:drawing>
+          <wp:anchor distT="0" distB="0" distL="114300" distR="114300" simplePos="0" relativeHeight="251660288" behindDoc="0" locked="0" layoutInCell="1" allowOverlap="1" wp14:anchorId="40FB892D" wp14:editId="34A91F26">
+            <wp:simplePos x="0" y="0"/>
+            <wp:positionH relativeFrom="margin">
+              <wp:align>left</wp:align>
+            </wp:positionH>
+            <wp:positionV relativeFrom="paragraph">
+              <wp:posOffset>260350</wp:posOffset>
+            </wp:positionV>
+            <wp:extent cx="5731510" cy="4087495"/>
+            <wp:effectExtent l="0" t="0" r="2540" b="8255"/>
+            <wp:wrapSquare wrapText="bothSides"/>
+            <wp:docPr id="2" name="Picture 2"/>
+            <wp:cNvGraphicFramePr>
+              <a:graphicFrameLocks xmlns:a="http://schemas.openxmlformats.org/drawingml/2006/main" noChangeAspect="1"/>
+            </wp:cNvGraphicFramePr>
+            <a:graphic xmlns:a="http://schemas.openxmlformats.org/drawingml/2006/main">
+              <a:graphicData uri="http://schemas.openxmlformats.org/drawingml/2006/picture">
+                <pic:pic xmlns:pic="http://schemas.openxmlformats.org/drawingml/2006/picture">
+                  <pic:nvPicPr>
+                    <pic:cNvPr id="2" name="Diagramme de regroupement.jpg"/>
+                    <pic:cNvPicPr/>
+                  </pic:nvPicPr>
+                  <pic:blipFill>
+                    <a:blip r:embed="rId10">
+                      <a:extLst>
+                        <a:ext uri="{28A0092B-C50C-407E-A947-70E740481C1C}">
+                          <a14:useLocalDpi xmlns:a14="http://schemas.microsoft.com/office/drawing/2010/main" val="0"/>
+                        </a:ext>
+                      </a:extLst>
+                    </a:blip>
+                    <a:stretch>
+                      <a:fillRect/>
+                    </a:stretch>
+                  </pic:blipFill>
+                  <pic:spPr>
+                    <a:xfrm>
+                      <a:off x="0" y="0"/>
+                      <a:ext cx="5731510" cy="4087495"/>
+                    </a:xfrm>
+                    <a:prstGeom prst="rect">
+                      <a:avLst/>
+                    </a:prstGeom>
+                  </pic:spPr>
+                </pic:pic>
+              </a:graphicData>
+            </a:graphic>
+          </wp:anchor>
+        </w:drawing>
+      </w:r>
+    </w:p>
+    <w:p>
+      <w:pPr>
         <w:pStyle w:val="Heading1"/>
         <w:rPr>
           <w:rFonts w:ascii="Times New Roman" w:hAnsi="Times New Roman" w:cs="Times New Roman"/>
           <w:lang w:val="fr-FR"/>
         </w:rPr>
       </w:pPr>
+    </w:p>
+    <w:p>
+      <w:pPr>
+        <w:pStyle w:val="Heading1"/>
+        <w:rPr>
+          <w:rFonts w:ascii="Times New Roman" w:hAnsi="Times New Roman" w:cs="Times New Roman"/>
+          <w:lang w:val="fr-FR"/>
+        </w:rPr>
+      </w:pPr>
       <w:r>
         <w:rPr>
           <w:rFonts w:ascii="Times New Roman" w:hAnsi="Times New Roman" w:cs="Times New Roman"/>
@@ -4554,7 +4778,7 @@
         </w:rPr>
         <w:t>Budget du projet</w:t>
       </w:r>
-      <w:bookmarkEnd w:id="15"/>
+      <w:bookmarkEnd w:id="14"/>
     </w:p>
     <w:p>
       <w:pPr>
@@ -4593,7 +4817,21 @@
           <w:rFonts w:ascii="Times New Roman" w:hAnsi="Times New Roman" w:cs="Times New Roman"/>
           <w:lang w:val="fr-FR"/>
         </w:rPr>
-        <w:t xml:space="preserve">” nécessite aucune API payante. Il se base sur l’utilisation d’APIs Open-Source dont les spécifications sont décrites en Appendix I. </w:t>
+        <w:t xml:space="preserve">” </w:t>
+      </w:r>
+      <w:r>
+        <w:rPr>
+          <w:rFonts w:ascii="Times New Roman" w:hAnsi="Times New Roman" w:cs="Times New Roman"/>
+          <w:lang w:val="fr-FR"/>
+        </w:rPr>
+        <w:t>utilise seulement des logiciels libres de licence GNU ; il n’y a donc pas de coûts liés à l’achat de licences.</w:t>
+      </w:r>
+      <w:r>
+        <w:rPr>
+          <w:rFonts w:ascii="Times New Roman" w:hAnsi="Times New Roman" w:cs="Times New Roman"/>
+          <w:lang w:val="fr-FR"/>
+        </w:rPr>
+        <w:t xml:space="preserve"> </w:t>
       </w:r>
     </w:p>
     <w:p>
@@ -4674,6 +4912,7 @@
         </w:rPr>
         <w:tab/>
       </w:r>
+      <w:bookmarkStart w:id="16" w:name="_Toc248344"/>
     </w:p>
     <w:p>
       <w:pPr>
@@ -4684,13 +4923,61 @@
           <w:lang w:val="fr-FR"/>
         </w:rPr>
       </w:pPr>
-      <w:bookmarkStart w:id="16" w:name="_Toc248344"/>
-      <w:r>
-        <w:rPr>
-          <w:rFonts w:ascii="Times New Roman" w:hAnsi="Times New Roman" w:cs="Times New Roman"/>
+    </w:p>
+    <w:p>
+      <w:pPr>
+        <w:rPr>
           <w:snapToGrid w:val="0"/>
           <w:lang w:val="fr-FR"/>
         </w:rPr>
+      </w:pPr>
+    </w:p>
+    <w:p>
+      <w:pPr>
+        <w:rPr>
+          <w:snapToGrid w:val="0"/>
+          <w:lang w:val="fr-FR"/>
+        </w:rPr>
+      </w:pPr>
+    </w:p>
+    <w:p>
+      <w:pPr>
+        <w:rPr>
+          <w:snapToGrid w:val="0"/>
+          <w:lang w:val="fr-FR"/>
+        </w:rPr>
+      </w:pPr>
+    </w:p>
+    <w:p>
+      <w:pPr>
+        <w:rPr>
+          <w:snapToGrid w:val="0"/>
+          <w:lang w:val="fr-FR"/>
+        </w:rPr>
+      </w:pPr>
+    </w:p>
+    <w:p>
+      <w:pPr>
+        <w:rPr>
+          <w:snapToGrid w:val="0"/>
+          <w:lang w:val="fr-FR"/>
+        </w:rPr>
+      </w:pPr>
+    </w:p>
+    <w:p>
+      <w:pPr>
+        <w:pStyle w:val="Heading2"/>
+        <w:rPr>
+          <w:snapToGrid w:val="0"/>
+          <w:lang w:val="fr-FR"/>
+        </w:rPr>
+      </w:pPr>
+      <w:r>
+        <w:rPr>
+          <w:snapToGrid w:val="0"/>
+          <w:lang w:val="fr-FR"/>
+        </w:rPr>
+        <w:lastRenderedPageBreak/>
         <w:t>4.1 – Coût du projet :</w:t>
       </w:r>
       <w:bookmarkEnd w:id="16"/>
@@ -5586,6 +5873,7 @@
           <w:rFonts w:ascii="Times New Roman" w:hAnsi="Times New Roman" w:cs="Times New Roman"/>
           <w:lang w:val="fr-FR"/>
         </w:rPr>
+        <w:lastRenderedPageBreak/>
         <w:t xml:space="preserve"> </w:t>
       </w:r>
       <w:bookmarkStart w:id="20" w:name="_Toc248348"/>
@@ -5712,8 +6000,8 @@
       </w:r>
     </w:p>
     <w:sectPr>
-      <w:headerReference w:type="default" r:id="rId9"/>
-      <w:footerReference w:type="default" r:id="rId10"/>
+      <w:headerReference w:type="default" r:id="rId11"/>
+      <w:footerReference w:type="default" r:id="rId12"/>
       <w:pgSz w:w="11906" w:h="16838"/>
       <w:pgMar w:top="1440" w:right="1440" w:bottom="1440" w:left="1440" w:header="708" w:footer="708" w:gutter="0"/>
       <w:cols w:space="708"/>
@@ -8160,7 +8448,7 @@
 </file>
 
 <file path=customXml/itemProps1.xml><?xml version="1.0" encoding="utf-8"?>
-<ds:datastoreItem xmlns:ds="http://schemas.openxmlformats.org/officeDocument/2006/customXml" ds:itemID="{3DFB3EA9-6F03-4AC6-A8AE-7944AC09C340}">
+<ds:datastoreItem xmlns:ds="http://schemas.openxmlformats.org/officeDocument/2006/customXml" ds:itemID="{EAD6F7A1-8488-4EC0-A0D9-65C38BAAA597}">
   <ds:schemaRefs>
     <ds:schemaRef ds:uri="http://schemas.openxmlformats.org/officeDocument/2006/bibliography"/>
   </ds:schemaRefs>

</xml_diff>

<commit_message>
Update ProjectPLan to V2.2
</commit_message>
<xml_diff>
--- a/Cahier des charges.docx
+++ b/Cahier des charges.docx
@@ -4824,16 +4824,6 @@
           <w:lang w:val="fr-FR"/>
         </w:rPr>
       </w:pPr>
-    </w:p>
-    <w:p>
-      <w:pPr>
-        <w:pStyle w:val="ListParagraph"/>
-        <w:ind w:left="360"/>
-        <w:rPr>
-          <w:rFonts w:ascii="Times New Roman" w:hAnsi="Times New Roman" w:cs="Times New Roman"/>
-          <w:lang w:val="fr-FR"/>
-        </w:rPr>
-      </w:pPr>
       <w:r>
         <w:rPr>
           <w:rFonts w:ascii="Times New Roman" w:hAnsi="Times New Roman" w:cs="Times New Roman"/>
@@ -4841,18 +4831,18 @@
           <w:lang w:val="fr-FR"/>
         </w:rPr>
         <w:drawing>
-          <wp:anchor distT="0" distB="0" distL="114300" distR="114300" simplePos="0" relativeHeight="251659264" behindDoc="0" locked="0" layoutInCell="1" allowOverlap="1" wp14:anchorId="1EFEEF11" wp14:editId="2954FD86">
+          <wp:anchor distT="0" distB="0" distL="114300" distR="114300" simplePos="0" relativeHeight="251661312" behindDoc="0" locked="0" layoutInCell="1" allowOverlap="1" wp14:anchorId="2D0A3FB4" wp14:editId="6007B623">
             <wp:simplePos x="0" y="0"/>
-            <wp:positionH relativeFrom="column">
-              <wp:posOffset>228600</wp:posOffset>
+            <wp:positionH relativeFrom="margin">
+              <wp:align>center</wp:align>
             </wp:positionH>
             <wp:positionV relativeFrom="paragraph">
-              <wp:posOffset>1270</wp:posOffset>
+              <wp:posOffset>211455</wp:posOffset>
             </wp:positionV>
-            <wp:extent cx="5859780" cy="3265981"/>
-            <wp:effectExtent l="0" t="0" r="7620" b="0"/>
+            <wp:extent cx="6409690" cy="3040380"/>
+            <wp:effectExtent l="0" t="0" r="0" b="7620"/>
             <wp:wrapSquare wrapText="bothSides"/>
-            <wp:docPr id="1" name="Picture 1"/>
+            <wp:docPr id="4" name="Picture 4"/>
             <wp:cNvGraphicFramePr>
               <a:graphicFrameLocks xmlns:a="http://schemas.openxmlformats.org/drawingml/2006/main" noChangeAspect="1"/>
             </wp:cNvGraphicFramePr>
@@ -4860,43 +4850,60 @@
               <a:graphicData uri="http://schemas.openxmlformats.org/drawingml/2006/picture">
                 <pic:pic xmlns:pic="http://schemas.openxmlformats.org/drawingml/2006/picture">
                   <pic:nvPicPr>
-                    <pic:cNvPr id="1" name="Diagramme Fonctionnel.jpg"/>
+                    <pic:cNvPr id="4" name="Diagramme Fonctionnel2.jpg"/>
                     <pic:cNvPicPr/>
                   </pic:nvPicPr>
-                  <pic:blipFill rotWithShape="1">
-                    <a:blip r:embed="rId9">
+                  <pic:blipFill>
+                    <a:blip r:embed="rId9" cstate="print">
                       <a:extLst>
                         <a:ext uri="{28A0092B-C50C-407E-A947-70E740481C1C}">
                           <a14:useLocalDpi xmlns:a14="http://schemas.microsoft.com/office/drawing/2010/main" val="0"/>
                         </a:ext>
                       </a:extLst>
                     </a:blip>
-                    <a:srcRect t="46264" r="24086"/>
-                    <a:stretch/>
+                    <a:stretch>
+                      <a:fillRect/>
+                    </a:stretch>
                   </pic:blipFill>
-                  <pic:spPr bwMode="auto">
+                  <pic:spPr>
                     <a:xfrm>
                       <a:off x="0" y="0"/>
-                      <a:ext cx="5859780" cy="3265981"/>
+                      <a:ext cx="6409690" cy="3040380"/>
                     </a:xfrm>
                     <a:prstGeom prst="rect">
                       <a:avLst/>
                     </a:prstGeom>
-                    <a:ln>
-                      <a:noFill/>
-                    </a:ln>
-                    <a:extLst>
-                      <a:ext uri="{53640926-AAD7-44D8-BBD7-CCE9431645EC}">
-                        <a14:shadowObscured xmlns:a14="http://schemas.microsoft.com/office/drawing/2010/main"/>
-                      </a:ext>
-                    </a:extLst>
                   </pic:spPr>
                 </pic:pic>
               </a:graphicData>
             </a:graphic>
+            <wp14:sizeRelH relativeFrom="margin">
+              <wp14:pctWidth>0</wp14:pctWidth>
+            </wp14:sizeRelH>
+            <wp14:sizeRelV relativeFrom="margin">
+              <wp14:pctHeight>0</wp14:pctHeight>
+            </wp14:sizeRelV>
           </wp:anchor>
         </w:drawing>
       </w:r>
+      <w:r>
+        <w:rPr>
+          <w:rFonts w:ascii="Times New Roman" w:hAnsi="Times New Roman" w:cs="Times New Roman"/>
+          <w:noProof/>
+          <w:lang w:val="fr-FR"/>
+        </w:rPr>
+        <w:t xml:space="preserve"> </w:t>
+      </w:r>
+    </w:p>
+    <w:p>
+      <w:pPr>
+        <w:pStyle w:val="ListParagraph"/>
+        <w:ind w:left="360"/>
+        <w:rPr>
+          <w:rFonts w:ascii="Times New Roman" w:hAnsi="Times New Roman" w:cs="Times New Roman"/>
+          <w:lang w:val="fr-FR"/>
+        </w:rPr>
+      </w:pPr>
     </w:p>
     <w:p>
       <w:pPr>
@@ -6190,8 +6197,6 @@
         </w:rPr>
         <w:t xml:space="preserve"> </w:t>
       </w:r>
-      <w:bookmarkStart w:id="24" w:name="_GoBack"/>
-      <w:bookmarkEnd w:id="24"/>
     </w:p>
     <w:p>
       <w:pPr>
@@ -6266,8 +6271,12 @@
       </w:r>
     </w:p>
     <w:sectPr>
-      <w:headerReference w:type="default" r:id="rId11"/>
-      <w:footerReference w:type="default" r:id="rId12"/>
+      <w:headerReference w:type="even" r:id="rId11"/>
+      <w:headerReference w:type="default" r:id="rId12"/>
+      <w:footerReference w:type="even" r:id="rId13"/>
+      <w:footerReference w:type="default" r:id="rId14"/>
+      <w:headerReference w:type="first" r:id="rId15"/>
+      <w:footerReference w:type="first" r:id="rId16"/>
       <w:pgSz w:w="11906" w:h="16838"/>
       <w:pgMar w:top="1440" w:right="1440" w:bottom="1440" w:left="1440" w:header="708" w:footer="708" w:gutter="0"/>
       <w:cols w:space="708"/>
@@ -6304,6 +6313,16 @@
 </file>
 
 <file path=word/footer1.xml><?xml version="1.0" encoding="utf-8"?>
+<w:ftr xmlns:wpc="http://schemas.microsoft.com/office/word/2010/wordprocessingCanvas" xmlns:cx="http://schemas.microsoft.com/office/drawing/2014/chartex" xmlns:cx1="http://schemas.microsoft.com/office/drawing/2015/9/8/chartex" xmlns:cx2="http://schemas.microsoft.com/office/drawing/2015/10/21/chartex" xmlns:cx3="http://schemas.microsoft.com/office/drawing/2016/5/9/chartex" xmlns:cx4="http://schemas.microsoft.com/office/drawing/2016/5/10/chartex" xmlns:cx5="http://schemas.microsoft.com/office/drawing/2016/5/11/chartex" xmlns:cx6="http://schemas.microsoft.com/office/drawing/2016/5/12/chartex" xmlns:cx7="http://schemas.microsoft.com/office/drawing/2016/5/13/chartex" xmlns:cx8="http://schemas.microsoft.com/office/drawing/2016/5/14/chartex" xmlns:mc="http://schemas.openxmlformats.org/markup-compatibility/2006" xmlns:aink="http://schemas.microsoft.com/office/drawing/2016/ink" xmlns:am3d="http://schemas.microsoft.com/office/drawing/2017/model3d" xmlns:o="urn:schemas-microsoft-com:office:office" xmlns:r="http://schemas.openxmlformats.org/officeDocument/2006/relationships" xmlns:m="http://schemas.openxmlformats.org/officeDocument/2006/math" xmlns:v="urn:schemas-microsoft-com:vml" xmlns:wp14="http://schemas.microsoft.com/office/word/2010/wordprocessingDrawing" xmlns:wp="http://schemas.openxmlformats.org/drawingml/2006/wordprocessingDrawing" xmlns:w10="urn:schemas-microsoft-com:office:word" xmlns:w="http://schemas.openxmlformats.org/wordprocessingml/2006/main" xmlns:w14="http://schemas.microsoft.com/office/word/2010/wordml" xmlns:w15="http://schemas.microsoft.com/office/word/2012/wordml" xmlns:w16cid="http://schemas.microsoft.com/office/word/2016/wordml/cid" xmlns:w16se="http://schemas.microsoft.com/office/word/2015/wordml/symex" xmlns:wpg="http://schemas.microsoft.com/office/word/2010/wordprocessingGroup" xmlns:wpi="http://schemas.microsoft.com/office/word/2010/wordprocessingInk" xmlns:wne="http://schemas.microsoft.com/office/word/2006/wordml" xmlns:wps="http://schemas.microsoft.com/office/word/2010/wordprocessingShape" mc:Ignorable="w14 w15 w16se w16cid wp14">
+  <w:p>
+    <w:pPr>
+      <w:pStyle w:val="Footer"/>
+    </w:pPr>
+  </w:p>
+</w:ftr>
+</file>
+
+<file path=word/footer2.xml><?xml version="1.0" encoding="utf-8"?>
 <w:ftr xmlns:wpc="http://schemas.microsoft.com/office/word/2010/wordprocessingCanvas" xmlns:cx="http://schemas.microsoft.com/office/drawing/2014/chartex" xmlns:cx1="http://schemas.microsoft.com/office/drawing/2015/9/8/chartex" xmlns:cx2="http://schemas.microsoft.com/office/drawing/2015/10/21/chartex" xmlns:cx3="http://schemas.microsoft.com/office/drawing/2016/5/9/chartex" xmlns:cx4="http://schemas.microsoft.com/office/drawing/2016/5/10/chartex" xmlns:cx5="http://schemas.microsoft.com/office/drawing/2016/5/11/chartex" xmlns:cx6="http://schemas.microsoft.com/office/drawing/2016/5/12/chartex" xmlns:cx7="http://schemas.microsoft.com/office/drawing/2016/5/13/chartex" xmlns:cx8="http://schemas.microsoft.com/office/drawing/2016/5/14/chartex" xmlns:mc="http://schemas.openxmlformats.org/markup-compatibility/2006" xmlns:aink="http://schemas.microsoft.com/office/drawing/2016/ink" xmlns:am3d="http://schemas.microsoft.com/office/drawing/2017/model3d" xmlns:o="urn:schemas-microsoft-com:office:office" xmlns:r="http://schemas.openxmlformats.org/officeDocument/2006/relationships" xmlns:m="http://schemas.openxmlformats.org/officeDocument/2006/math" xmlns:v="urn:schemas-microsoft-com:vml" xmlns:wp14="http://schemas.microsoft.com/office/word/2010/wordprocessingDrawing" xmlns:wp="http://schemas.openxmlformats.org/drawingml/2006/wordprocessingDrawing" xmlns:w10="urn:schemas-microsoft-com:office:word" xmlns:w="http://schemas.openxmlformats.org/wordprocessingml/2006/main" xmlns:w14="http://schemas.microsoft.com/office/word/2010/wordml" xmlns:w15="http://schemas.microsoft.com/office/word/2012/wordml" xmlns:w16cid="http://schemas.microsoft.com/office/word/2016/wordml/cid" xmlns:w16se="http://schemas.microsoft.com/office/word/2015/wordml/symex" xmlns:wpg="http://schemas.microsoft.com/office/word/2010/wordprocessingGroup" xmlns:wpi="http://schemas.microsoft.com/office/word/2010/wordprocessingInk" xmlns:wne="http://schemas.microsoft.com/office/word/2006/wordml" xmlns:wps="http://schemas.microsoft.com/office/word/2010/wordprocessingShape" mc:Ignorable="w14 w15 w16se w16cid wp14">
   <w:sdt>
     <w:sdtPr>
@@ -6356,6 +6375,16 @@
 </w:ftr>
 </file>
 
+<file path=word/footer3.xml><?xml version="1.0" encoding="utf-8"?>
+<w:ftr xmlns:wpc="http://schemas.microsoft.com/office/word/2010/wordprocessingCanvas" xmlns:cx="http://schemas.microsoft.com/office/drawing/2014/chartex" xmlns:cx1="http://schemas.microsoft.com/office/drawing/2015/9/8/chartex" xmlns:cx2="http://schemas.microsoft.com/office/drawing/2015/10/21/chartex" xmlns:cx3="http://schemas.microsoft.com/office/drawing/2016/5/9/chartex" xmlns:cx4="http://schemas.microsoft.com/office/drawing/2016/5/10/chartex" xmlns:cx5="http://schemas.microsoft.com/office/drawing/2016/5/11/chartex" xmlns:cx6="http://schemas.microsoft.com/office/drawing/2016/5/12/chartex" xmlns:cx7="http://schemas.microsoft.com/office/drawing/2016/5/13/chartex" xmlns:cx8="http://schemas.microsoft.com/office/drawing/2016/5/14/chartex" xmlns:mc="http://schemas.openxmlformats.org/markup-compatibility/2006" xmlns:aink="http://schemas.microsoft.com/office/drawing/2016/ink" xmlns:am3d="http://schemas.microsoft.com/office/drawing/2017/model3d" xmlns:o="urn:schemas-microsoft-com:office:office" xmlns:r="http://schemas.openxmlformats.org/officeDocument/2006/relationships" xmlns:m="http://schemas.openxmlformats.org/officeDocument/2006/math" xmlns:v="urn:schemas-microsoft-com:vml" xmlns:wp14="http://schemas.microsoft.com/office/word/2010/wordprocessingDrawing" xmlns:wp="http://schemas.openxmlformats.org/drawingml/2006/wordprocessingDrawing" xmlns:w10="urn:schemas-microsoft-com:office:word" xmlns:w="http://schemas.openxmlformats.org/wordprocessingml/2006/main" xmlns:w14="http://schemas.microsoft.com/office/word/2010/wordml" xmlns:w15="http://schemas.microsoft.com/office/word/2012/wordml" xmlns:w16cid="http://schemas.microsoft.com/office/word/2016/wordml/cid" xmlns:w16se="http://schemas.microsoft.com/office/word/2015/wordml/symex" xmlns:wpg="http://schemas.microsoft.com/office/word/2010/wordprocessingGroup" xmlns:wpi="http://schemas.microsoft.com/office/word/2010/wordprocessingInk" xmlns:wne="http://schemas.microsoft.com/office/word/2006/wordml" xmlns:wps="http://schemas.microsoft.com/office/word/2010/wordprocessingShape" mc:Ignorable="w14 w15 w16se w16cid wp14">
+  <w:p>
+    <w:pPr>
+      <w:pStyle w:val="Footer"/>
+    </w:pPr>
+  </w:p>
+</w:ftr>
+</file>
+
 <file path=word/footnotes.xml><?xml version="1.0" encoding="utf-8"?>
 <w:footnotes xmlns:wpc="http://schemas.microsoft.com/office/word/2010/wordprocessingCanvas" xmlns:cx="http://schemas.microsoft.com/office/drawing/2014/chartex" xmlns:cx1="http://schemas.microsoft.com/office/drawing/2015/9/8/chartex" xmlns:cx2="http://schemas.microsoft.com/office/drawing/2015/10/21/chartex" xmlns:cx3="http://schemas.microsoft.com/office/drawing/2016/5/9/chartex" xmlns:cx4="http://schemas.microsoft.com/office/drawing/2016/5/10/chartex" xmlns:cx5="http://schemas.microsoft.com/office/drawing/2016/5/11/chartex" xmlns:cx6="http://schemas.microsoft.com/office/drawing/2016/5/12/chartex" xmlns:cx7="http://schemas.microsoft.com/office/drawing/2016/5/13/chartex" xmlns:cx8="http://schemas.microsoft.com/office/drawing/2016/5/14/chartex" xmlns:mc="http://schemas.openxmlformats.org/markup-compatibility/2006" xmlns:aink="http://schemas.microsoft.com/office/drawing/2016/ink" xmlns:am3d="http://schemas.microsoft.com/office/drawing/2017/model3d" xmlns:o="urn:schemas-microsoft-com:office:office" xmlns:r="http://schemas.openxmlformats.org/officeDocument/2006/relationships" xmlns:m="http://schemas.openxmlformats.org/officeDocument/2006/math" xmlns:v="urn:schemas-microsoft-com:vml" xmlns:wp14="http://schemas.microsoft.com/office/word/2010/wordprocessingDrawing" xmlns:wp="http://schemas.openxmlformats.org/drawingml/2006/wordprocessingDrawing" xmlns:w10="urn:schemas-microsoft-com:office:word" xmlns:w="http://schemas.openxmlformats.org/wordprocessingml/2006/main" xmlns:w14="http://schemas.microsoft.com/office/word/2010/wordml" xmlns:w15="http://schemas.microsoft.com/office/word/2012/wordml" xmlns:w16cid="http://schemas.microsoft.com/office/word/2016/wordml/cid" xmlns:w16se="http://schemas.microsoft.com/office/word/2015/wordml/symex" xmlns:wpg="http://schemas.microsoft.com/office/word/2010/wordprocessingGroup" xmlns:wpi="http://schemas.microsoft.com/office/word/2010/wordprocessingInk" xmlns:wne="http://schemas.microsoft.com/office/word/2006/wordml" xmlns:wps="http://schemas.microsoft.com/office/word/2010/wordprocessingShape" mc:Ignorable="w14 w15 w16se w16cid wp14">
   <w:footnote w:type="separator" w:id="-1">
@@ -6420,6 +6449,16 @@
 </file>
 
 <file path=word/header1.xml><?xml version="1.0" encoding="utf-8"?>
+<w:hdr xmlns:wpc="http://schemas.microsoft.com/office/word/2010/wordprocessingCanvas" xmlns:cx="http://schemas.microsoft.com/office/drawing/2014/chartex" xmlns:cx1="http://schemas.microsoft.com/office/drawing/2015/9/8/chartex" xmlns:cx2="http://schemas.microsoft.com/office/drawing/2015/10/21/chartex" xmlns:cx3="http://schemas.microsoft.com/office/drawing/2016/5/9/chartex" xmlns:cx4="http://schemas.microsoft.com/office/drawing/2016/5/10/chartex" xmlns:cx5="http://schemas.microsoft.com/office/drawing/2016/5/11/chartex" xmlns:cx6="http://schemas.microsoft.com/office/drawing/2016/5/12/chartex" xmlns:cx7="http://schemas.microsoft.com/office/drawing/2016/5/13/chartex" xmlns:cx8="http://schemas.microsoft.com/office/drawing/2016/5/14/chartex" xmlns:mc="http://schemas.openxmlformats.org/markup-compatibility/2006" xmlns:aink="http://schemas.microsoft.com/office/drawing/2016/ink" xmlns:am3d="http://schemas.microsoft.com/office/drawing/2017/model3d" xmlns:o="urn:schemas-microsoft-com:office:office" xmlns:r="http://schemas.openxmlformats.org/officeDocument/2006/relationships" xmlns:m="http://schemas.openxmlformats.org/officeDocument/2006/math" xmlns:v="urn:schemas-microsoft-com:vml" xmlns:wp14="http://schemas.microsoft.com/office/word/2010/wordprocessingDrawing" xmlns:wp="http://schemas.openxmlformats.org/drawingml/2006/wordprocessingDrawing" xmlns:w10="urn:schemas-microsoft-com:office:word" xmlns:w="http://schemas.openxmlformats.org/wordprocessingml/2006/main" xmlns:w14="http://schemas.microsoft.com/office/word/2010/wordml" xmlns:w15="http://schemas.microsoft.com/office/word/2012/wordml" xmlns:w16cid="http://schemas.microsoft.com/office/word/2016/wordml/cid" xmlns:w16se="http://schemas.microsoft.com/office/word/2015/wordml/symex" xmlns:wpg="http://schemas.microsoft.com/office/word/2010/wordprocessingGroup" xmlns:wpi="http://schemas.microsoft.com/office/word/2010/wordprocessingInk" xmlns:wne="http://schemas.microsoft.com/office/word/2006/wordml" xmlns:wps="http://schemas.microsoft.com/office/word/2010/wordprocessingShape" mc:Ignorable="w14 w15 w16se w16cid wp14">
+  <w:p>
+    <w:pPr>
+      <w:pStyle w:val="Header"/>
+    </w:pPr>
+  </w:p>
+</w:hdr>
+</file>
+
+<file path=word/header2.xml><?xml version="1.0" encoding="utf-8"?>
 <w:hdr xmlns:wpc="http://schemas.microsoft.com/office/word/2010/wordprocessingCanvas" xmlns:cx="http://schemas.microsoft.com/office/drawing/2014/chartex" xmlns:cx1="http://schemas.microsoft.com/office/drawing/2015/9/8/chartex" xmlns:cx2="http://schemas.microsoft.com/office/drawing/2015/10/21/chartex" xmlns:cx3="http://schemas.microsoft.com/office/drawing/2016/5/9/chartex" xmlns:cx4="http://schemas.microsoft.com/office/drawing/2016/5/10/chartex" xmlns:cx5="http://schemas.microsoft.com/office/drawing/2016/5/11/chartex" xmlns:cx6="http://schemas.microsoft.com/office/drawing/2016/5/12/chartex" xmlns:cx7="http://schemas.microsoft.com/office/drawing/2016/5/13/chartex" xmlns:cx8="http://schemas.microsoft.com/office/drawing/2016/5/14/chartex" xmlns:mc="http://schemas.openxmlformats.org/markup-compatibility/2006" xmlns:aink="http://schemas.microsoft.com/office/drawing/2016/ink" xmlns:am3d="http://schemas.microsoft.com/office/drawing/2017/model3d" xmlns:o="urn:schemas-microsoft-com:office:office" xmlns:r="http://schemas.openxmlformats.org/officeDocument/2006/relationships" xmlns:m="http://schemas.openxmlformats.org/officeDocument/2006/math" xmlns:v="urn:schemas-microsoft-com:vml" xmlns:wp14="http://schemas.microsoft.com/office/word/2010/wordprocessingDrawing" xmlns:wp="http://schemas.openxmlformats.org/drawingml/2006/wordprocessingDrawing" xmlns:w10="urn:schemas-microsoft-com:office:word" xmlns:w="http://schemas.openxmlformats.org/wordprocessingml/2006/main" xmlns:w14="http://schemas.microsoft.com/office/word/2010/wordml" xmlns:w15="http://schemas.microsoft.com/office/word/2012/wordml" xmlns:w16cid="http://schemas.microsoft.com/office/word/2016/wordml/cid" xmlns:w16se="http://schemas.microsoft.com/office/word/2015/wordml/symex" xmlns:wpg="http://schemas.microsoft.com/office/word/2010/wordprocessingGroup" xmlns:wpi="http://schemas.microsoft.com/office/word/2010/wordprocessingInk" xmlns:wne="http://schemas.microsoft.com/office/word/2006/wordml" xmlns:wps="http://schemas.microsoft.com/office/word/2010/wordprocessingShape" mc:Ignorable="w14 w15 w16se w16cid wp14">
   <w:p>
     <w:pPr>
@@ -6478,17 +6517,10 @@
         <w:szCs w:val="20"/>
         <w:lang w:val="fi-FI"/>
       </w:rPr>
-      <w:t>1</w:t>
+      <w:t>2</w:t>
     </w:r>
-    <w:r>
-      <w:rPr>
-        <w:rFonts w:ascii="Times New Roman" w:eastAsia="Times New Roman" w:hAnsi="Times New Roman" w:cs="Times New Roman"/>
-        <w:sz w:val="24"/>
-        <w:szCs w:val="20"/>
-        <w:lang w:val="fi-FI"/>
-      </w:rPr>
-      <w:t>b</w:t>
-    </w:r>
+    <w:bookmarkStart w:id="24" w:name="_GoBack"/>
+    <w:bookmarkEnd w:id="24"/>
   </w:p>
   <w:p>
     <w:pPr>
@@ -6592,6 +6624,16 @@
       <w:rPr>
         <w:lang w:val="fr-FR"/>
       </w:rPr>
+    </w:pPr>
+  </w:p>
+</w:hdr>
+</file>
+
+<file path=word/header3.xml><?xml version="1.0" encoding="utf-8"?>
+<w:hdr xmlns:wpc="http://schemas.microsoft.com/office/word/2010/wordprocessingCanvas" xmlns:cx="http://schemas.microsoft.com/office/drawing/2014/chartex" xmlns:cx1="http://schemas.microsoft.com/office/drawing/2015/9/8/chartex" xmlns:cx2="http://schemas.microsoft.com/office/drawing/2015/10/21/chartex" xmlns:cx3="http://schemas.microsoft.com/office/drawing/2016/5/9/chartex" xmlns:cx4="http://schemas.microsoft.com/office/drawing/2016/5/10/chartex" xmlns:cx5="http://schemas.microsoft.com/office/drawing/2016/5/11/chartex" xmlns:cx6="http://schemas.microsoft.com/office/drawing/2016/5/12/chartex" xmlns:cx7="http://schemas.microsoft.com/office/drawing/2016/5/13/chartex" xmlns:cx8="http://schemas.microsoft.com/office/drawing/2016/5/14/chartex" xmlns:mc="http://schemas.openxmlformats.org/markup-compatibility/2006" xmlns:aink="http://schemas.microsoft.com/office/drawing/2016/ink" xmlns:am3d="http://schemas.microsoft.com/office/drawing/2017/model3d" xmlns:o="urn:schemas-microsoft-com:office:office" xmlns:r="http://schemas.openxmlformats.org/officeDocument/2006/relationships" xmlns:m="http://schemas.openxmlformats.org/officeDocument/2006/math" xmlns:v="urn:schemas-microsoft-com:vml" xmlns:wp14="http://schemas.microsoft.com/office/word/2010/wordprocessingDrawing" xmlns:wp="http://schemas.openxmlformats.org/drawingml/2006/wordprocessingDrawing" xmlns:w10="urn:schemas-microsoft-com:office:word" xmlns:w="http://schemas.openxmlformats.org/wordprocessingml/2006/main" xmlns:w14="http://schemas.microsoft.com/office/word/2010/wordml" xmlns:w15="http://schemas.microsoft.com/office/word/2012/wordml" xmlns:w16cid="http://schemas.microsoft.com/office/word/2016/wordml/cid" xmlns:w16se="http://schemas.microsoft.com/office/word/2015/wordml/symex" xmlns:wpg="http://schemas.microsoft.com/office/word/2010/wordprocessingGroup" xmlns:wpi="http://schemas.microsoft.com/office/word/2010/wordprocessingInk" xmlns:wne="http://schemas.microsoft.com/office/word/2006/wordml" xmlns:wps="http://schemas.microsoft.com/office/word/2010/wordprocessingShape" mc:Ignorable="w14 w15 w16se w16cid wp14">
+  <w:p>
+    <w:pPr>
+      <w:pStyle w:val="Header"/>
     </w:pPr>
   </w:p>
 </w:hdr>
@@ -8732,7 +8774,7 @@
 </file>
 
 <file path=customXml/itemProps1.xml><?xml version="1.0" encoding="utf-8"?>
-<ds:datastoreItem xmlns:ds="http://schemas.openxmlformats.org/officeDocument/2006/customXml" ds:itemID="{66477E98-63BE-47BB-B8E4-D24DA0EC3440}">
+<ds:datastoreItem xmlns:ds="http://schemas.openxmlformats.org/officeDocument/2006/customXml" ds:itemID="{29ECECF3-468A-40B6-8657-168E12E667B5}">
   <ds:schemaRefs>
     <ds:schemaRef ds:uri="http://schemas.openxmlformats.org/officeDocument/2006/bibliography"/>
   </ds:schemaRefs>

</xml_diff>

<commit_message>
Update on Project Plan v2.2a
</commit_message>
<xml_diff>
--- a/Cahier des charges.docx
+++ b/Cahier des charges.docx
@@ -283,15 +283,6 @@
         </w:rPr>
       </w:sdtEndPr>
       <w:sdtContent>
-        <w:p>
-          <w:pPr>
-            <w:pStyle w:val="En-ttedetabledesmatires"/>
-            <w:rPr>
-              <w:rFonts w:ascii="Times New Roman" w:hAnsi="Times New Roman" w:cs="Times New Roman"/>
-              <w:lang w:val="fr-FR"/>
-            </w:rPr>
-          </w:pPr>
-        </w:p>
         <w:p>
           <w:pPr>
             <w:pStyle w:val="En-ttedetabledesmatires"/>
@@ -316,9 +307,9 @@
               <w:tab w:val="right" w:leader="dot" w:pos="9016"/>
             </w:tabs>
             <w:rPr>
-              <w:rFonts w:ascii="Times New Roman" w:eastAsiaTheme="minorEastAsia" w:hAnsi="Times New Roman" w:cs="Times New Roman"/>
+              <w:rFonts w:eastAsiaTheme="minorEastAsia"/>
               <w:noProof/>
-              <w:lang w:eastAsia="en-GB"/>
+              <w:lang w:val="fr-FR" w:eastAsia="fr-FR"/>
             </w:rPr>
           </w:pPr>
           <w:r>
@@ -351,7 +342,7 @@
             </w:rPr>
             <w:fldChar w:fldCharType="separate"/>
           </w:r>
-          <w:hyperlink w:anchor="_Toc269140" w:history="1">
+          <w:hyperlink w:anchor="_Toc985477" w:history="1">
             <w:r>
               <w:rPr>
                 <w:rStyle w:val="Lienhypertexte"/>
@@ -363,9 +354,9 @@
             </w:r>
             <w:r>
               <w:rPr>
-                <w:rFonts w:ascii="Times New Roman" w:eastAsiaTheme="minorEastAsia" w:hAnsi="Times New Roman" w:cs="Times New Roman"/>
-                <w:noProof/>
-                <w:lang w:eastAsia="en-GB"/>
+                <w:rFonts w:eastAsiaTheme="minorEastAsia"/>
+                <w:noProof/>
+                <w:lang w:val="fr-FR" w:eastAsia="fr-FR"/>
               </w:rPr>
               <w:tab/>
             </w:r>
@@ -380,7 +371,6 @@
             </w:r>
             <w:r>
               <w:rPr>
-                <w:rFonts w:ascii="Times New Roman" w:hAnsi="Times New Roman" w:cs="Times New Roman"/>
                 <w:noProof/>
                 <w:webHidden/>
               </w:rPr>
@@ -388,7 +378,6 @@
             </w:r>
             <w:r>
               <w:rPr>
-                <w:rFonts w:ascii="Times New Roman" w:hAnsi="Times New Roman" w:cs="Times New Roman"/>
                 <w:noProof/>
                 <w:webHidden/>
               </w:rPr>
@@ -396,22 +385,19 @@
             </w:r>
             <w:r>
               <w:rPr>
-                <w:rFonts w:ascii="Times New Roman" w:hAnsi="Times New Roman" w:cs="Times New Roman"/>
-                <w:noProof/>
-                <w:webHidden/>
-              </w:rPr>
-              <w:instrText xml:space="preserve"> PAGEREF _Toc269140 \h </w:instrText>
-            </w:r>
-            <w:r>
-              <w:rPr>
-                <w:rFonts w:ascii="Times New Roman" w:hAnsi="Times New Roman" w:cs="Times New Roman"/>
-                <w:noProof/>
-                <w:webHidden/>
-              </w:rPr>
-            </w:r>
-            <w:r>
-              <w:rPr>
-                <w:rFonts w:ascii="Times New Roman" w:hAnsi="Times New Roman" w:cs="Times New Roman"/>
+                <w:noProof/>
+                <w:webHidden/>
+              </w:rPr>
+              <w:instrText xml:space="preserve"> PAGEREF _Toc985477 \h </w:instrText>
+            </w:r>
+            <w:r>
+              <w:rPr>
+                <w:noProof/>
+                <w:webHidden/>
+              </w:rPr>
+            </w:r>
+            <w:r>
+              <w:rPr>
                 <w:noProof/>
                 <w:webHidden/>
               </w:rPr>
@@ -419,7 +405,6 @@
             </w:r>
             <w:r>
               <w:rPr>
-                <w:rFonts w:ascii="Times New Roman" w:hAnsi="Times New Roman" w:cs="Times New Roman"/>
                 <w:noProof/>
                 <w:webHidden/>
               </w:rPr>
@@ -427,7 +412,6 @@
             </w:r>
             <w:r>
               <w:rPr>
-                <w:rFonts w:ascii="Times New Roman" w:hAnsi="Times New Roman" w:cs="Times New Roman"/>
                 <w:noProof/>
                 <w:webHidden/>
               </w:rPr>
@@ -442,12 +426,12 @@
               <w:tab w:val="right" w:leader="dot" w:pos="9016"/>
             </w:tabs>
             <w:rPr>
-              <w:rFonts w:ascii="Times New Roman" w:eastAsiaTheme="minorEastAsia" w:hAnsi="Times New Roman" w:cs="Times New Roman"/>
+              <w:rFonts w:eastAsiaTheme="minorEastAsia"/>
               <w:noProof/>
-              <w:lang w:eastAsia="en-GB"/>
+              <w:lang w:val="fr-FR" w:eastAsia="fr-FR"/>
             </w:rPr>
           </w:pPr>
-          <w:hyperlink w:anchor="_Toc269141" w:history="1">
+          <w:hyperlink w:anchor="_Toc985478" w:history="1">
             <w:r>
               <w:rPr>
                 <w:rStyle w:val="Lienhypertexte"/>
@@ -459,7 +443,6 @@
             </w:r>
             <w:r>
               <w:rPr>
-                <w:rFonts w:ascii="Times New Roman" w:hAnsi="Times New Roman" w:cs="Times New Roman"/>
                 <w:noProof/>
                 <w:webHidden/>
               </w:rPr>
@@ -467,7 +450,6 @@
             </w:r>
             <w:r>
               <w:rPr>
-                <w:rFonts w:ascii="Times New Roman" w:hAnsi="Times New Roman" w:cs="Times New Roman"/>
                 <w:noProof/>
                 <w:webHidden/>
               </w:rPr>
@@ -475,22 +457,19 @@
             </w:r>
             <w:r>
               <w:rPr>
-                <w:rFonts w:ascii="Times New Roman" w:hAnsi="Times New Roman" w:cs="Times New Roman"/>
-                <w:noProof/>
-                <w:webHidden/>
-              </w:rPr>
-              <w:instrText xml:space="preserve"> PAGEREF _Toc269141 \h </w:instrText>
-            </w:r>
-            <w:r>
-              <w:rPr>
-                <w:rFonts w:ascii="Times New Roman" w:hAnsi="Times New Roman" w:cs="Times New Roman"/>
-                <w:noProof/>
-                <w:webHidden/>
-              </w:rPr>
-            </w:r>
-            <w:r>
-              <w:rPr>
-                <w:rFonts w:ascii="Times New Roman" w:hAnsi="Times New Roman" w:cs="Times New Roman"/>
+                <w:noProof/>
+                <w:webHidden/>
+              </w:rPr>
+              <w:instrText xml:space="preserve"> PAGEREF _Toc985478 \h </w:instrText>
+            </w:r>
+            <w:r>
+              <w:rPr>
+                <w:noProof/>
+                <w:webHidden/>
+              </w:rPr>
+            </w:r>
+            <w:r>
+              <w:rPr>
                 <w:noProof/>
                 <w:webHidden/>
               </w:rPr>
@@ -498,7 +477,6 @@
             </w:r>
             <w:r>
               <w:rPr>
-                <w:rFonts w:ascii="Times New Roman" w:hAnsi="Times New Roman" w:cs="Times New Roman"/>
                 <w:noProof/>
                 <w:webHidden/>
               </w:rPr>
@@ -506,7 +484,6 @@
             </w:r>
             <w:r>
               <w:rPr>
-                <w:rFonts w:ascii="Times New Roman" w:hAnsi="Times New Roman" w:cs="Times New Roman"/>
                 <w:noProof/>
                 <w:webHidden/>
               </w:rPr>
@@ -521,12 +498,12 @@
               <w:tab w:val="right" w:leader="dot" w:pos="9016"/>
             </w:tabs>
             <w:rPr>
-              <w:rFonts w:ascii="Times New Roman" w:eastAsiaTheme="minorEastAsia" w:hAnsi="Times New Roman" w:cs="Times New Roman"/>
+              <w:rFonts w:eastAsiaTheme="minorEastAsia"/>
               <w:noProof/>
-              <w:lang w:eastAsia="en-GB"/>
+              <w:lang w:val="fr-FR" w:eastAsia="fr-FR"/>
             </w:rPr>
           </w:pPr>
-          <w:hyperlink w:anchor="_Toc269142" w:history="1">
+          <w:hyperlink w:anchor="_Toc985479" w:history="1">
             <w:r>
               <w:rPr>
                 <w:rStyle w:val="Lienhypertexte"/>
@@ -538,7 +515,6 @@
             </w:r>
             <w:r>
               <w:rPr>
-                <w:rFonts w:ascii="Times New Roman" w:hAnsi="Times New Roman" w:cs="Times New Roman"/>
                 <w:noProof/>
                 <w:webHidden/>
               </w:rPr>
@@ -546,7 +522,6 @@
             </w:r>
             <w:r>
               <w:rPr>
-                <w:rFonts w:ascii="Times New Roman" w:hAnsi="Times New Roman" w:cs="Times New Roman"/>
                 <w:noProof/>
                 <w:webHidden/>
               </w:rPr>
@@ -554,22 +529,19 @@
             </w:r>
             <w:r>
               <w:rPr>
-                <w:rFonts w:ascii="Times New Roman" w:hAnsi="Times New Roman" w:cs="Times New Roman"/>
-                <w:noProof/>
-                <w:webHidden/>
-              </w:rPr>
-              <w:instrText xml:space="preserve"> PAGEREF _Toc269142 \h </w:instrText>
-            </w:r>
-            <w:r>
-              <w:rPr>
-                <w:rFonts w:ascii="Times New Roman" w:hAnsi="Times New Roman" w:cs="Times New Roman"/>
-                <w:noProof/>
-                <w:webHidden/>
-              </w:rPr>
-            </w:r>
-            <w:r>
-              <w:rPr>
-                <w:rFonts w:ascii="Times New Roman" w:hAnsi="Times New Roman" w:cs="Times New Roman"/>
+                <w:noProof/>
+                <w:webHidden/>
+              </w:rPr>
+              <w:instrText xml:space="preserve"> PAGEREF _Toc985479 \h </w:instrText>
+            </w:r>
+            <w:r>
+              <w:rPr>
+                <w:noProof/>
+                <w:webHidden/>
+              </w:rPr>
+            </w:r>
+            <w:r>
+              <w:rPr>
                 <w:noProof/>
                 <w:webHidden/>
               </w:rPr>
@@ -577,7 +549,6 @@
             </w:r>
             <w:r>
               <w:rPr>
-                <w:rFonts w:ascii="Times New Roman" w:hAnsi="Times New Roman" w:cs="Times New Roman"/>
                 <w:noProof/>
                 <w:webHidden/>
               </w:rPr>
@@ -585,7 +556,6 @@
             </w:r>
             <w:r>
               <w:rPr>
-                <w:rFonts w:ascii="Times New Roman" w:hAnsi="Times New Roman" w:cs="Times New Roman"/>
                 <w:noProof/>
                 <w:webHidden/>
               </w:rPr>
@@ -600,12 +570,12 @@
               <w:tab w:val="right" w:leader="dot" w:pos="9016"/>
             </w:tabs>
             <w:rPr>
-              <w:rFonts w:ascii="Times New Roman" w:eastAsiaTheme="minorEastAsia" w:hAnsi="Times New Roman" w:cs="Times New Roman"/>
+              <w:rFonts w:eastAsiaTheme="minorEastAsia"/>
               <w:noProof/>
-              <w:lang w:eastAsia="en-GB"/>
+              <w:lang w:val="fr-FR" w:eastAsia="fr-FR"/>
             </w:rPr>
           </w:pPr>
-          <w:hyperlink w:anchor="_Toc269143" w:history="1">
+          <w:hyperlink w:anchor="_Toc985480" w:history="1">
             <w:r>
               <w:rPr>
                 <w:rStyle w:val="Lienhypertexte"/>
@@ -617,7 +587,6 @@
             </w:r>
             <w:r>
               <w:rPr>
-                <w:rFonts w:ascii="Times New Roman" w:hAnsi="Times New Roman" w:cs="Times New Roman"/>
                 <w:noProof/>
                 <w:webHidden/>
               </w:rPr>
@@ -625,7 +594,6 @@
             </w:r>
             <w:r>
               <w:rPr>
-                <w:rFonts w:ascii="Times New Roman" w:hAnsi="Times New Roman" w:cs="Times New Roman"/>
                 <w:noProof/>
                 <w:webHidden/>
               </w:rPr>
@@ -633,22 +601,19 @@
             </w:r>
             <w:r>
               <w:rPr>
-                <w:rFonts w:ascii="Times New Roman" w:hAnsi="Times New Roman" w:cs="Times New Roman"/>
-                <w:noProof/>
-                <w:webHidden/>
-              </w:rPr>
-              <w:instrText xml:space="preserve"> PAGEREF _Toc269143 \h </w:instrText>
-            </w:r>
-            <w:r>
-              <w:rPr>
-                <w:rFonts w:ascii="Times New Roman" w:hAnsi="Times New Roman" w:cs="Times New Roman"/>
-                <w:noProof/>
-                <w:webHidden/>
-              </w:rPr>
-            </w:r>
-            <w:r>
-              <w:rPr>
-                <w:rFonts w:ascii="Times New Roman" w:hAnsi="Times New Roman" w:cs="Times New Roman"/>
+                <w:noProof/>
+                <w:webHidden/>
+              </w:rPr>
+              <w:instrText xml:space="preserve"> PAGEREF _Toc985480 \h </w:instrText>
+            </w:r>
+            <w:r>
+              <w:rPr>
+                <w:noProof/>
+                <w:webHidden/>
+              </w:rPr>
+            </w:r>
+            <w:r>
+              <w:rPr>
                 <w:noProof/>
                 <w:webHidden/>
               </w:rPr>
@@ -656,7 +621,6 @@
             </w:r>
             <w:r>
               <w:rPr>
-                <w:rFonts w:ascii="Times New Roman" w:hAnsi="Times New Roman" w:cs="Times New Roman"/>
                 <w:noProof/>
                 <w:webHidden/>
               </w:rPr>
@@ -664,7 +628,6 @@
             </w:r>
             <w:r>
               <w:rPr>
-                <w:rFonts w:ascii="Times New Roman" w:hAnsi="Times New Roman" w:cs="Times New Roman"/>
                 <w:noProof/>
                 <w:webHidden/>
               </w:rPr>
@@ -679,12 +642,12 @@
               <w:tab w:val="right" w:leader="dot" w:pos="9016"/>
             </w:tabs>
             <w:rPr>
-              <w:rFonts w:ascii="Times New Roman" w:eastAsiaTheme="minorEastAsia" w:hAnsi="Times New Roman" w:cs="Times New Roman"/>
+              <w:rFonts w:eastAsiaTheme="minorEastAsia"/>
               <w:noProof/>
-              <w:lang w:eastAsia="en-GB"/>
+              <w:lang w:val="fr-FR" w:eastAsia="fr-FR"/>
             </w:rPr>
           </w:pPr>
-          <w:hyperlink w:anchor="_Toc269144" w:history="1">
+          <w:hyperlink w:anchor="_Toc985481" w:history="1">
             <w:r>
               <w:rPr>
                 <w:rStyle w:val="Lienhypertexte"/>
@@ -696,7 +659,6 @@
             </w:r>
             <w:r>
               <w:rPr>
-                <w:rFonts w:ascii="Times New Roman" w:hAnsi="Times New Roman" w:cs="Times New Roman"/>
                 <w:noProof/>
                 <w:webHidden/>
               </w:rPr>
@@ -704,7 +666,6 @@
             </w:r>
             <w:r>
               <w:rPr>
-                <w:rFonts w:ascii="Times New Roman" w:hAnsi="Times New Roman" w:cs="Times New Roman"/>
                 <w:noProof/>
                 <w:webHidden/>
               </w:rPr>
@@ -712,22 +673,19 @@
             </w:r>
             <w:r>
               <w:rPr>
-                <w:rFonts w:ascii="Times New Roman" w:hAnsi="Times New Roman" w:cs="Times New Roman"/>
-                <w:noProof/>
-                <w:webHidden/>
-              </w:rPr>
-              <w:instrText xml:space="preserve"> PAGEREF _Toc269144 \h </w:instrText>
-            </w:r>
-            <w:r>
-              <w:rPr>
-                <w:rFonts w:ascii="Times New Roman" w:hAnsi="Times New Roman" w:cs="Times New Roman"/>
-                <w:noProof/>
-                <w:webHidden/>
-              </w:rPr>
-            </w:r>
-            <w:r>
-              <w:rPr>
-                <w:rFonts w:ascii="Times New Roman" w:hAnsi="Times New Roman" w:cs="Times New Roman"/>
+                <w:noProof/>
+                <w:webHidden/>
+              </w:rPr>
+              <w:instrText xml:space="preserve"> PAGEREF _Toc985481 \h </w:instrText>
+            </w:r>
+            <w:r>
+              <w:rPr>
+                <w:noProof/>
+                <w:webHidden/>
+              </w:rPr>
+            </w:r>
+            <w:r>
+              <w:rPr>
                 <w:noProof/>
                 <w:webHidden/>
               </w:rPr>
@@ -735,7 +693,6 @@
             </w:r>
             <w:r>
               <w:rPr>
-                <w:rFonts w:ascii="Times New Roman" w:hAnsi="Times New Roman" w:cs="Times New Roman"/>
                 <w:noProof/>
                 <w:webHidden/>
               </w:rPr>
@@ -743,7 +700,6 @@
             </w:r>
             <w:r>
               <w:rPr>
-                <w:rFonts w:ascii="Times New Roman" w:hAnsi="Times New Roman" w:cs="Times New Roman"/>
                 <w:noProof/>
                 <w:webHidden/>
               </w:rPr>
@@ -758,12 +714,12 @@
               <w:tab w:val="right" w:leader="dot" w:pos="9016"/>
             </w:tabs>
             <w:rPr>
-              <w:rFonts w:ascii="Times New Roman" w:eastAsiaTheme="minorEastAsia" w:hAnsi="Times New Roman" w:cs="Times New Roman"/>
+              <w:rFonts w:eastAsiaTheme="minorEastAsia"/>
               <w:noProof/>
-              <w:lang w:eastAsia="en-GB"/>
+              <w:lang w:val="fr-FR" w:eastAsia="fr-FR"/>
             </w:rPr>
           </w:pPr>
-          <w:hyperlink w:anchor="_Toc269145" w:history="1">
+          <w:hyperlink w:anchor="_Toc985482" w:history="1">
             <w:r>
               <w:rPr>
                 <w:rStyle w:val="Lienhypertexte"/>
@@ -775,7 +731,6 @@
             </w:r>
             <w:r>
               <w:rPr>
-                <w:rFonts w:ascii="Times New Roman" w:hAnsi="Times New Roman" w:cs="Times New Roman"/>
                 <w:noProof/>
                 <w:webHidden/>
               </w:rPr>
@@ -783,7 +738,6 @@
             </w:r>
             <w:r>
               <w:rPr>
-                <w:rFonts w:ascii="Times New Roman" w:hAnsi="Times New Roman" w:cs="Times New Roman"/>
                 <w:noProof/>
                 <w:webHidden/>
               </w:rPr>
@@ -791,22 +745,19 @@
             </w:r>
             <w:r>
               <w:rPr>
-                <w:rFonts w:ascii="Times New Roman" w:hAnsi="Times New Roman" w:cs="Times New Roman"/>
-                <w:noProof/>
-                <w:webHidden/>
-              </w:rPr>
-              <w:instrText xml:space="preserve"> PAGEREF _Toc269145 \h </w:instrText>
-            </w:r>
-            <w:r>
-              <w:rPr>
-                <w:rFonts w:ascii="Times New Roman" w:hAnsi="Times New Roman" w:cs="Times New Roman"/>
-                <w:noProof/>
-                <w:webHidden/>
-              </w:rPr>
-            </w:r>
-            <w:r>
-              <w:rPr>
-                <w:rFonts w:ascii="Times New Roman" w:hAnsi="Times New Roman" w:cs="Times New Roman"/>
+                <w:noProof/>
+                <w:webHidden/>
+              </w:rPr>
+              <w:instrText xml:space="preserve"> PAGEREF _Toc985482 \h </w:instrText>
+            </w:r>
+            <w:r>
+              <w:rPr>
+                <w:noProof/>
+                <w:webHidden/>
+              </w:rPr>
+            </w:r>
+            <w:r>
+              <w:rPr>
                 <w:noProof/>
                 <w:webHidden/>
               </w:rPr>
@@ -814,7 +765,6 @@
             </w:r>
             <w:r>
               <w:rPr>
-                <w:rFonts w:ascii="Times New Roman" w:hAnsi="Times New Roman" w:cs="Times New Roman"/>
                 <w:noProof/>
                 <w:webHidden/>
               </w:rPr>
@@ -822,7 +772,6 @@
             </w:r>
             <w:r>
               <w:rPr>
-                <w:rFonts w:ascii="Times New Roman" w:hAnsi="Times New Roman" w:cs="Times New Roman"/>
                 <w:noProof/>
                 <w:webHidden/>
               </w:rPr>
@@ -837,12 +786,12 @@
               <w:tab w:val="right" w:leader="dot" w:pos="9016"/>
             </w:tabs>
             <w:rPr>
-              <w:rFonts w:ascii="Times New Roman" w:eastAsiaTheme="minorEastAsia" w:hAnsi="Times New Roman" w:cs="Times New Roman"/>
+              <w:rFonts w:eastAsiaTheme="minorEastAsia"/>
               <w:noProof/>
-              <w:lang w:eastAsia="en-GB"/>
+              <w:lang w:val="fr-FR" w:eastAsia="fr-FR"/>
             </w:rPr>
           </w:pPr>
-          <w:hyperlink w:anchor="_Toc269146" w:history="1">
+          <w:hyperlink w:anchor="_Toc985483" w:history="1">
             <w:r>
               <w:rPr>
                 <w:rStyle w:val="Lienhypertexte"/>
@@ -854,7 +803,6 @@
             </w:r>
             <w:r>
               <w:rPr>
-                <w:rFonts w:ascii="Times New Roman" w:hAnsi="Times New Roman" w:cs="Times New Roman"/>
                 <w:noProof/>
                 <w:webHidden/>
               </w:rPr>
@@ -862,7 +810,6 @@
             </w:r>
             <w:r>
               <w:rPr>
-                <w:rFonts w:ascii="Times New Roman" w:hAnsi="Times New Roman" w:cs="Times New Roman"/>
                 <w:noProof/>
                 <w:webHidden/>
               </w:rPr>
@@ -870,22 +817,19 @@
             </w:r>
             <w:r>
               <w:rPr>
-                <w:rFonts w:ascii="Times New Roman" w:hAnsi="Times New Roman" w:cs="Times New Roman"/>
-                <w:noProof/>
-                <w:webHidden/>
-              </w:rPr>
-              <w:instrText xml:space="preserve"> PAGEREF _Toc269146 \h </w:instrText>
-            </w:r>
-            <w:r>
-              <w:rPr>
-                <w:rFonts w:ascii="Times New Roman" w:hAnsi="Times New Roman" w:cs="Times New Roman"/>
-                <w:noProof/>
-                <w:webHidden/>
-              </w:rPr>
-            </w:r>
-            <w:r>
-              <w:rPr>
-                <w:rFonts w:ascii="Times New Roman" w:hAnsi="Times New Roman" w:cs="Times New Roman"/>
+                <w:noProof/>
+                <w:webHidden/>
+              </w:rPr>
+              <w:instrText xml:space="preserve"> PAGEREF _Toc985483 \h </w:instrText>
+            </w:r>
+            <w:r>
+              <w:rPr>
+                <w:noProof/>
+                <w:webHidden/>
+              </w:rPr>
+            </w:r>
+            <w:r>
+              <w:rPr>
                 <w:noProof/>
                 <w:webHidden/>
               </w:rPr>
@@ -893,7 +837,6 @@
             </w:r>
             <w:r>
               <w:rPr>
-                <w:rFonts w:ascii="Times New Roman" w:hAnsi="Times New Roman" w:cs="Times New Roman"/>
                 <w:noProof/>
                 <w:webHidden/>
               </w:rPr>
@@ -901,7 +844,6 @@
             </w:r>
             <w:r>
               <w:rPr>
-                <w:rFonts w:ascii="Times New Roman" w:hAnsi="Times New Roman" w:cs="Times New Roman"/>
                 <w:noProof/>
                 <w:webHidden/>
               </w:rPr>
@@ -916,12 +858,12 @@
               <w:tab w:val="right" w:leader="dot" w:pos="9016"/>
             </w:tabs>
             <w:rPr>
-              <w:rFonts w:ascii="Times New Roman" w:eastAsiaTheme="minorEastAsia" w:hAnsi="Times New Roman" w:cs="Times New Roman"/>
+              <w:rFonts w:eastAsiaTheme="minorEastAsia"/>
               <w:noProof/>
-              <w:lang w:eastAsia="en-GB"/>
+              <w:lang w:val="fr-FR" w:eastAsia="fr-FR"/>
             </w:rPr>
           </w:pPr>
-          <w:hyperlink w:anchor="_Toc269147" w:history="1">
+          <w:hyperlink w:anchor="_Toc985484" w:history="1">
             <w:r>
               <w:rPr>
                 <w:rStyle w:val="Lienhypertexte"/>
@@ -933,7 +875,6 @@
             </w:r>
             <w:r>
               <w:rPr>
-                <w:rFonts w:ascii="Times New Roman" w:hAnsi="Times New Roman" w:cs="Times New Roman"/>
                 <w:noProof/>
                 <w:webHidden/>
               </w:rPr>
@@ -941,7 +882,6 @@
             </w:r>
             <w:r>
               <w:rPr>
-                <w:rFonts w:ascii="Times New Roman" w:hAnsi="Times New Roman" w:cs="Times New Roman"/>
                 <w:noProof/>
                 <w:webHidden/>
               </w:rPr>
@@ -949,22 +889,19 @@
             </w:r>
             <w:r>
               <w:rPr>
-                <w:rFonts w:ascii="Times New Roman" w:hAnsi="Times New Roman" w:cs="Times New Roman"/>
-                <w:noProof/>
-                <w:webHidden/>
-              </w:rPr>
-              <w:instrText xml:space="preserve"> PAGEREF _Toc269147 \h </w:instrText>
-            </w:r>
-            <w:r>
-              <w:rPr>
-                <w:rFonts w:ascii="Times New Roman" w:hAnsi="Times New Roman" w:cs="Times New Roman"/>
-                <w:noProof/>
-                <w:webHidden/>
-              </w:rPr>
-            </w:r>
-            <w:r>
-              <w:rPr>
-                <w:rFonts w:ascii="Times New Roman" w:hAnsi="Times New Roman" w:cs="Times New Roman"/>
+                <w:noProof/>
+                <w:webHidden/>
+              </w:rPr>
+              <w:instrText xml:space="preserve"> PAGEREF _Toc985484 \h </w:instrText>
+            </w:r>
+            <w:r>
+              <w:rPr>
+                <w:noProof/>
+                <w:webHidden/>
+              </w:rPr>
+            </w:r>
+            <w:r>
+              <w:rPr>
                 <w:noProof/>
                 <w:webHidden/>
               </w:rPr>
@@ -972,7 +909,6 @@
             </w:r>
             <w:r>
               <w:rPr>
-                <w:rFonts w:ascii="Times New Roman" w:hAnsi="Times New Roman" w:cs="Times New Roman"/>
                 <w:noProof/>
                 <w:webHidden/>
               </w:rPr>
@@ -980,7 +916,6 @@
             </w:r>
             <w:r>
               <w:rPr>
-                <w:rFonts w:ascii="Times New Roman" w:hAnsi="Times New Roman" w:cs="Times New Roman"/>
                 <w:noProof/>
                 <w:webHidden/>
               </w:rPr>
@@ -995,12 +930,12 @@
               <w:tab w:val="right" w:leader="dot" w:pos="9016"/>
             </w:tabs>
             <w:rPr>
-              <w:rFonts w:ascii="Times New Roman" w:eastAsiaTheme="minorEastAsia" w:hAnsi="Times New Roman" w:cs="Times New Roman"/>
+              <w:rFonts w:eastAsiaTheme="minorEastAsia"/>
               <w:noProof/>
-              <w:lang w:eastAsia="en-GB"/>
+              <w:lang w:val="fr-FR" w:eastAsia="fr-FR"/>
             </w:rPr>
           </w:pPr>
-          <w:hyperlink w:anchor="_Toc269148" w:history="1">
+          <w:hyperlink w:anchor="_Toc985485" w:history="1">
             <w:r>
               <w:rPr>
                 <w:rStyle w:val="Lienhypertexte"/>
@@ -1012,7 +947,6 @@
             </w:r>
             <w:r>
               <w:rPr>
-                <w:rFonts w:ascii="Times New Roman" w:hAnsi="Times New Roman" w:cs="Times New Roman"/>
                 <w:noProof/>
                 <w:webHidden/>
               </w:rPr>
@@ -1020,7 +954,6 @@
             </w:r>
             <w:r>
               <w:rPr>
-                <w:rFonts w:ascii="Times New Roman" w:hAnsi="Times New Roman" w:cs="Times New Roman"/>
                 <w:noProof/>
                 <w:webHidden/>
               </w:rPr>
@@ -1028,22 +961,19 @@
             </w:r>
             <w:r>
               <w:rPr>
-                <w:rFonts w:ascii="Times New Roman" w:hAnsi="Times New Roman" w:cs="Times New Roman"/>
-                <w:noProof/>
-                <w:webHidden/>
-              </w:rPr>
-              <w:instrText xml:space="preserve"> PAGEREF _Toc269148 \h </w:instrText>
-            </w:r>
-            <w:r>
-              <w:rPr>
-                <w:rFonts w:ascii="Times New Roman" w:hAnsi="Times New Roman" w:cs="Times New Roman"/>
-                <w:noProof/>
-                <w:webHidden/>
-              </w:rPr>
-            </w:r>
-            <w:r>
-              <w:rPr>
-                <w:rFonts w:ascii="Times New Roman" w:hAnsi="Times New Roman" w:cs="Times New Roman"/>
+                <w:noProof/>
+                <w:webHidden/>
+              </w:rPr>
+              <w:instrText xml:space="preserve"> PAGEREF _Toc985485 \h </w:instrText>
+            </w:r>
+            <w:r>
+              <w:rPr>
+                <w:noProof/>
+                <w:webHidden/>
+              </w:rPr>
+            </w:r>
+            <w:r>
+              <w:rPr>
                 <w:noProof/>
                 <w:webHidden/>
               </w:rPr>
@@ -1051,7 +981,6 @@
             </w:r>
             <w:r>
               <w:rPr>
-                <w:rFonts w:ascii="Times New Roman" w:hAnsi="Times New Roman" w:cs="Times New Roman"/>
                 <w:noProof/>
                 <w:webHidden/>
               </w:rPr>
@@ -1059,7 +988,6 @@
             </w:r>
             <w:r>
               <w:rPr>
-                <w:rFonts w:ascii="Times New Roman" w:hAnsi="Times New Roman" w:cs="Times New Roman"/>
                 <w:noProof/>
                 <w:webHidden/>
               </w:rPr>
@@ -1074,12 +1002,12 @@
               <w:tab w:val="right" w:leader="dot" w:pos="9016"/>
             </w:tabs>
             <w:rPr>
-              <w:rFonts w:ascii="Times New Roman" w:eastAsiaTheme="minorEastAsia" w:hAnsi="Times New Roman" w:cs="Times New Roman"/>
+              <w:rFonts w:eastAsiaTheme="minorEastAsia"/>
               <w:noProof/>
-              <w:lang w:eastAsia="en-GB"/>
+              <w:lang w:val="fr-FR" w:eastAsia="fr-FR"/>
             </w:rPr>
           </w:pPr>
-          <w:hyperlink w:anchor="_Toc269149" w:history="1">
+          <w:hyperlink w:anchor="_Toc985486" w:history="1">
             <w:r>
               <w:rPr>
                 <w:rStyle w:val="Lienhypertexte"/>
@@ -1091,7 +1019,6 @@
             </w:r>
             <w:r>
               <w:rPr>
-                <w:rFonts w:ascii="Times New Roman" w:hAnsi="Times New Roman" w:cs="Times New Roman"/>
                 <w:noProof/>
                 <w:webHidden/>
               </w:rPr>
@@ -1099,7 +1026,6 @@
             </w:r>
             <w:r>
               <w:rPr>
-                <w:rFonts w:ascii="Times New Roman" w:hAnsi="Times New Roman" w:cs="Times New Roman"/>
                 <w:noProof/>
                 <w:webHidden/>
               </w:rPr>
@@ -1107,22 +1033,19 @@
             </w:r>
             <w:r>
               <w:rPr>
-                <w:rFonts w:ascii="Times New Roman" w:hAnsi="Times New Roman" w:cs="Times New Roman"/>
-                <w:noProof/>
-                <w:webHidden/>
-              </w:rPr>
-              <w:instrText xml:space="preserve"> PAGEREF _Toc269149 \h </w:instrText>
-            </w:r>
-            <w:r>
-              <w:rPr>
-                <w:rFonts w:ascii="Times New Roman" w:hAnsi="Times New Roman" w:cs="Times New Roman"/>
-                <w:noProof/>
-                <w:webHidden/>
-              </w:rPr>
-            </w:r>
-            <w:r>
-              <w:rPr>
-                <w:rFonts w:ascii="Times New Roman" w:hAnsi="Times New Roman" w:cs="Times New Roman"/>
+                <w:noProof/>
+                <w:webHidden/>
+              </w:rPr>
+              <w:instrText xml:space="preserve"> PAGEREF _Toc985486 \h </w:instrText>
+            </w:r>
+            <w:r>
+              <w:rPr>
+                <w:noProof/>
+                <w:webHidden/>
+              </w:rPr>
+            </w:r>
+            <w:r>
+              <w:rPr>
                 <w:noProof/>
                 <w:webHidden/>
               </w:rPr>
@@ -1130,7 +1053,6 @@
             </w:r>
             <w:r>
               <w:rPr>
-                <w:rFonts w:ascii="Times New Roman" w:hAnsi="Times New Roman" w:cs="Times New Roman"/>
                 <w:noProof/>
                 <w:webHidden/>
               </w:rPr>
@@ -1138,7 +1060,6 @@
             </w:r>
             <w:r>
               <w:rPr>
-                <w:rFonts w:ascii="Times New Roman" w:hAnsi="Times New Roman" w:cs="Times New Roman"/>
                 <w:noProof/>
                 <w:webHidden/>
               </w:rPr>
@@ -1153,12 +1074,12 @@
               <w:tab w:val="right" w:leader="dot" w:pos="9016"/>
             </w:tabs>
             <w:rPr>
-              <w:rFonts w:ascii="Times New Roman" w:eastAsiaTheme="minorEastAsia" w:hAnsi="Times New Roman" w:cs="Times New Roman"/>
+              <w:rFonts w:eastAsiaTheme="minorEastAsia"/>
               <w:noProof/>
-              <w:lang w:eastAsia="en-GB"/>
+              <w:lang w:val="fr-FR" w:eastAsia="fr-FR"/>
             </w:rPr>
           </w:pPr>
-          <w:hyperlink w:anchor="_Toc269150" w:history="1">
+          <w:hyperlink w:anchor="_Toc985487" w:history="1">
             <w:r>
               <w:rPr>
                 <w:rStyle w:val="Lienhypertexte"/>
@@ -1170,7 +1091,6 @@
             </w:r>
             <w:r>
               <w:rPr>
-                <w:rFonts w:ascii="Times New Roman" w:hAnsi="Times New Roman" w:cs="Times New Roman"/>
                 <w:noProof/>
                 <w:webHidden/>
               </w:rPr>
@@ -1178,7 +1098,6 @@
             </w:r>
             <w:r>
               <w:rPr>
-                <w:rFonts w:ascii="Times New Roman" w:hAnsi="Times New Roman" w:cs="Times New Roman"/>
                 <w:noProof/>
                 <w:webHidden/>
               </w:rPr>
@@ -1186,22 +1105,19 @@
             </w:r>
             <w:r>
               <w:rPr>
-                <w:rFonts w:ascii="Times New Roman" w:hAnsi="Times New Roman" w:cs="Times New Roman"/>
-                <w:noProof/>
-                <w:webHidden/>
-              </w:rPr>
-              <w:instrText xml:space="preserve"> PAGEREF _Toc269150 \h </w:instrText>
-            </w:r>
-            <w:r>
-              <w:rPr>
-                <w:rFonts w:ascii="Times New Roman" w:hAnsi="Times New Roman" w:cs="Times New Roman"/>
-                <w:noProof/>
-                <w:webHidden/>
-              </w:rPr>
-            </w:r>
-            <w:r>
-              <w:rPr>
-                <w:rFonts w:ascii="Times New Roman" w:hAnsi="Times New Roman" w:cs="Times New Roman"/>
+                <w:noProof/>
+                <w:webHidden/>
+              </w:rPr>
+              <w:instrText xml:space="preserve"> PAGEREF _Toc985487 \h </w:instrText>
+            </w:r>
+            <w:r>
+              <w:rPr>
+                <w:noProof/>
+                <w:webHidden/>
+              </w:rPr>
+            </w:r>
+            <w:r>
+              <w:rPr>
                 <w:noProof/>
                 <w:webHidden/>
               </w:rPr>
@@ -1209,7 +1125,6 @@
             </w:r>
             <w:r>
               <w:rPr>
-                <w:rFonts w:ascii="Times New Roman" w:hAnsi="Times New Roman" w:cs="Times New Roman"/>
                 <w:noProof/>
                 <w:webHidden/>
               </w:rPr>
@@ -1217,7 +1132,6 @@
             </w:r>
             <w:r>
               <w:rPr>
-                <w:rFonts w:ascii="Times New Roman" w:hAnsi="Times New Roman" w:cs="Times New Roman"/>
                 <w:noProof/>
                 <w:webHidden/>
               </w:rPr>
@@ -1233,12 +1147,12 @@
               <w:tab w:val="right" w:leader="dot" w:pos="9016"/>
             </w:tabs>
             <w:rPr>
-              <w:rFonts w:ascii="Times New Roman" w:eastAsiaTheme="minorEastAsia" w:hAnsi="Times New Roman" w:cs="Times New Roman"/>
+              <w:rFonts w:eastAsiaTheme="minorEastAsia"/>
               <w:noProof/>
-              <w:lang w:eastAsia="en-GB"/>
+              <w:lang w:val="fr-FR" w:eastAsia="fr-FR"/>
             </w:rPr>
           </w:pPr>
-          <w:hyperlink w:anchor="_Toc269151" w:history="1">
+          <w:hyperlink w:anchor="_Toc985488" w:history="1">
             <w:r>
               <w:rPr>
                 <w:rStyle w:val="Lienhypertexte"/>
@@ -1250,9 +1164,9 @@
             </w:r>
             <w:r>
               <w:rPr>
-                <w:rFonts w:ascii="Times New Roman" w:eastAsiaTheme="minorEastAsia" w:hAnsi="Times New Roman" w:cs="Times New Roman"/>
-                <w:noProof/>
-                <w:lang w:eastAsia="en-GB"/>
+                <w:rFonts w:eastAsiaTheme="minorEastAsia"/>
+                <w:noProof/>
+                <w:lang w:val="fr-FR" w:eastAsia="fr-FR"/>
               </w:rPr>
               <w:tab/>
             </w:r>
@@ -1267,7 +1181,6 @@
             </w:r>
             <w:r>
               <w:rPr>
-                <w:rFonts w:ascii="Times New Roman" w:hAnsi="Times New Roman" w:cs="Times New Roman"/>
                 <w:noProof/>
                 <w:webHidden/>
               </w:rPr>
@@ -1275,7 +1188,6 @@
             </w:r>
             <w:r>
               <w:rPr>
-                <w:rFonts w:ascii="Times New Roman" w:hAnsi="Times New Roman" w:cs="Times New Roman"/>
                 <w:noProof/>
                 <w:webHidden/>
               </w:rPr>
@@ -1283,22 +1195,19 @@
             </w:r>
             <w:r>
               <w:rPr>
-                <w:rFonts w:ascii="Times New Roman" w:hAnsi="Times New Roman" w:cs="Times New Roman"/>
-                <w:noProof/>
-                <w:webHidden/>
-              </w:rPr>
-              <w:instrText xml:space="preserve"> PAGEREF _Toc269151 \h </w:instrText>
-            </w:r>
-            <w:r>
-              <w:rPr>
-                <w:rFonts w:ascii="Times New Roman" w:hAnsi="Times New Roman" w:cs="Times New Roman"/>
-                <w:noProof/>
-                <w:webHidden/>
-              </w:rPr>
-            </w:r>
-            <w:r>
-              <w:rPr>
-                <w:rFonts w:ascii="Times New Roman" w:hAnsi="Times New Roman" w:cs="Times New Roman"/>
+                <w:noProof/>
+                <w:webHidden/>
+              </w:rPr>
+              <w:instrText xml:space="preserve"> PAGEREF _Toc985488 \h </w:instrText>
+            </w:r>
+            <w:r>
+              <w:rPr>
+                <w:noProof/>
+                <w:webHidden/>
+              </w:rPr>
+            </w:r>
+            <w:r>
+              <w:rPr>
                 <w:noProof/>
                 <w:webHidden/>
               </w:rPr>
@@ -1306,7 +1215,6 @@
             </w:r>
             <w:r>
               <w:rPr>
-                <w:rFonts w:ascii="Times New Roman" w:hAnsi="Times New Roman" w:cs="Times New Roman"/>
                 <w:noProof/>
                 <w:webHidden/>
               </w:rPr>
@@ -1314,7 +1222,6 @@
             </w:r>
             <w:r>
               <w:rPr>
-                <w:rFonts w:ascii="Times New Roman" w:hAnsi="Times New Roman" w:cs="Times New Roman"/>
                 <w:noProof/>
                 <w:webHidden/>
               </w:rPr>
@@ -1329,12 +1236,12 @@
               <w:tab w:val="right" w:leader="dot" w:pos="9016"/>
             </w:tabs>
             <w:rPr>
-              <w:rFonts w:ascii="Times New Roman" w:eastAsiaTheme="minorEastAsia" w:hAnsi="Times New Roman" w:cs="Times New Roman"/>
+              <w:rFonts w:eastAsiaTheme="minorEastAsia"/>
               <w:noProof/>
-              <w:lang w:eastAsia="en-GB"/>
+              <w:lang w:val="fr-FR" w:eastAsia="fr-FR"/>
             </w:rPr>
           </w:pPr>
-          <w:hyperlink w:anchor="_Toc269152" w:history="1">
+          <w:hyperlink w:anchor="_Toc985489" w:history="1">
             <w:r>
               <w:rPr>
                 <w:rStyle w:val="Lienhypertexte"/>
@@ -1346,7 +1253,6 @@
             </w:r>
             <w:r>
               <w:rPr>
-                <w:rFonts w:ascii="Times New Roman" w:hAnsi="Times New Roman" w:cs="Times New Roman"/>
                 <w:noProof/>
                 <w:webHidden/>
               </w:rPr>
@@ -1354,7 +1260,6 @@
             </w:r>
             <w:r>
               <w:rPr>
-                <w:rFonts w:ascii="Times New Roman" w:hAnsi="Times New Roman" w:cs="Times New Roman"/>
                 <w:noProof/>
                 <w:webHidden/>
               </w:rPr>
@@ -1362,22 +1267,19 @@
             </w:r>
             <w:r>
               <w:rPr>
-                <w:rFonts w:ascii="Times New Roman" w:hAnsi="Times New Roman" w:cs="Times New Roman"/>
-                <w:noProof/>
-                <w:webHidden/>
-              </w:rPr>
-              <w:instrText xml:space="preserve"> PAGEREF _Toc269152 \h </w:instrText>
-            </w:r>
-            <w:r>
-              <w:rPr>
-                <w:rFonts w:ascii="Times New Roman" w:hAnsi="Times New Roman" w:cs="Times New Roman"/>
-                <w:noProof/>
-                <w:webHidden/>
-              </w:rPr>
-            </w:r>
-            <w:r>
-              <w:rPr>
-                <w:rFonts w:ascii="Times New Roman" w:hAnsi="Times New Roman" w:cs="Times New Roman"/>
+                <w:noProof/>
+                <w:webHidden/>
+              </w:rPr>
+              <w:instrText xml:space="preserve"> PAGEREF _Toc985489 \h </w:instrText>
+            </w:r>
+            <w:r>
+              <w:rPr>
+                <w:noProof/>
+                <w:webHidden/>
+              </w:rPr>
+            </w:r>
+            <w:r>
+              <w:rPr>
                 <w:noProof/>
                 <w:webHidden/>
               </w:rPr>
@@ -1385,7 +1287,6 @@
             </w:r>
             <w:r>
               <w:rPr>
-                <w:rFonts w:ascii="Times New Roman" w:hAnsi="Times New Roman" w:cs="Times New Roman"/>
                 <w:noProof/>
                 <w:webHidden/>
               </w:rPr>
@@ -1393,7 +1294,6 @@
             </w:r>
             <w:r>
               <w:rPr>
-                <w:rFonts w:ascii="Times New Roman" w:hAnsi="Times New Roman" w:cs="Times New Roman"/>
                 <w:noProof/>
                 <w:webHidden/>
               </w:rPr>
@@ -1408,12 +1308,12 @@
               <w:tab w:val="right" w:leader="dot" w:pos="9016"/>
             </w:tabs>
             <w:rPr>
-              <w:rFonts w:ascii="Times New Roman" w:eastAsiaTheme="minorEastAsia" w:hAnsi="Times New Roman" w:cs="Times New Roman"/>
+              <w:rFonts w:eastAsiaTheme="minorEastAsia"/>
               <w:noProof/>
-              <w:lang w:eastAsia="en-GB"/>
+              <w:lang w:val="fr-FR" w:eastAsia="fr-FR"/>
             </w:rPr>
           </w:pPr>
-          <w:hyperlink w:anchor="_Toc269153" w:history="1">
+          <w:hyperlink w:anchor="_Toc985490" w:history="1">
             <w:r>
               <w:rPr>
                 <w:rStyle w:val="Lienhypertexte"/>
@@ -1425,7 +1325,6 @@
             </w:r>
             <w:r>
               <w:rPr>
-                <w:rFonts w:ascii="Times New Roman" w:hAnsi="Times New Roman" w:cs="Times New Roman"/>
                 <w:noProof/>
                 <w:webHidden/>
               </w:rPr>
@@ -1433,7 +1332,6 @@
             </w:r>
             <w:r>
               <w:rPr>
-                <w:rFonts w:ascii="Times New Roman" w:hAnsi="Times New Roman" w:cs="Times New Roman"/>
                 <w:noProof/>
                 <w:webHidden/>
               </w:rPr>
@@ -1441,22 +1339,19 @@
             </w:r>
             <w:r>
               <w:rPr>
-                <w:rFonts w:ascii="Times New Roman" w:hAnsi="Times New Roman" w:cs="Times New Roman"/>
-                <w:noProof/>
-                <w:webHidden/>
-              </w:rPr>
-              <w:instrText xml:space="preserve"> PAGEREF _Toc269153 \h </w:instrText>
-            </w:r>
-            <w:r>
-              <w:rPr>
-                <w:rFonts w:ascii="Times New Roman" w:hAnsi="Times New Roman" w:cs="Times New Roman"/>
-                <w:noProof/>
-                <w:webHidden/>
-              </w:rPr>
-            </w:r>
-            <w:r>
-              <w:rPr>
-                <w:rFonts w:ascii="Times New Roman" w:hAnsi="Times New Roman" w:cs="Times New Roman"/>
+                <w:noProof/>
+                <w:webHidden/>
+              </w:rPr>
+              <w:instrText xml:space="preserve"> PAGEREF _Toc985490 \h </w:instrText>
+            </w:r>
+            <w:r>
+              <w:rPr>
+                <w:noProof/>
+                <w:webHidden/>
+              </w:rPr>
+            </w:r>
+            <w:r>
+              <w:rPr>
                 <w:noProof/>
                 <w:webHidden/>
               </w:rPr>
@@ -1464,7 +1359,6 @@
             </w:r>
             <w:r>
               <w:rPr>
-                <w:rFonts w:ascii="Times New Roman" w:hAnsi="Times New Roman" w:cs="Times New Roman"/>
                 <w:noProof/>
                 <w:webHidden/>
               </w:rPr>
@@ -1472,7 +1366,6 @@
             </w:r>
             <w:r>
               <w:rPr>
-                <w:rFonts w:ascii="Times New Roman" w:hAnsi="Times New Roman" w:cs="Times New Roman"/>
                 <w:noProof/>
                 <w:webHidden/>
               </w:rPr>
@@ -1488,12 +1381,12 @@
               <w:tab w:val="right" w:leader="dot" w:pos="9016"/>
             </w:tabs>
             <w:rPr>
-              <w:rFonts w:ascii="Times New Roman" w:eastAsiaTheme="minorEastAsia" w:hAnsi="Times New Roman" w:cs="Times New Roman"/>
+              <w:rFonts w:eastAsiaTheme="minorEastAsia"/>
               <w:noProof/>
-              <w:lang w:eastAsia="en-GB"/>
+              <w:lang w:val="fr-FR" w:eastAsia="fr-FR"/>
             </w:rPr>
           </w:pPr>
-          <w:hyperlink w:anchor="_Toc269154" w:history="1">
+          <w:hyperlink w:anchor="_Toc985491" w:history="1">
             <w:r>
               <w:rPr>
                 <w:rStyle w:val="Lienhypertexte"/>
@@ -1505,9 +1398,9 @@
             </w:r>
             <w:r>
               <w:rPr>
-                <w:rFonts w:ascii="Times New Roman" w:eastAsiaTheme="minorEastAsia" w:hAnsi="Times New Roman" w:cs="Times New Roman"/>
-                <w:noProof/>
-                <w:lang w:eastAsia="en-GB"/>
+                <w:rFonts w:eastAsiaTheme="minorEastAsia"/>
+                <w:noProof/>
+                <w:lang w:val="fr-FR" w:eastAsia="fr-FR"/>
               </w:rPr>
               <w:tab/>
             </w:r>
@@ -1522,7 +1415,6 @@
             </w:r>
             <w:r>
               <w:rPr>
-                <w:rFonts w:ascii="Times New Roman" w:hAnsi="Times New Roman" w:cs="Times New Roman"/>
                 <w:noProof/>
                 <w:webHidden/>
               </w:rPr>
@@ -1530,7 +1422,6 @@
             </w:r>
             <w:r>
               <w:rPr>
-                <w:rFonts w:ascii="Times New Roman" w:hAnsi="Times New Roman" w:cs="Times New Roman"/>
                 <w:noProof/>
                 <w:webHidden/>
               </w:rPr>
@@ -1538,22 +1429,19 @@
             </w:r>
             <w:r>
               <w:rPr>
-                <w:rFonts w:ascii="Times New Roman" w:hAnsi="Times New Roman" w:cs="Times New Roman"/>
-                <w:noProof/>
-                <w:webHidden/>
-              </w:rPr>
-              <w:instrText xml:space="preserve"> PAGEREF _Toc269154 \h </w:instrText>
-            </w:r>
-            <w:r>
-              <w:rPr>
-                <w:rFonts w:ascii="Times New Roman" w:hAnsi="Times New Roman" w:cs="Times New Roman"/>
-                <w:noProof/>
-                <w:webHidden/>
-              </w:rPr>
-            </w:r>
-            <w:r>
-              <w:rPr>
-                <w:rFonts w:ascii="Times New Roman" w:hAnsi="Times New Roman" w:cs="Times New Roman"/>
+                <w:noProof/>
+                <w:webHidden/>
+              </w:rPr>
+              <w:instrText xml:space="preserve"> PAGEREF _Toc985491 \h </w:instrText>
+            </w:r>
+            <w:r>
+              <w:rPr>
+                <w:noProof/>
+                <w:webHidden/>
+              </w:rPr>
+            </w:r>
+            <w:r>
+              <w:rPr>
                 <w:noProof/>
                 <w:webHidden/>
               </w:rPr>
@@ -1561,7 +1449,6 @@
             </w:r>
             <w:r>
               <w:rPr>
-                <w:rFonts w:ascii="Times New Roman" w:hAnsi="Times New Roman" w:cs="Times New Roman"/>
                 <w:noProof/>
                 <w:webHidden/>
               </w:rPr>
@@ -1569,7 +1456,6 @@
             </w:r>
             <w:r>
               <w:rPr>
-                <w:rFonts w:ascii="Times New Roman" w:hAnsi="Times New Roman" w:cs="Times New Roman"/>
                 <w:noProof/>
                 <w:webHidden/>
               </w:rPr>
@@ -1585,12 +1471,12 @@
               <w:tab w:val="right" w:leader="dot" w:pos="9016"/>
             </w:tabs>
             <w:rPr>
-              <w:rFonts w:ascii="Times New Roman" w:eastAsiaTheme="minorEastAsia" w:hAnsi="Times New Roman" w:cs="Times New Roman"/>
+              <w:rFonts w:eastAsiaTheme="minorEastAsia"/>
               <w:noProof/>
-              <w:lang w:eastAsia="en-GB"/>
+              <w:lang w:val="fr-FR" w:eastAsia="fr-FR"/>
             </w:rPr>
           </w:pPr>
-          <w:hyperlink w:anchor="_Toc269155" w:history="1">
+          <w:hyperlink w:anchor="_Toc985492" w:history="1">
             <w:r>
               <w:rPr>
                 <w:rStyle w:val="Lienhypertexte"/>
@@ -1602,9 +1488,9 @@
             </w:r>
             <w:r>
               <w:rPr>
-                <w:rFonts w:ascii="Times New Roman" w:eastAsiaTheme="minorEastAsia" w:hAnsi="Times New Roman" w:cs="Times New Roman"/>
-                <w:noProof/>
-                <w:lang w:eastAsia="en-GB"/>
+                <w:rFonts w:eastAsiaTheme="minorEastAsia"/>
+                <w:noProof/>
+                <w:lang w:val="fr-FR" w:eastAsia="fr-FR"/>
               </w:rPr>
               <w:tab/>
             </w:r>
@@ -1619,7 +1505,6 @@
             </w:r>
             <w:r>
               <w:rPr>
-                <w:rFonts w:ascii="Times New Roman" w:hAnsi="Times New Roman" w:cs="Times New Roman"/>
                 <w:noProof/>
                 <w:webHidden/>
               </w:rPr>
@@ -1627,7 +1512,6 @@
             </w:r>
             <w:r>
               <w:rPr>
-                <w:rFonts w:ascii="Times New Roman" w:hAnsi="Times New Roman" w:cs="Times New Roman"/>
                 <w:noProof/>
                 <w:webHidden/>
               </w:rPr>
@@ -1635,22 +1519,19 @@
             </w:r>
             <w:r>
               <w:rPr>
-                <w:rFonts w:ascii="Times New Roman" w:hAnsi="Times New Roman" w:cs="Times New Roman"/>
-                <w:noProof/>
-                <w:webHidden/>
-              </w:rPr>
-              <w:instrText xml:space="preserve"> PAGEREF _Toc269155 \h </w:instrText>
-            </w:r>
-            <w:r>
-              <w:rPr>
-                <w:rFonts w:ascii="Times New Roman" w:hAnsi="Times New Roman" w:cs="Times New Roman"/>
-                <w:noProof/>
-                <w:webHidden/>
-              </w:rPr>
-            </w:r>
-            <w:r>
-              <w:rPr>
-                <w:rFonts w:ascii="Times New Roman" w:hAnsi="Times New Roman" w:cs="Times New Roman"/>
+                <w:noProof/>
+                <w:webHidden/>
+              </w:rPr>
+              <w:instrText xml:space="preserve"> PAGEREF _Toc985492 \h </w:instrText>
+            </w:r>
+            <w:r>
+              <w:rPr>
+                <w:noProof/>
+                <w:webHidden/>
+              </w:rPr>
+            </w:r>
+            <w:r>
+              <w:rPr>
                 <w:noProof/>
                 <w:webHidden/>
               </w:rPr>
@@ -1658,7 +1539,6 @@
             </w:r>
             <w:r>
               <w:rPr>
-                <w:rFonts w:ascii="Times New Roman" w:hAnsi="Times New Roman" w:cs="Times New Roman"/>
                 <w:noProof/>
                 <w:webHidden/>
               </w:rPr>
@@ -1666,7 +1546,6 @@
             </w:r>
             <w:r>
               <w:rPr>
-                <w:rFonts w:ascii="Times New Roman" w:hAnsi="Times New Roman" w:cs="Times New Roman"/>
                 <w:noProof/>
                 <w:webHidden/>
               </w:rPr>
@@ -1682,12 +1561,12 @@
               <w:tab w:val="right" w:leader="dot" w:pos="9016"/>
             </w:tabs>
             <w:rPr>
-              <w:rFonts w:ascii="Times New Roman" w:eastAsiaTheme="minorEastAsia" w:hAnsi="Times New Roman" w:cs="Times New Roman"/>
+              <w:rFonts w:eastAsiaTheme="minorEastAsia"/>
               <w:noProof/>
-              <w:lang w:eastAsia="en-GB"/>
+              <w:lang w:val="fr-FR" w:eastAsia="fr-FR"/>
             </w:rPr>
           </w:pPr>
-          <w:hyperlink w:anchor="_Toc269156" w:history="1">
+          <w:hyperlink w:anchor="_Toc985493" w:history="1">
             <w:r>
               <w:rPr>
                 <w:rStyle w:val="Lienhypertexte"/>
@@ -1699,9 +1578,9 @@
             </w:r>
             <w:r>
               <w:rPr>
-                <w:rFonts w:ascii="Times New Roman" w:eastAsiaTheme="minorEastAsia" w:hAnsi="Times New Roman" w:cs="Times New Roman"/>
-                <w:noProof/>
-                <w:lang w:eastAsia="en-GB"/>
+                <w:rFonts w:eastAsiaTheme="minorEastAsia"/>
+                <w:noProof/>
+                <w:lang w:val="fr-FR" w:eastAsia="fr-FR"/>
               </w:rPr>
               <w:tab/>
             </w:r>
@@ -1716,7 +1595,6 @@
             </w:r>
             <w:r>
               <w:rPr>
-                <w:rFonts w:ascii="Times New Roman" w:hAnsi="Times New Roman" w:cs="Times New Roman"/>
                 <w:noProof/>
                 <w:webHidden/>
               </w:rPr>
@@ -1724,7 +1602,6 @@
             </w:r>
             <w:r>
               <w:rPr>
-                <w:rFonts w:ascii="Times New Roman" w:hAnsi="Times New Roman" w:cs="Times New Roman"/>
                 <w:noProof/>
                 <w:webHidden/>
               </w:rPr>
@@ -1732,22 +1609,19 @@
             </w:r>
             <w:r>
               <w:rPr>
-                <w:rFonts w:ascii="Times New Roman" w:hAnsi="Times New Roman" w:cs="Times New Roman"/>
-                <w:noProof/>
-                <w:webHidden/>
-              </w:rPr>
-              <w:instrText xml:space="preserve"> PAGEREF _Toc269156 \h </w:instrText>
-            </w:r>
-            <w:r>
-              <w:rPr>
-                <w:rFonts w:ascii="Times New Roman" w:hAnsi="Times New Roman" w:cs="Times New Roman"/>
-                <w:noProof/>
-                <w:webHidden/>
-              </w:rPr>
-            </w:r>
-            <w:r>
-              <w:rPr>
-                <w:rFonts w:ascii="Times New Roman" w:hAnsi="Times New Roman" w:cs="Times New Roman"/>
+                <w:noProof/>
+                <w:webHidden/>
+              </w:rPr>
+              <w:instrText xml:space="preserve"> PAGEREF _Toc985493 \h </w:instrText>
+            </w:r>
+            <w:r>
+              <w:rPr>
+                <w:noProof/>
+                <w:webHidden/>
+              </w:rPr>
+            </w:r>
+            <w:r>
+              <w:rPr>
                 <w:noProof/>
                 <w:webHidden/>
               </w:rPr>
@@ -1755,7 +1629,6 @@
             </w:r>
             <w:r>
               <w:rPr>
-                <w:rFonts w:ascii="Times New Roman" w:hAnsi="Times New Roman" w:cs="Times New Roman"/>
                 <w:noProof/>
                 <w:webHidden/>
               </w:rPr>
@@ -1763,7 +1636,6 @@
             </w:r>
             <w:r>
               <w:rPr>
-                <w:rFonts w:ascii="Times New Roman" w:hAnsi="Times New Roman" w:cs="Times New Roman"/>
                 <w:noProof/>
                 <w:webHidden/>
               </w:rPr>
@@ -1779,12 +1651,12 @@
               <w:tab w:val="right" w:leader="dot" w:pos="9016"/>
             </w:tabs>
             <w:rPr>
-              <w:rFonts w:ascii="Times New Roman" w:eastAsiaTheme="minorEastAsia" w:hAnsi="Times New Roman" w:cs="Times New Roman"/>
+              <w:rFonts w:eastAsiaTheme="minorEastAsia"/>
               <w:noProof/>
-              <w:lang w:eastAsia="en-GB"/>
+              <w:lang w:val="fr-FR" w:eastAsia="fr-FR"/>
             </w:rPr>
           </w:pPr>
-          <w:hyperlink w:anchor="_Toc269157" w:history="1">
+          <w:hyperlink w:anchor="_Toc985494" w:history="1">
             <w:r>
               <w:rPr>
                 <w:rStyle w:val="Lienhypertexte"/>
@@ -1796,9 +1668,9 @@
             </w:r>
             <w:r>
               <w:rPr>
-                <w:rFonts w:ascii="Times New Roman" w:eastAsiaTheme="minorEastAsia" w:hAnsi="Times New Roman" w:cs="Times New Roman"/>
-                <w:noProof/>
-                <w:lang w:eastAsia="en-GB"/>
+                <w:rFonts w:eastAsiaTheme="minorEastAsia"/>
+                <w:noProof/>
+                <w:lang w:val="fr-FR" w:eastAsia="fr-FR"/>
               </w:rPr>
               <w:tab/>
             </w:r>
@@ -1813,7 +1685,6 @@
             </w:r>
             <w:r>
               <w:rPr>
-                <w:rFonts w:ascii="Times New Roman" w:hAnsi="Times New Roman" w:cs="Times New Roman"/>
                 <w:noProof/>
                 <w:webHidden/>
               </w:rPr>
@@ -1821,7 +1692,6 @@
             </w:r>
             <w:r>
               <w:rPr>
-                <w:rFonts w:ascii="Times New Roman" w:hAnsi="Times New Roman" w:cs="Times New Roman"/>
                 <w:noProof/>
                 <w:webHidden/>
               </w:rPr>
@@ -1829,22 +1699,19 @@
             </w:r>
             <w:r>
               <w:rPr>
-                <w:rFonts w:ascii="Times New Roman" w:hAnsi="Times New Roman" w:cs="Times New Roman"/>
-                <w:noProof/>
-                <w:webHidden/>
-              </w:rPr>
-              <w:instrText xml:space="preserve"> PAGEREF _Toc269157 \h </w:instrText>
-            </w:r>
-            <w:r>
-              <w:rPr>
-                <w:rFonts w:ascii="Times New Roman" w:hAnsi="Times New Roman" w:cs="Times New Roman"/>
-                <w:noProof/>
-                <w:webHidden/>
-              </w:rPr>
-            </w:r>
-            <w:r>
-              <w:rPr>
-                <w:rFonts w:ascii="Times New Roman" w:hAnsi="Times New Roman" w:cs="Times New Roman"/>
+                <w:noProof/>
+                <w:webHidden/>
+              </w:rPr>
+              <w:instrText xml:space="preserve"> PAGEREF _Toc985494 \h </w:instrText>
+            </w:r>
+            <w:r>
+              <w:rPr>
+                <w:noProof/>
+                <w:webHidden/>
+              </w:rPr>
+            </w:r>
+            <w:r>
+              <w:rPr>
                 <w:noProof/>
                 <w:webHidden/>
               </w:rPr>
@@ -1852,7 +1719,6 @@
             </w:r>
             <w:r>
               <w:rPr>
-                <w:rFonts w:ascii="Times New Roman" w:hAnsi="Times New Roman" w:cs="Times New Roman"/>
                 <w:noProof/>
                 <w:webHidden/>
               </w:rPr>
@@ -1860,7 +1726,6 @@
             </w:r>
             <w:r>
               <w:rPr>
-                <w:rFonts w:ascii="Times New Roman" w:hAnsi="Times New Roman" w:cs="Times New Roman"/>
                 <w:noProof/>
                 <w:webHidden/>
               </w:rPr>
@@ -1875,12 +1740,12 @@
               <w:tab w:val="right" w:leader="dot" w:pos="9016"/>
             </w:tabs>
             <w:rPr>
-              <w:rFonts w:ascii="Times New Roman" w:eastAsiaTheme="minorEastAsia" w:hAnsi="Times New Roman" w:cs="Times New Roman"/>
+              <w:rFonts w:eastAsiaTheme="minorEastAsia"/>
               <w:noProof/>
-              <w:lang w:eastAsia="en-GB"/>
+              <w:lang w:val="fr-FR" w:eastAsia="fr-FR"/>
             </w:rPr>
           </w:pPr>
-          <w:hyperlink w:anchor="_Toc269158" w:history="1">
+          <w:hyperlink w:anchor="_Toc985495" w:history="1">
             <w:r>
               <w:rPr>
                 <w:rStyle w:val="Lienhypertexte"/>
@@ -1892,7 +1757,6 @@
             </w:r>
             <w:r>
               <w:rPr>
-                <w:rFonts w:ascii="Times New Roman" w:hAnsi="Times New Roman" w:cs="Times New Roman"/>
                 <w:noProof/>
                 <w:webHidden/>
               </w:rPr>
@@ -1900,7 +1764,6 @@
             </w:r>
             <w:r>
               <w:rPr>
-                <w:rFonts w:ascii="Times New Roman" w:hAnsi="Times New Roman" w:cs="Times New Roman"/>
                 <w:noProof/>
                 <w:webHidden/>
               </w:rPr>
@@ -1908,22 +1771,19 @@
             </w:r>
             <w:r>
               <w:rPr>
-                <w:rFonts w:ascii="Times New Roman" w:hAnsi="Times New Roman" w:cs="Times New Roman"/>
-                <w:noProof/>
-                <w:webHidden/>
-              </w:rPr>
-              <w:instrText xml:space="preserve"> PAGEREF _Toc269158 \h </w:instrText>
-            </w:r>
-            <w:r>
-              <w:rPr>
-                <w:rFonts w:ascii="Times New Roman" w:hAnsi="Times New Roman" w:cs="Times New Roman"/>
-                <w:noProof/>
-                <w:webHidden/>
-              </w:rPr>
-            </w:r>
-            <w:r>
-              <w:rPr>
-                <w:rFonts w:ascii="Times New Roman" w:hAnsi="Times New Roman" w:cs="Times New Roman"/>
+                <w:noProof/>
+                <w:webHidden/>
+              </w:rPr>
+              <w:instrText xml:space="preserve"> PAGEREF _Toc985495 \h </w:instrText>
+            </w:r>
+            <w:r>
+              <w:rPr>
+                <w:noProof/>
+                <w:webHidden/>
+              </w:rPr>
+            </w:r>
+            <w:r>
+              <w:rPr>
                 <w:noProof/>
                 <w:webHidden/>
               </w:rPr>
@@ -1931,7 +1791,6 @@
             </w:r>
             <w:r>
               <w:rPr>
-                <w:rFonts w:ascii="Times New Roman" w:hAnsi="Times New Roman" w:cs="Times New Roman"/>
                 <w:noProof/>
                 <w:webHidden/>
               </w:rPr>
@@ -1939,7 +1798,6 @@
             </w:r>
             <w:r>
               <w:rPr>
-                <w:rFonts w:ascii="Times New Roman" w:hAnsi="Times New Roman" w:cs="Times New Roman"/>
                 <w:noProof/>
                 <w:webHidden/>
               </w:rPr>
@@ -1954,12 +1812,12 @@
               <w:tab w:val="right" w:leader="dot" w:pos="9016"/>
             </w:tabs>
             <w:rPr>
-              <w:rFonts w:ascii="Times New Roman" w:eastAsiaTheme="minorEastAsia" w:hAnsi="Times New Roman" w:cs="Times New Roman"/>
+              <w:rFonts w:eastAsiaTheme="minorEastAsia"/>
               <w:noProof/>
-              <w:lang w:eastAsia="en-GB"/>
+              <w:lang w:val="fr-FR" w:eastAsia="fr-FR"/>
             </w:rPr>
           </w:pPr>
-          <w:hyperlink w:anchor="_Toc269159" w:history="1">
+          <w:hyperlink w:anchor="_Toc985496" w:history="1">
             <w:r>
               <w:rPr>
                 <w:rStyle w:val="Lienhypertexte"/>
@@ -1972,7 +1830,6 @@
             </w:r>
             <w:r>
               <w:rPr>
-                <w:rFonts w:ascii="Times New Roman" w:hAnsi="Times New Roman" w:cs="Times New Roman"/>
                 <w:noProof/>
                 <w:webHidden/>
               </w:rPr>
@@ -1980,7 +1837,6 @@
             </w:r>
             <w:r>
               <w:rPr>
-                <w:rFonts w:ascii="Times New Roman" w:hAnsi="Times New Roman" w:cs="Times New Roman"/>
                 <w:noProof/>
                 <w:webHidden/>
               </w:rPr>
@@ -1988,22 +1844,19 @@
             </w:r>
             <w:r>
               <w:rPr>
-                <w:rFonts w:ascii="Times New Roman" w:hAnsi="Times New Roman" w:cs="Times New Roman"/>
-                <w:noProof/>
-                <w:webHidden/>
-              </w:rPr>
-              <w:instrText xml:space="preserve"> PAGEREF _Toc269159 \h </w:instrText>
-            </w:r>
-            <w:r>
-              <w:rPr>
-                <w:rFonts w:ascii="Times New Roman" w:hAnsi="Times New Roman" w:cs="Times New Roman"/>
-                <w:noProof/>
-                <w:webHidden/>
-              </w:rPr>
-            </w:r>
-            <w:r>
-              <w:rPr>
-                <w:rFonts w:ascii="Times New Roman" w:hAnsi="Times New Roman" w:cs="Times New Roman"/>
+                <w:noProof/>
+                <w:webHidden/>
+              </w:rPr>
+              <w:instrText xml:space="preserve"> PAGEREF _Toc985496 \h </w:instrText>
+            </w:r>
+            <w:r>
+              <w:rPr>
+                <w:noProof/>
+                <w:webHidden/>
+              </w:rPr>
+            </w:r>
+            <w:r>
+              <w:rPr>
                 <w:noProof/>
                 <w:webHidden/>
               </w:rPr>
@@ -2011,7 +1864,6 @@
             </w:r>
             <w:r>
               <w:rPr>
-                <w:rFonts w:ascii="Times New Roman" w:hAnsi="Times New Roman" w:cs="Times New Roman"/>
                 <w:noProof/>
                 <w:webHidden/>
               </w:rPr>
@@ -2019,7 +1871,6 @@
             </w:r>
             <w:r>
               <w:rPr>
-                <w:rFonts w:ascii="Times New Roman" w:hAnsi="Times New Roman" w:cs="Times New Roman"/>
                 <w:noProof/>
                 <w:webHidden/>
               </w:rPr>
@@ -2034,12 +1885,12 @@
               <w:tab w:val="right" w:leader="dot" w:pos="9016"/>
             </w:tabs>
             <w:rPr>
-              <w:rFonts w:ascii="Times New Roman" w:eastAsiaTheme="minorEastAsia" w:hAnsi="Times New Roman" w:cs="Times New Roman"/>
+              <w:rFonts w:eastAsiaTheme="minorEastAsia"/>
               <w:noProof/>
-              <w:lang w:eastAsia="en-GB"/>
+              <w:lang w:val="fr-FR" w:eastAsia="fr-FR"/>
             </w:rPr>
           </w:pPr>
-          <w:hyperlink w:anchor="_Toc269160" w:history="1">
+          <w:hyperlink w:anchor="_Toc985497" w:history="1">
             <w:r>
               <w:rPr>
                 <w:rStyle w:val="Lienhypertexte"/>
@@ -2051,7 +1902,6 @@
             </w:r>
             <w:r>
               <w:rPr>
-                <w:rFonts w:ascii="Times New Roman" w:hAnsi="Times New Roman" w:cs="Times New Roman"/>
                 <w:noProof/>
                 <w:webHidden/>
               </w:rPr>
@@ -2059,7 +1909,6 @@
             </w:r>
             <w:r>
               <w:rPr>
-                <w:rFonts w:ascii="Times New Roman" w:hAnsi="Times New Roman" w:cs="Times New Roman"/>
                 <w:noProof/>
                 <w:webHidden/>
               </w:rPr>
@@ -2067,22 +1916,19 @@
             </w:r>
             <w:r>
               <w:rPr>
-                <w:rFonts w:ascii="Times New Roman" w:hAnsi="Times New Roman" w:cs="Times New Roman"/>
-                <w:noProof/>
-                <w:webHidden/>
-              </w:rPr>
-              <w:instrText xml:space="preserve"> PAGEREF _Toc269160 \h </w:instrText>
-            </w:r>
-            <w:r>
-              <w:rPr>
-                <w:rFonts w:ascii="Times New Roman" w:hAnsi="Times New Roman" w:cs="Times New Roman"/>
-                <w:noProof/>
-                <w:webHidden/>
-              </w:rPr>
-            </w:r>
-            <w:r>
-              <w:rPr>
-                <w:rFonts w:ascii="Times New Roman" w:hAnsi="Times New Roman" w:cs="Times New Roman"/>
+                <w:noProof/>
+                <w:webHidden/>
+              </w:rPr>
+              <w:instrText xml:space="preserve"> PAGEREF _Toc985497 \h </w:instrText>
+            </w:r>
+            <w:r>
+              <w:rPr>
+                <w:noProof/>
+                <w:webHidden/>
+              </w:rPr>
+            </w:r>
+            <w:r>
+              <w:rPr>
                 <w:noProof/>
                 <w:webHidden/>
               </w:rPr>
@@ -2090,7 +1936,6 @@
             </w:r>
             <w:r>
               <w:rPr>
-                <w:rFonts w:ascii="Times New Roman" w:hAnsi="Times New Roman" w:cs="Times New Roman"/>
                 <w:noProof/>
                 <w:webHidden/>
               </w:rPr>
@@ -2098,7 +1943,6 @@
             </w:r>
             <w:r>
               <w:rPr>
-                <w:rFonts w:ascii="Times New Roman" w:hAnsi="Times New Roman" w:cs="Times New Roman"/>
                 <w:noProof/>
                 <w:webHidden/>
               </w:rPr>
@@ -2113,12 +1957,12 @@
               <w:tab w:val="right" w:leader="dot" w:pos="9016"/>
             </w:tabs>
             <w:rPr>
-              <w:rFonts w:ascii="Times New Roman" w:eastAsiaTheme="minorEastAsia" w:hAnsi="Times New Roman" w:cs="Times New Roman"/>
+              <w:rFonts w:eastAsiaTheme="minorEastAsia"/>
               <w:noProof/>
-              <w:lang w:eastAsia="en-GB"/>
+              <w:lang w:val="fr-FR" w:eastAsia="fr-FR"/>
             </w:rPr>
           </w:pPr>
-          <w:hyperlink w:anchor="_Toc269161" w:history="1">
+          <w:hyperlink w:anchor="_Toc985498" w:history="1">
             <w:r>
               <w:rPr>
                 <w:rStyle w:val="Lienhypertexte"/>
@@ -2130,7 +1974,6 @@
             </w:r>
             <w:r>
               <w:rPr>
-                <w:rFonts w:ascii="Times New Roman" w:hAnsi="Times New Roman" w:cs="Times New Roman"/>
                 <w:noProof/>
                 <w:webHidden/>
               </w:rPr>
@@ -2138,7 +1981,6 @@
             </w:r>
             <w:r>
               <w:rPr>
-                <w:rFonts w:ascii="Times New Roman" w:hAnsi="Times New Roman" w:cs="Times New Roman"/>
                 <w:noProof/>
                 <w:webHidden/>
               </w:rPr>
@@ -2146,22 +1988,19 @@
             </w:r>
             <w:r>
               <w:rPr>
-                <w:rFonts w:ascii="Times New Roman" w:hAnsi="Times New Roman" w:cs="Times New Roman"/>
-                <w:noProof/>
-                <w:webHidden/>
-              </w:rPr>
-              <w:instrText xml:space="preserve"> PAGEREF _Toc269161 \h </w:instrText>
-            </w:r>
-            <w:r>
-              <w:rPr>
-                <w:rFonts w:ascii="Times New Roman" w:hAnsi="Times New Roman" w:cs="Times New Roman"/>
-                <w:noProof/>
-                <w:webHidden/>
-              </w:rPr>
-            </w:r>
-            <w:r>
-              <w:rPr>
-                <w:rFonts w:ascii="Times New Roman" w:hAnsi="Times New Roman" w:cs="Times New Roman"/>
+                <w:noProof/>
+                <w:webHidden/>
+              </w:rPr>
+              <w:instrText xml:space="preserve"> PAGEREF _Toc985498 \h </w:instrText>
+            </w:r>
+            <w:r>
+              <w:rPr>
+                <w:noProof/>
+                <w:webHidden/>
+              </w:rPr>
+            </w:r>
+            <w:r>
+              <w:rPr>
                 <w:noProof/>
                 <w:webHidden/>
               </w:rPr>
@@ -2169,7 +2008,6 @@
             </w:r>
             <w:r>
               <w:rPr>
-                <w:rFonts w:ascii="Times New Roman" w:hAnsi="Times New Roman" w:cs="Times New Roman"/>
                 <w:noProof/>
                 <w:webHidden/>
               </w:rPr>
@@ -2177,7 +2015,6 @@
             </w:r>
             <w:r>
               <w:rPr>
-                <w:rFonts w:ascii="Times New Roman" w:hAnsi="Times New Roman" w:cs="Times New Roman"/>
                 <w:noProof/>
                 <w:webHidden/>
               </w:rPr>
@@ -2192,12 +2029,12 @@
               <w:tab w:val="right" w:leader="dot" w:pos="9016"/>
             </w:tabs>
             <w:rPr>
-              <w:rFonts w:ascii="Times New Roman" w:eastAsiaTheme="minorEastAsia" w:hAnsi="Times New Roman" w:cs="Times New Roman"/>
+              <w:rFonts w:eastAsiaTheme="minorEastAsia"/>
               <w:noProof/>
-              <w:lang w:eastAsia="en-GB"/>
+              <w:lang w:val="fr-FR" w:eastAsia="fr-FR"/>
             </w:rPr>
           </w:pPr>
-          <w:hyperlink w:anchor="_Toc269162" w:history="1">
+          <w:hyperlink w:anchor="_Toc985499" w:history="1">
             <w:r>
               <w:rPr>
                 <w:rStyle w:val="Lienhypertexte"/>
@@ -2209,7 +2046,6 @@
             </w:r>
             <w:r>
               <w:rPr>
-                <w:rFonts w:ascii="Times New Roman" w:hAnsi="Times New Roman" w:cs="Times New Roman"/>
                 <w:noProof/>
                 <w:webHidden/>
               </w:rPr>
@@ -2217,7 +2053,6 @@
             </w:r>
             <w:r>
               <w:rPr>
-                <w:rFonts w:ascii="Times New Roman" w:hAnsi="Times New Roman" w:cs="Times New Roman"/>
                 <w:noProof/>
                 <w:webHidden/>
               </w:rPr>
@@ -2225,22 +2060,19 @@
             </w:r>
             <w:r>
               <w:rPr>
-                <w:rFonts w:ascii="Times New Roman" w:hAnsi="Times New Roman" w:cs="Times New Roman"/>
-                <w:noProof/>
-                <w:webHidden/>
-              </w:rPr>
-              <w:instrText xml:space="preserve"> PAGEREF _Toc269162 \h </w:instrText>
-            </w:r>
-            <w:r>
-              <w:rPr>
-                <w:rFonts w:ascii="Times New Roman" w:hAnsi="Times New Roman" w:cs="Times New Roman"/>
-                <w:noProof/>
-                <w:webHidden/>
-              </w:rPr>
-            </w:r>
-            <w:r>
-              <w:rPr>
-                <w:rFonts w:ascii="Times New Roman" w:hAnsi="Times New Roman" w:cs="Times New Roman"/>
+                <w:noProof/>
+                <w:webHidden/>
+              </w:rPr>
+              <w:instrText xml:space="preserve"> PAGEREF _Toc985499 \h </w:instrText>
+            </w:r>
+            <w:r>
+              <w:rPr>
+                <w:noProof/>
+                <w:webHidden/>
+              </w:rPr>
+            </w:r>
+            <w:r>
+              <w:rPr>
                 <w:noProof/>
                 <w:webHidden/>
               </w:rPr>
@@ -2248,7 +2080,6 @@
             </w:r>
             <w:r>
               <w:rPr>
-                <w:rFonts w:ascii="Times New Roman" w:hAnsi="Times New Roman" w:cs="Times New Roman"/>
                 <w:noProof/>
                 <w:webHidden/>
               </w:rPr>
@@ -2256,7 +2087,6 @@
             </w:r>
             <w:r>
               <w:rPr>
-                <w:rFonts w:ascii="Times New Roman" w:hAnsi="Times New Roman" w:cs="Times New Roman"/>
                 <w:noProof/>
                 <w:webHidden/>
               </w:rPr>
@@ -2271,12 +2101,12 @@
               <w:tab w:val="right" w:leader="dot" w:pos="9016"/>
             </w:tabs>
             <w:rPr>
-              <w:rFonts w:ascii="Times New Roman" w:eastAsiaTheme="minorEastAsia" w:hAnsi="Times New Roman" w:cs="Times New Roman"/>
+              <w:rFonts w:eastAsiaTheme="minorEastAsia"/>
               <w:noProof/>
-              <w:lang w:eastAsia="en-GB"/>
+              <w:lang w:val="fr-FR" w:eastAsia="fr-FR"/>
             </w:rPr>
           </w:pPr>
-          <w:hyperlink w:anchor="_Toc269163" w:history="1">
+          <w:hyperlink w:anchor="_Toc985500" w:history="1">
             <w:r>
               <w:rPr>
                 <w:rStyle w:val="Lienhypertexte"/>
@@ -2288,7 +2118,6 @@
             </w:r>
             <w:r>
               <w:rPr>
-                <w:rFonts w:ascii="Times New Roman" w:hAnsi="Times New Roman" w:cs="Times New Roman"/>
                 <w:noProof/>
                 <w:webHidden/>
               </w:rPr>
@@ -2296,7 +2125,6 @@
             </w:r>
             <w:r>
               <w:rPr>
-                <w:rFonts w:ascii="Times New Roman" w:hAnsi="Times New Roman" w:cs="Times New Roman"/>
                 <w:noProof/>
                 <w:webHidden/>
               </w:rPr>
@@ -2304,22 +2132,19 @@
             </w:r>
             <w:r>
               <w:rPr>
-                <w:rFonts w:ascii="Times New Roman" w:hAnsi="Times New Roman" w:cs="Times New Roman"/>
-                <w:noProof/>
-                <w:webHidden/>
-              </w:rPr>
-              <w:instrText xml:space="preserve"> PAGEREF _Toc269163 \h </w:instrText>
-            </w:r>
-            <w:r>
-              <w:rPr>
-                <w:rFonts w:ascii="Times New Roman" w:hAnsi="Times New Roman" w:cs="Times New Roman"/>
-                <w:noProof/>
-                <w:webHidden/>
-              </w:rPr>
-            </w:r>
-            <w:r>
-              <w:rPr>
-                <w:rFonts w:ascii="Times New Roman" w:hAnsi="Times New Roman" w:cs="Times New Roman"/>
+                <w:noProof/>
+                <w:webHidden/>
+              </w:rPr>
+              <w:instrText xml:space="preserve"> PAGEREF _Toc985500 \h </w:instrText>
+            </w:r>
+            <w:r>
+              <w:rPr>
+                <w:noProof/>
+                <w:webHidden/>
+              </w:rPr>
+            </w:r>
+            <w:r>
+              <w:rPr>
                 <w:noProof/>
                 <w:webHidden/>
               </w:rPr>
@@ -2327,7 +2152,6 @@
             </w:r>
             <w:r>
               <w:rPr>
-                <w:rFonts w:ascii="Times New Roman" w:hAnsi="Times New Roman" w:cs="Times New Roman"/>
                 <w:noProof/>
                 <w:webHidden/>
               </w:rPr>
@@ -2335,7 +2159,6 @@
             </w:r>
             <w:r>
               <w:rPr>
-                <w:rFonts w:ascii="Times New Roman" w:hAnsi="Times New Roman" w:cs="Times New Roman"/>
                 <w:noProof/>
                 <w:webHidden/>
               </w:rPr>
@@ -2391,6 +2214,8 @@
         </w:rPr>
         <w:br w:type="page"/>
       </w:r>
+      <w:bookmarkStart w:id="0" w:name="_GoBack"/>
+      <w:bookmarkEnd w:id="0"/>
     </w:p>
     <w:p>
       <w:pPr>
@@ -2404,7 +2229,7 @@
           <w:lang w:val="fr-FR"/>
         </w:rPr>
       </w:pPr>
-      <w:bookmarkStart w:id="0" w:name="_Toc269140"/>
+      <w:bookmarkStart w:id="1" w:name="_Toc985477"/>
       <w:r>
         <w:rPr>
           <w:rFonts w:ascii="Times New Roman" w:hAnsi="Times New Roman" w:cs="Times New Roman"/>
@@ -2413,7 +2238,7 @@
         <w:lastRenderedPageBreak/>
         <w:t>Introduction</w:t>
       </w:r>
-      <w:bookmarkEnd w:id="0"/>
+      <w:bookmarkEnd w:id="1"/>
     </w:p>
     <w:p>
       <w:pPr>
@@ -2433,7 +2258,7 @@
           <w:lang w:val="fr-FR"/>
         </w:rPr>
       </w:pPr>
-      <w:bookmarkStart w:id="1" w:name="_Toc269141"/>
+      <w:bookmarkStart w:id="2" w:name="_Toc985478"/>
       <w:r>
         <w:rPr>
           <w:rFonts w:ascii="Times New Roman" w:hAnsi="Times New Roman" w:cs="Times New Roman"/>
@@ -2452,7 +2277,7 @@
         </w:rPr>
         <w:t>Contexte</w:t>
       </w:r>
-      <w:bookmarkEnd w:id="1"/>
+      <w:bookmarkEnd w:id="2"/>
     </w:p>
     <w:p>
       <w:pPr>
@@ -2527,7 +2352,7 @@
           <w:lang w:val="fr-FR"/>
         </w:rPr>
       </w:pPr>
-      <w:bookmarkStart w:id="2" w:name="_Toc269142"/>
+      <w:bookmarkStart w:id="3" w:name="_Toc985479"/>
       <w:r>
         <w:rPr>
           <w:rFonts w:ascii="Times New Roman" w:hAnsi="Times New Roman" w:cs="Times New Roman"/>
@@ -2544,7 +2369,7 @@
         </w:rPr>
         <w:t>Objectifs</w:t>
       </w:r>
-      <w:bookmarkEnd w:id="2"/>
+      <w:bookmarkEnd w:id="3"/>
     </w:p>
     <w:p>
       <w:pPr>
@@ -2564,7 +2389,7 @@
           <w:lang w:val="fr-FR"/>
         </w:rPr>
       </w:pPr>
-      <w:bookmarkStart w:id="3" w:name="_Toc269143"/>
+      <w:bookmarkStart w:id="4" w:name="_Toc985480"/>
       <w:r>
         <w:rPr>
           <w:rFonts w:ascii="Times New Roman" w:hAnsi="Times New Roman" w:cs="Times New Roman"/>
@@ -2574,7 +2399,7 @@
         </w:rPr>
         <w:t>1.2.1 - Bénéfice pour les utilisateurs</w:t>
       </w:r>
-      <w:bookmarkEnd w:id="3"/>
+      <w:bookmarkEnd w:id="4"/>
     </w:p>
     <w:p>
       <w:pPr>
@@ -2632,7 +2457,7 @@
           <w:lang w:val="fr-FR"/>
         </w:rPr>
       </w:pPr>
-      <w:bookmarkStart w:id="4" w:name="_Toc269144"/>
+      <w:bookmarkStart w:id="5" w:name="_Toc985481"/>
       <w:r>
         <w:rPr>
           <w:rFonts w:ascii="Times New Roman" w:hAnsi="Times New Roman" w:cs="Times New Roman"/>
@@ -2640,7 +2465,7 @@
         </w:rPr>
         <w:t>1.2.2 – Objectifs Techniques</w:t>
       </w:r>
-      <w:bookmarkEnd w:id="4"/>
+      <w:bookmarkEnd w:id="5"/>
     </w:p>
     <w:p>
       <w:pPr>
@@ -2727,7 +2552,7 @@
           <w:lang w:val="fr-FR"/>
         </w:rPr>
       </w:pPr>
-      <w:bookmarkStart w:id="5" w:name="_Toc269145"/>
+      <w:bookmarkStart w:id="6" w:name="_Toc985482"/>
       <w:r>
         <w:rPr>
           <w:rFonts w:ascii="Times New Roman" w:hAnsi="Times New Roman" w:cs="Times New Roman"/>
@@ -2744,7 +2569,7 @@
         </w:rPr>
         <w:t>Cadre et livrables</w:t>
       </w:r>
-      <w:bookmarkEnd w:id="5"/>
+      <w:bookmarkEnd w:id="6"/>
     </w:p>
     <w:p>
       <w:pPr>
@@ -2820,7 +2645,7 @@
           <w:lang w:val="fr-FR"/>
         </w:rPr>
       </w:pPr>
-      <w:bookmarkStart w:id="6" w:name="_Toc269146"/>
+      <w:bookmarkStart w:id="7" w:name="_Toc985483"/>
       <w:r>
         <w:rPr>
           <w:rFonts w:ascii="Times New Roman" w:hAnsi="Times New Roman" w:cs="Times New Roman"/>
@@ -2835,7 +2660,7 @@
         </w:rPr>
         <w:t>Organisation de l’équipe-projet</w:t>
       </w:r>
-      <w:bookmarkEnd w:id="6"/>
+      <w:bookmarkEnd w:id="7"/>
     </w:p>
     <w:p>
       <w:pPr>
@@ -3085,7 +2910,7 @@
           <w:lang w:val="fr-FR"/>
         </w:rPr>
       </w:pPr>
-      <w:bookmarkStart w:id="7" w:name="_Toc269147"/>
+      <w:bookmarkStart w:id="8" w:name="_Toc985484"/>
       <w:r>
         <w:rPr>
           <w:rFonts w:ascii="Times New Roman" w:hAnsi="Times New Roman" w:cs="Times New Roman"/>
@@ -3093,7 +2918,7 @@
         </w:rPr>
         <w:t>3 – Implémentation</w:t>
       </w:r>
-      <w:bookmarkEnd w:id="7"/>
+      <w:bookmarkEnd w:id="8"/>
     </w:p>
     <w:p>
       <w:pPr>
@@ -3112,7 +2937,7 @@
           <w:lang w:val="fr-FR"/>
         </w:rPr>
       </w:pPr>
-      <w:bookmarkStart w:id="8" w:name="_Toc269148"/>
+      <w:bookmarkStart w:id="9" w:name="_Toc985485"/>
       <w:r>
         <w:rPr>
           <w:rFonts w:ascii="Times New Roman" w:hAnsi="Times New Roman" w:cs="Times New Roman"/>
@@ -3121,7 +2946,7 @@
         </w:rPr>
         <w:t>3.1 – Livrables et Gateways</w:t>
       </w:r>
-      <w:bookmarkEnd w:id="8"/>
+      <w:bookmarkEnd w:id="9"/>
     </w:p>
     <w:p>
       <w:pPr>
@@ -3141,7 +2966,7 @@
           <w:lang w:val="fr-FR"/>
         </w:rPr>
       </w:pPr>
-      <w:bookmarkStart w:id="9" w:name="_Toc269149"/>
+      <w:bookmarkStart w:id="10" w:name="_Toc985486"/>
       <w:r>
         <w:rPr>
           <w:rFonts w:ascii="Times New Roman" w:hAnsi="Times New Roman" w:cs="Times New Roman"/>
@@ -3151,7 +2976,7 @@
         </w:rPr>
         <w:t>3.1.1 – Gateway et livrables</w:t>
       </w:r>
-      <w:bookmarkEnd w:id="9"/>
+      <w:bookmarkEnd w:id="10"/>
     </w:p>
     <w:p>
       <w:pPr>
@@ -3325,7 +3150,7 @@
           <w:lang w:val="fr-FR"/>
         </w:rPr>
       </w:pPr>
-      <w:bookmarkStart w:id="10" w:name="_Toc269150"/>
+      <w:bookmarkStart w:id="11" w:name="_Toc985487"/>
       <w:r>
         <w:rPr>
           <w:rFonts w:ascii="Times New Roman" w:hAnsi="Times New Roman" w:cs="Times New Roman"/>
@@ -3353,7 +3178,7 @@
         </w:rPr>
         <w:t>Documentation</w:t>
       </w:r>
-      <w:bookmarkEnd w:id="10"/>
+      <w:bookmarkEnd w:id="11"/>
     </w:p>
     <w:p>
       <w:pPr>
@@ -3612,7 +3437,7 @@
           <w:lang w:val="fr-FR"/>
         </w:rPr>
       </w:pPr>
-      <w:bookmarkStart w:id="11" w:name="_Toc269151"/>
+      <w:bookmarkStart w:id="12" w:name="_Toc985488"/>
       <w:r>
         <w:rPr>
           <w:rFonts w:ascii="Times New Roman" w:hAnsi="Times New Roman" w:cs="Times New Roman"/>
@@ -3646,7 +3471,7 @@
         </w:rPr>
         <w:t>des taches et du planning</w:t>
       </w:r>
-      <w:bookmarkEnd w:id="11"/>
+      <w:bookmarkEnd w:id="12"/>
     </w:p>
     <w:p>
       <w:pPr>
@@ -3666,7 +3491,7 @@
           <w:lang w:val="fr-FR"/>
         </w:rPr>
       </w:pPr>
-      <w:bookmarkStart w:id="12" w:name="_Toc269152"/>
+      <w:bookmarkStart w:id="13" w:name="_Toc985489"/>
       <w:r>
         <w:rPr>
           <w:rFonts w:ascii="Times New Roman" w:hAnsi="Times New Roman" w:cs="Times New Roman"/>
@@ -3685,7 +3510,7 @@
         </w:rPr>
         <w:t>Définition des taches</w:t>
       </w:r>
-      <w:bookmarkEnd w:id="12"/>
+      <w:bookmarkEnd w:id="13"/>
     </w:p>
     <w:p>
       <w:pPr>
@@ -3885,7 +3710,7 @@
           <w:lang w:val="fr-FR"/>
         </w:rPr>
       </w:pPr>
-      <w:bookmarkStart w:id="13" w:name="_Toc269153"/>
+      <w:bookmarkStart w:id="14" w:name="_Toc985490"/>
       <w:r>
         <w:rPr>
           <w:rFonts w:ascii="Times New Roman" w:hAnsi="Times New Roman" w:cs="Times New Roman"/>
@@ -3922,7 +3747,7 @@
         </w:rPr>
         <w:t>Définition du planning</w:t>
       </w:r>
-      <w:bookmarkEnd w:id="13"/>
+      <w:bookmarkEnd w:id="14"/>
     </w:p>
     <w:p>
       <w:pPr>
@@ -4016,7 +3841,7 @@
           <w:lang w:val="fr-FR"/>
         </w:rPr>
       </w:pPr>
-      <w:bookmarkStart w:id="14" w:name="_Toc269154"/>
+      <w:bookmarkStart w:id="15" w:name="_Toc985491"/>
       <w:r>
         <w:rPr>
           <w:rFonts w:ascii="Times New Roman" w:hAnsi="Times New Roman" w:cs="Times New Roman"/>
@@ -4025,7 +3850,7 @@
         </w:rPr>
         <w:t>– Description technique</w:t>
       </w:r>
-      <w:bookmarkEnd w:id="14"/>
+      <w:bookmarkEnd w:id="15"/>
     </w:p>
     <w:p>
       <w:pPr>
@@ -4049,7 +3874,7 @@
           <w:lang w:val="fr-FR"/>
         </w:rPr>
       </w:pPr>
-      <w:bookmarkStart w:id="15" w:name="_Toc269155"/>
+      <w:bookmarkStart w:id="16" w:name="_Toc985492"/>
       <w:r>
         <w:rPr>
           <w:rFonts w:ascii="Times New Roman" w:hAnsi="Times New Roman" w:cs="Times New Roman"/>
@@ -4059,7 +3884,7 @@
         </w:rPr>
         <w:t>- Descriptions des fonctionnalités</w:t>
       </w:r>
-      <w:bookmarkEnd w:id="15"/>
+      <w:bookmarkEnd w:id="16"/>
     </w:p>
     <w:p>
       <w:pPr>
@@ -4123,7 +3948,21 @@
           <w:rFonts w:ascii="Times New Roman" w:hAnsi="Times New Roman" w:cs="Times New Roman"/>
           <w:lang w:val="fr-FR"/>
         </w:rPr>
-        <w:t xml:space="preserve">et le téléphone du président, le nom de l’association (Qui sera aussi utilisée comme nom de compte) et un mot de passe pour la </w:t>
+        <w:t>et le téléphone du président, le nom de l’association (</w:t>
+      </w:r>
+      <w:r>
+        <w:rPr>
+          <w:rFonts w:ascii="Times New Roman" w:hAnsi="Times New Roman" w:cs="Times New Roman"/>
+          <w:lang w:val="fr-FR"/>
+        </w:rPr>
+        <w:t>q</w:t>
+      </w:r>
+      <w:r>
+        <w:rPr>
+          <w:rFonts w:ascii="Times New Roman" w:hAnsi="Times New Roman" w:cs="Times New Roman"/>
+          <w:lang w:val="fr-FR"/>
+        </w:rPr>
+        <w:t xml:space="preserve">ui sera aussi utilisée comme nom de compte) et un mot de passe pour la </w:t>
       </w:r>
       <w:r>
         <w:rPr>
@@ -4362,16 +4201,7 @@
           <w:rFonts w:ascii="Times New Roman" w:hAnsi="Times New Roman" w:cs="Times New Roman"/>
           <w:lang w:val="fr-FR"/>
         </w:rPr>
-        <w:t xml:space="preserve"> </w:t>
-      </w:r>
-      <w:bookmarkStart w:id="16" w:name="_GoBack"/>
-      <w:bookmarkEnd w:id="16"/>
-      <w:r>
-        <w:rPr>
-          <w:rFonts w:ascii="Times New Roman" w:hAnsi="Times New Roman" w:cs="Times New Roman"/>
-          <w:lang w:val="fr-FR"/>
-        </w:rPr>
-        <w:t>L’idée derrière les notifications push est de garder de bonne performance. Il est cependant à vérifier que le serveur DAViCal supporte bien ce type de fonctionnalité</w:t>
+        <w:t xml:space="preserve"> L’idée derrière les notifications push est de garder de bonne performance. Il est cependant à vérifier que le serveur DAViCal supporte bien ce type de fonctionnalité</w:t>
       </w:r>
       <w:r>
         <w:rPr>
@@ -4567,7 +4397,7 @@
           <w:lang w:val="fr-FR"/>
         </w:rPr>
       </w:pPr>
-      <w:bookmarkStart w:id="17" w:name="_Toc269156"/>
+      <w:bookmarkStart w:id="17" w:name="_Toc985493"/>
       <w:r>
         <w:rPr>
           <w:rFonts w:ascii="Times New Roman" w:hAnsi="Times New Roman" w:cs="Times New Roman"/>
@@ -4683,7 +4513,7 @@
           <w:lang w:val="fr-FR"/>
         </w:rPr>
       </w:pPr>
-      <w:bookmarkStart w:id="18" w:name="_Toc269157"/>
+      <w:bookmarkStart w:id="18" w:name="_Toc985494"/>
       <w:r>
         <w:rPr>
           <w:rFonts w:ascii="Times New Roman" w:hAnsi="Times New Roman" w:cs="Times New Roman"/>
@@ -4777,7 +4607,7 @@
           <w:lang w:val="fr-FR"/>
         </w:rPr>
       </w:pPr>
-      <w:bookmarkStart w:id="19" w:name="_Toc269158"/>
+      <w:bookmarkStart w:id="19" w:name="_Toc985495"/>
       <w:r>
         <w:rPr>
           <w:rFonts w:ascii="Times New Roman" w:hAnsi="Times New Roman" w:cs="Times New Roman"/>
@@ -4987,7 +4817,7 @@
           <w:lang w:val="fr-FR"/>
         </w:rPr>
       </w:pPr>
-      <w:bookmarkStart w:id="20" w:name="_Toc269159"/>
+      <w:bookmarkStart w:id="20" w:name="_Toc985496"/>
       <w:r>
         <w:rPr>
           <w:rFonts w:ascii="Times New Roman" w:hAnsi="Times New Roman" w:cs="Times New Roman"/>
@@ -5625,7 +5455,7 @@
           <w:lang w:val="fr-FR"/>
         </w:rPr>
       </w:pPr>
-      <w:bookmarkStart w:id="21" w:name="_Toc269160"/>
+      <w:bookmarkStart w:id="21" w:name="_Toc985497"/>
       <w:r>
         <w:rPr>
           <w:rFonts w:ascii="Times New Roman" w:hAnsi="Times New Roman" w:cs="Times New Roman"/>
@@ -5673,7 +5503,7 @@
           <w:lang w:val="fr-FR"/>
         </w:rPr>
       </w:pPr>
-      <w:bookmarkStart w:id="22" w:name="_Toc269161"/>
+      <w:bookmarkStart w:id="22" w:name="_Toc985498"/>
       <w:r>
         <w:rPr>
           <w:rFonts w:ascii="Times New Roman" w:hAnsi="Times New Roman" w:cs="Times New Roman"/>
@@ -5756,7 +5586,7 @@
           <w:lang w:val="fr-FR"/>
         </w:rPr>
       </w:pPr>
-      <w:bookmarkStart w:id="23" w:name="_Toc269162"/>
+      <w:bookmarkStart w:id="23" w:name="_Toc985499"/>
       <w:r>
         <w:rPr>
           <w:rFonts w:ascii="Times New Roman" w:hAnsi="Times New Roman" w:cs="Times New Roman"/>
@@ -5847,7 +5677,7 @@
         <w:lastRenderedPageBreak/>
         <w:t xml:space="preserve"> </w:t>
       </w:r>
-      <w:bookmarkStart w:id="24" w:name="_Toc269163"/>
+      <w:bookmarkStart w:id="24" w:name="_Toc985500"/>
       <w:r>
         <w:rPr>
           <w:rFonts w:ascii="Times New Roman" w:hAnsi="Times New Roman" w:cs="Times New Roman"/>
@@ -5939,12 +5769,8 @@
       </w:r>
     </w:p>
     <w:sectPr>
-      <w:headerReference w:type="even" r:id="rId11"/>
-      <w:headerReference w:type="default" r:id="rId12"/>
-      <w:footerReference w:type="even" r:id="rId13"/>
-      <w:footerReference w:type="default" r:id="rId14"/>
-      <w:headerReference w:type="first" r:id="rId15"/>
-      <w:footerReference w:type="first" r:id="rId16"/>
+      <w:headerReference w:type="default" r:id="rId11"/>
+      <w:footerReference w:type="default" r:id="rId12"/>
       <w:pgSz w:w="11906" w:h="16838"/>
       <w:pgMar w:top="1440" w:right="1440" w:bottom="1440" w:left="1440" w:header="708" w:footer="708" w:gutter="0"/>
       <w:cols w:space="708"/>
@@ -5981,16 +5807,6 @@
 </file>
 
 <file path=word/footer1.xml><?xml version="1.0" encoding="utf-8"?>
-<w:ftr xmlns:wpc="http://schemas.microsoft.com/office/word/2010/wordprocessingCanvas" xmlns:cx="http://schemas.microsoft.com/office/drawing/2014/chartex" xmlns:cx1="http://schemas.microsoft.com/office/drawing/2015/9/8/chartex" xmlns:cx2="http://schemas.microsoft.com/office/drawing/2015/10/21/chartex" xmlns:cx3="http://schemas.microsoft.com/office/drawing/2016/5/9/chartex" xmlns:cx4="http://schemas.microsoft.com/office/drawing/2016/5/10/chartex" xmlns:cx5="http://schemas.microsoft.com/office/drawing/2016/5/11/chartex" xmlns:cx6="http://schemas.microsoft.com/office/drawing/2016/5/12/chartex" xmlns:cx7="http://schemas.microsoft.com/office/drawing/2016/5/13/chartex" xmlns:cx8="http://schemas.microsoft.com/office/drawing/2016/5/14/chartex" xmlns:mc="http://schemas.openxmlformats.org/markup-compatibility/2006" xmlns:aink="http://schemas.microsoft.com/office/drawing/2016/ink" xmlns:am3d="http://schemas.microsoft.com/office/drawing/2017/model3d" xmlns:o="urn:schemas-microsoft-com:office:office" xmlns:r="http://schemas.openxmlformats.org/officeDocument/2006/relationships" xmlns:m="http://schemas.openxmlformats.org/officeDocument/2006/math" xmlns:v="urn:schemas-microsoft-com:vml" xmlns:wp14="http://schemas.microsoft.com/office/word/2010/wordprocessingDrawing" xmlns:wp="http://schemas.openxmlformats.org/drawingml/2006/wordprocessingDrawing" xmlns:w10="urn:schemas-microsoft-com:office:word" xmlns:w="http://schemas.openxmlformats.org/wordprocessingml/2006/main" xmlns:w14="http://schemas.microsoft.com/office/word/2010/wordml" xmlns:w15="http://schemas.microsoft.com/office/word/2012/wordml" xmlns:w16cid="http://schemas.microsoft.com/office/word/2016/wordml/cid" xmlns:w16se="http://schemas.microsoft.com/office/word/2015/wordml/symex" xmlns:wpg="http://schemas.microsoft.com/office/word/2010/wordprocessingGroup" xmlns:wpi="http://schemas.microsoft.com/office/word/2010/wordprocessingInk" xmlns:wne="http://schemas.microsoft.com/office/word/2006/wordml" xmlns:wps="http://schemas.microsoft.com/office/word/2010/wordprocessingShape" mc:Ignorable="w14 w15 w16se w16cid wp14">
-  <w:p>
-    <w:pPr>
-      <w:pStyle w:val="Pieddepage"/>
-    </w:pPr>
-  </w:p>
-</w:ftr>
-</file>
-
-<file path=word/footer2.xml><?xml version="1.0" encoding="utf-8"?>
 <w:ftr xmlns:wpc="http://schemas.microsoft.com/office/word/2010/wordprocessingCanvas" xmlns:cx="http://schemas.microsoft.com/office/drawing/2014/chartex" xmlns:cx1="http://schemas.microsoft.com/office/drawing/2015/9/8/chartex" xmlns:cx2="http://schemas.microsoft.com/office/drawing/2015/10/21/chartex" xmlns:cx3="http://schemas.microsoft.com/office/drawing/2016/5/9/chartex" xmlns:cx4="http://schemas.microsoft.com/office/drawing/2016/5/10/chartex" xmlns:cx5="http://schemas.microsoft.com/office/drawing/2016/5/11/chartex" xmlns:cx6="http://schemas.microsoft.com/office/drawing/2016/5/12/chartex" xmlns:cx7="http://schemas.microsoft.com/office/drawing/2016/5/13/chartex" xmlns:cx8="http://schemas.microsoft.com/office/drawing/2016/5/14/chartex" xmlns:mc="http://schemas.openxmlformats.org/markup-compatibility/2006" xmlns:aink="http://schemas.microsoft.com/office/drawing/2016/ink" xmlns:am3d="http://schemas.microsoft.com/office/drawing/2017/model3d" xmlns:o="urn:schemas-microsoft-com:office:office" xmlns:r="http://schemas.openxmlformats.org/officeDocument/2006/relationships" xmlns:m="http://schemas.openxmlformats.org/officeDocument/2006/math" xmlns:v="urn:schemas-microsoft-com:vml" xmlns:wp14="http://schemas.microsoft.com/office/word/2010/wordprocessingDrawing" xmlns:wp="http://schemas.openxmlformats.org/drawingml/2006/wordprocessingDrawing" xmlns:w10="urn:schemas-microsoft-com:office:word" xmlns:w="http://schemas.openxmlformats.org/wordprocessingml/2006/main" xmlns:w14="http://schemas.microsoft.com/office/word/2010/wordml" xmlns:w15="http://schemas.microsoft.com/office/word/2012/wordml" xmlns:w16cid="http://schemas.microsoft.com/office/word/2016/wordml/cid" xmlns:w16se="http://schemas.microsoft.com/office/word/2015/wordml/symex" xmlns:wpg="http://schemas.microsoft.com/office/word/2010/wordprocessingGroup" xmlns:wpi="http://schemas.microsoft.com/office/word/2010/wordprocessingInk" xmlns:wne="http://schemas.microsoft.com/office/word/2006/wordml" xmlns:wps="http://schemas.microsoft.com/office/word/2010/wordprocessingShape" mc:Ignorable="w14 w15 w16se w16cid wp14">
   <w:sdt>
     <w:sdtPr>
@@ -6043,16 +5859,6 @@
 </w:ftr>
 </file>
 
-<file path=word/footer3.xml><?xml version="1.0" encoding="utf-8"?>
-<w:ftr xmlns:wpc="http://schemas.microsoft.com/office/word/2010/wordprocessingCanvas" xmlns:cx="http://schemas.microsoft.com/office/drawing/2014/chartex" xmlns:cx1="http://schemas.microsoft.com/office/drawing/2015/9/8/chartex" xmlns:cx2="http://schemas.microsoft.com/office/drawing/2015/10/21/chartex" xmlns:cx3="http://schemas.microsoft.com/office/drawing/2016/5/9/chartex" xmlns:cx4="http://schemas.microsoft.com/office/drawing/2016/5/10/chartex" xmlns:cx5="http://schemas.microsoft.com/office/drawing/2016/5/11/chartex" xmlns:cx6="http://schemas.microsoft.com/office/drawing/2016/5/12/chartex" xmlns:cx7="http://schemas.microsoft.com/office/drawing/2016/5/13/chartex" xmlns:cx8="http://schemas.microsoft.com/office/drawing/2016/5/14/chartex" xmlns:mc="http://schemas.openxmlformats.org/markup-compatibility/2006" xmlns:aink="http://schemas.microsoft.com/office/drawing/2016/ink" xmlns:am3d="http://schemas.microsoft.com/office/drawing/2017/model3d" xmlns:o="urn:schemas-microsoft-com:office:office" xmlns:r="http://schemas.openxmlformats.org/officeDocument/2006/relationships" xmlns:m="http://schemas.openxmlformats.org/officeDocument/2006/math" xmlns:v="urn:schemas-microsoft-com:vml" xmlns:wp14="http://schemas.microsoft.com/office/word/2010/wordprocessingDrawing" xmlns:wp="http://schemas.openxmlformats.org/drawingml/2006/wordprocessingDrawing" xmlns:w10="urn:schemas-microsoft-com:office:word" xmlns:w="http://schemas.openxmlformats.org/wordprocessingml/2006/main" xmlns:w14="http://schemas.microsoft.com/office/word/2010/wordml" xmlns:w15="http://schemas.microsoft.com/office/word/2012/wordml" xmlns:w16cid="http://schemas.microsoft.com/office/word/2016/wordml/cid" xmlns:w16se="http://schemas.microsoft.com/office/word/2015/wordml/symex" xmlns:wpg="http://schemas.microsoft.com/office/word/2010/wordprocessingGroup" xmlns:wpi="http://schemas.microsoft.com/office/word/2010/wordprocessingInk" xmlns:wne="http://schemas.microsoft.com/office/word/2006/wordml" xmlns:wps="http://schemas.microsoft.com/office/word/2010/wordprocessingShape" mc:Ignorable="w14 w15 w16se w16cid wp14">
-  <w:p>
-    <w:pPr>
-      <w:pStyle w:val="Pieddepage"/>
-    </w:pPr>
-  </w:p>
-</w:ftr>
-</file>
-
 <file path=word/footnotes.xml><?xml version="1.0" encoding="utf-8"?>
 <w:footnotes xmlns:wpc="http://schemas.microsoft.com/office/word/2010/wordprocessingCanvas" xmlns:cx="http://schemas.microsoft.com/office/drawing/2014/chartex" xmlns:cx1="http://schemas.microsoft.com/office/drawing/2015/9/8/chartex" xmlns:cx2="http://schemas.microsoft.com/office/drawing/2015/10/21/chartex" xmlns:cx3="http://schemas.microsoft.com/office/drawing/2016/5/9/chartex" xmlns:cx4="http://schemas.microsoft.com/office/drawing/2016/5/10/chartex" xmlns:cx5="http://schemas.microsoft.com/office/drawing/2016/5/11/chartex" xmlns:cx6="http://schemas.microsoft.com/office/drawing/2016/5/12/chartex" xmlns:cx7="http://schemas.microsoft.com/office/drawing/2016/5/13/chartex" xmlns:cx8="http://schemas.microsoft.com/office/drawing/2016/5/14/chartex" xmlns:mc="http://schemas.openxmlformats.org/markup-compatibility/2006" xmlns:aink="http://schemas.microsoft.com/office/drawing/2016/ink" xmlns:am3d="http://schemas.microsoft.com/office/drawing/2017/model3d" xmlns:o="urn:schemas-microsoft-com:office:office" xmlns:r="http://schemas.openxmlformats.org/officeDocument/2006/relationships" xmlns:m="http://schemas.openxmlformats.org/officeDocument/2006/math" xmlns:v="urn:schemas-microsoft-com:vml" xmlns:wp14="http://schemas.microsoft.com/office/word/2010/wordprocessingDrawing" xmlns:wp="http://schemas.openxmlformats.org/drawingml/2006/wordprocessingDrawing" xmlns:w10="urn:schemas-microsoft-com:office:word" xmlns:w="http://schemas.openxmlformats.org/wordprocessingml/2006/main" xmlns:w14="http://schemas.microsoft.com/office/word/2010/wordml" xmlns:w15="http://schemas.microsoft.com/office/word/2012/wordml" xmlns:w16cid="http://schemas.microsoft.com/office/word/2016/wordml/cid" xmlns:w16se="http://schemas.microsoft.com/office/word/2015/wordml/symex" xmlns:wpg="http://schemas.microsoft.com/office/word/2010/wordprocessingGroup" xmlns:wpi="http://schemas.microsoft.com/office/word/2010/wordprocessingInk" xmlns:wne="http://schemas.microsoft.com/office/word/2006/wordml" xmlns:wps="http://schemas.microsoft.com/office/word/2010/wordprocessingShape" mc:Ignorable="w14 w15 w16se w16cid wp14">
   <w:footnote w:type="separator" w:id="-1">
@@ -6117,16 +5923,6 @@
 </file>
 
 <file path=word/header1.xml><?xml version="1.0" encoding="utf-8"?>
-<w:hdr xmlns:wpc="http://schemas.microsoft.com/office/word/2010/wordprocessingCanvas" xmlns:cx="http://schemas.microsoft.com/office/drawing/2014/chartex" xmlns:cx1="http://schemas.microsoft.com/office/drawing/2015/9/8/chartex" xmlns:cx2="http://schemas.microsoft.com/office/drawing/2015/10/21/chartex" xmlns:cx3="http://schemas.microsoft.com/office/drawing/2016/5/9/chartex" xmlns:cx4="http://schemas.microsoft.com/office/drawing/2016/5/10/chartex" xmlns:cx5="http://schemas.microsoft.com/office/drawing/2016/5/11/chartex" xmlns:cx6="http://schemas.microsoft.com/office/drawing/2016/5/12/chartex" xmlns:cx7="http://schemas.microsoft.com/office/drawing/2016/5/13/chartex" xmlns:cx8="http://schemas.microsoft.com/office/drawing/2016/5/14/chartex" xmlns:mc="http://schemas.openxmlformats.org/markup-compatibility/2006" xmlns:aink="http://schemas.microsoft.com/office/drawing/2016/ink" xmlns:am3d="http://schemas.microsoft.com/office/drawing/2017/model3d" xmlns:o="urn:schemas-microsoft-com:office:office" xmlns:r="http://schemas.openxmlformats.org/officeDocument/2006/relationships" xmlns:m="http://schemas.openxmlformats.org/officeDocument/2006/math" xmlns:v="urn:schemas-microsoft-com:vml" xmlns:wp14="http://schemas.microsoft.com/office/word/2010/wordprocessingDrawing" xmlns:wp="http://schemas.openxmlformats.org/drawingml/2006/wordprocessingDrawing" xmlns:w10="urn:schemas-microsoft-com:office:word" xmlns:w="http://schemas.openxmlformats.org/wordprocessingml/2006/main" xmlns:w14="http://schemas.microsoft.com/office/word/2010/wordml" xmlns:w15="http://schemas.microsoft.com/office/word/2012/wordml" xmlns:w16cid="http://schemas.microsoft.com/office/word/2016/wordml/cid" xmlns:w16se="http://schemas.microsoft.com/office/word/2015/wordml/symex" xmlns:wpg="http://schemas.microsoft.com/office/word/2010/wordprocessingGroup" xmlns:wpi="http://schemas.microsoft.com/office/word/2010/wordprocessingInk" xmlns:wne="http://schemas.microsoft.com/office/word/2006/wordml" xmlns:wps="http://schemas.microsoft.com/office/word/2010/wordprocessingShape" mc:Ignorable="w14 w15 w16se w16cid wp14">
-  <w:p>
-    <w:pPr>
-      <w:pStyle w:val="En-tte"/>
-    </w:pPr>
-  </w:p>
-</w:hdr>
-</file>
-
-<file path=word/header2.xml><?xml version="1.0" encoding="utf-8"?>
 <w:hdr xmlns:wpc="http://schemas.microsoft.com/office/word/2010/wordprocessingCanvas" xmlns:cx="http://schemas.microsoft.com/office/drawing/2014/chartex" xmlns:cx1="http://schemas.microsoft.com/office/drawing/2015/9/8/chartex" xmlns:cx2="http://schemas.microsoft.com/office/drawing/2015/10/21/chartex" xmlns:cx3="http://schemas.microsoft.com/office/drawing/2016/5/9/chartex" xmlns:cx4="http://schemas.microsoft.com/office/drawing/2016/5/10/chartex" xmlns:cx5="http://schemas.microsoft.com/office/drawing/2016/5/11/chartex" xmlns:cx6="http://schemas.microsoft.com/office/drawing/2016/5/12/chartex" xmlns:cx7="http://schemas.microsoft.com/office/drawing/2016/5/13/chartex" xmlns:cx8="http://schemas.microsoft.com/office/drawing/2016/5/14/chartex" xmlns:mc="http://schemas.openxmlformats.org/markup-compatibility/2006" xmlns:aink="http://schemas.microsoft.com/office/drawing/2016/ink" xmlns:am3d="http://schemas.microsoft.com/office/drawing/2017/model3d" xmlns:o="urn:schemas-microsoft-com:office:office" xmlns:r="http://schemas.openxmlformats.org/officeDocument/2006/relationships" xmlns:m="http://schemas.openxmlformats.org/officeDocument/2006/math" xmlns:v="urn:schemas-microsoft-com:vml" xmlns:wp14="http://schemas.microsoft.com/office/word/2010/wordprocessingDrawing" xmlns:wp="http://schemas.openxmlformats.org/drawingml/2006/wordprocessingDrawing" xmlns:w10="urn:schemas-microsoft-com:office:word" xmlns:w="http://schemas.openxmlformats.org/wordprocessingml/2006/main" xmlns:w14="http://schemas.microsoft.com/office/word/2010/wordml" xmlns:w15="http://schemas.microsoft.com/office/word/2012/wordml" xmlns:w16cid="http://schemas.microsoft.com/office/word/2016/wordml/cid" xmlns:w16se="http://schemas.microsoft.com/office/word/2015/wordml/symex" xmlns:wpg="http://schemas.microsoft.com/office/word/2010/wordprocessingGroup" xmlns:wpi="http://schemas.microsoft.com/office/word/2010/wordprocessingInk" xmlns:wne="http://schemas.microsoft.com/office/word/2006/wordml" xmlns:wps="http://schemas.microsoft.com/office/word/2010/wordprocessingShape" mc:Ignorable="w14 w15 w16se w16cid wp14">
   <w:p>
     <w:pPr>
@@ -6186,6 +5982,15 @@
         <w:lang w:val="fi-FI"/>
       </w:rPr>
       <w:t>2</w:t>
+    </w:r>
+    <w:r>
+      <w:rPr>
+        <w:rFonts w:ascii="Times New Roman" w:eastAsia="Times New Roman" w:hAnsi="Times New Roman" w:cs="Times New Roman"/>
+        <w:sz w:val="24"/>
+        <w:szCs w:val="20"/>
+        <w:lang w:val="fi-FI"/>
+      </w:rPr>
+      <w:t>a</w:t>
     </w:r>
   </w:p>
   <w:p>
@@ -6290,16 +6095,6 @@
       <w:rPr>
         <w:lang w:val="fr-FR"/>
       </w:rPr>
-    </w:pPr>
-  </w:p>
-</w:hdr>
-</file>
-
-<file path=word/header3.xml><?xml version="1.0" encoding="utf-8"?>
-<w:hdr xmlns:wpc="http://schemas.microsoft.com/office/word/2010/wordprocessingCanvas" xmlns:cx="http://schemas.microsoft.com/office/drawing/2014/chartex" xmlns:cx1="http://schemas.microsoft.com/office/drawing/2015/9/8/chartex" xmlns:cx2="http://schemas.microsoft.com/office/drawing/2015/10/21/chartex" xmlns:cx3="http://schemas.microsoft.com/office/drawing/2016/5/9/chartex" xmlns:cx4="http://schemas.microsoft.com/office/drawing/2016/5/10/chartex" xmlns:cx5="http://schemas.microsoft.com/office/drawing/2016/5/11/chartex" xmlns:cx6="http://schemas.microsoft.com/office/drawing/2016/5/12/chartex" xmlns:cx7="http://schemas.microsoft.com/office/drawing/2016/5/13/chartex" xmlns:cx8="http://schemas.microsoft.com/office/drawing/2016/5/14/chartex" xmlns:mc="http://schemas.openxmlformats.org/markup-compatibility/2006" xmlns:aink="http://schemas.microsoft.com/office/drawing/2016/ink" xmlns:am3d="http://schemas.microsoft.com/office/drawing/2017/model3d" xmlns:o="urn:schemas-microsoft-com:office:office" xmlns:r="http://schemas.openxmlformats.org/officeDocument/2006/relationships" xmlns:m="http://schemas.openxmlformats.org/officeDocument/2006/math" xmlns:v="urn:schemas-microsoft-com:vml" xmlns:wp14="http://schemas.microsoft.com/office/word/2010/wordprocessingDrawing" xmlns:wp="http://schemas.openxmlformats.org/drawingml/2006/wordprocessingDrawing" xmlns:w10="urn:schemas-microsoft-com:office:word" xmlns:w="http://schemas.openxmlformats.org/wordprocessingml/2006/main" xmlns:w14="http://schemas.microsoft.com/office/word/2010/wordml" xmlns:w15="http://schemas.microsoft.com/office/word/2012/wordml" xmlns:w16cid="http://schemas.microsoft.com/office/word/2016/wordml/cid" xmlns:w16se="http://schemas.microsoft.com/office/word/2015/wordml/symex" xmlns:wpg="http://schemas.microsoft.com/office/word/2010/wordprocessingGroup" xmlns:wpi="http://schemas.microsoft.com/office/word/2010/wordprocessingInk" xmlns:wne="http://schemas.microsoft.com/office/word/2006/wordml" xmlns:wps="http://schemas.microsoft.com/office/word/2010/wordprocessingShape" mc:Ignorable="w14 w15 w16se w16cid wp14">
-  <w:p>
-    <w:pPr>
-      <w:pStyle w:val="En-tte"/>
     </w:pPr>
   </w:p>
 </w:hdr>
@@ -8440,7 +8235,7 @@
 </file>
 
 <file path=customXml/itemProps1.xml><?xml version="1.0" encoding="utf-8"?>
-<ds:datastoreItem xmlns:ds="http://schemas.openxmlformats.org/officeDocument/2006/customXml" ds:itemID="{3BBC5B22-C722-4D02-903E-5B02021D8971}">
+<ds:datastoreItem xmlns:ds="http://schemas.openxmlformats.org/officeDocument/2006/customXml" ds:itemID="{B2F0B448-FDC5-4F47-A78D-3589546ECC0D}">
   <ds:schemaRefs>
     <ds:schemaRef ds:uri="http://schemas.openxmlformats.org/officeDocument/2006/bibliography"/>
   </ds:schemaRefs>

</xml_diff>

<commit_message>
Update Project Plan to v2.3
</commit_message>
<xml_diff>
--- a/Cahier des charges.docx
+++ b/Cahier des charges.docx
@@ -224,12 +224,18 @@
     <w:p>
       <w:pPr>
         <w:rPr>
+          <w:lang w:val="fr-FR"/>
+        </w:rPr>
+      </w:pPr>
+      <w:r>
+        <w:rPr>
           <w:rFonts w:ascii="Times New Roman" w:hAnsi="Times New Roman" w:cs="Times New Roman"/>
           <w:sz w:val="24"/>
           <w:szCs w:val="24"/>
           <w:lang w:val="fr-FR"/>
         </w:rPr>
-      </w:pPr>
+        <w:tab/>
+      </w:r>
       <w:r>
         <w:rPr>
           <w:rFonts w:ascii="Times New Roman" w:hAnsi="Times New Roman" w:cs="Times New Roman"/>
@@ -237,8 +243,7 @@
           <w:szCs w:val="24"/>
           <w:lang w:val="fr-FR"/>
         </w:rPr>
-        <w:tab/>
-        <w:t>Dans le but d’améliorer la communication sur la vie associative au sein du campus, nous développons un calendrier qui permettra aux étudiants de suivre les événements du milieu associatif. Pour cela nous allons créer une interface web pour laquelle chaque utilisateur a un compte et peut afficher les événements qui l’intéresse.</w:t>
+        <w:t>Dans le but d’améliorer la communication sur la vie associative au sein du campus, nous développons un calendrier qui permettra aux étudiants de suivre les événements du milieu associatif. Pour cela, nous allons créer une interface web sur laquelle chaque utilisateur a un compte et peut afficher les événements qui l’intéresse.</w:t>
       </w:r>
     </w:p>
     <w:p>
@@ -342,7 +347,7 @@
             </w:rPr>
             <w:fldChar w:fldCharType="separate"/>
           </w:r>
-          <w:hyperlink w:anchor="_Toc985477" w:history="1">
+          <w:hyperlink w:anchor="_Toc1560127" w:history="1">
             <w:r>
               <w:rPr>
                 <w:rStyle w:val="Lienhypertexte"/>
@@ -388,7 +393,7 @@
                 <w:noProof/>
                 <w:webHidden/>
               </w:rPr>
-              <w:instrText xml:space="preserve"> PAGEREF _Toc985477 \h </w:instrText>
+              <w:instrText xml:space="preserve"> PAGEREF _Toc1560127 \h </w:instrText>
             </w:r>
             <w:r>
               <w:rPr>
@@ -431,7 +436,7 @@
               <w:lang w:val="fr-FR" w:eastAsia="fr-FR"/>
             </w:rPr>
           </w:pPr>
-          <w:hyperlink w:anchor="_Toc985478" w:history="1">
+          <w:hyperlink w:anchor="_Toc1560128" w:history="1">
             <w:r>
               <w:rPr>
                 <w:rStyle w:val="Lienhypertexte"/>
@@ -460,7 +465,7 @@
                 <w:noProof/>
                 <w:webHidden/>
               </w:rPr>
-              <w:instrText xml:space="preserve"> PAGEREF _Toc985478 \h </w:instrText>
+              <w:instrText xml:space="preserve"> PAGEREF _Toc1560128 \h </w:instrText>
             </w:r>
             <w:r>
               <w:rPr>
@@ -503,7 +508,7 @@
               <w:lang w:val="fr-FR" w:eastAsia="fr-FR"/>
             </w:rPr>
           </w:pPr>
-          <w:hyperlink w:anchor="_Toc985479" w:history="1">
+          <w:hyperlink w:anchor="_Toc1560129" w:history="1">
             <w:r>
               <w:rPr>
                 <w:rStyle w:val="Lienhypertexte"/>
@@ -532,7 +537,7 @@
                 <w:noProof/>
                 <w:webHidden/>
               </w:rPr>
-              <w:instrText xml:space="preserve"> PAGEREF _Toc985479 \h </w:instrText>
+              <w:instrText xml:space="preserve"> PAGEREF _Toc1560129 \h </w:instrText>
             </w:r>
             <w:r>
               <w:rPr>
@@ -575,7 +580,7 @@
               <w:lang w:val="fr-FR" w:eastAsia="fr-FR"/>
             </w:rPr>
           </w:pPr>
-          <w:hyperlink w:anchor="_Toc985480" w:history="1">
+          <w:hyperlink w:anchor="_Toc1560130" w:history="1">
             <w:r>
               <w:rPr>
                 <w:rStyle w:val="Lienhypertexte"/>
@@ -604,7 +609,7 @@
                 <w:noProof/>
                 <w:webHidden/>
               </w:rPr>
-              <w:instrText xml:space="preserve"> PAGEREF _Toc985480 \h </w:instrText>
+              <w:instrText xml:space="preserve"> PAGEREF _Toc1560130 \h </w:instrText>
             </w:r>
             <w:r>
               <w:rPr>
@@ -647,7 +652,7 @@
               <w:lang w:val="fr-FR" w:eastAsia="fr-FR"/>
             </w:rPr>
           </w:pPr>
-          <w:hyperlink w:anchor="_Toc985481" w:history="1">
+          <w:hyperlink w:anchor="_Toc1560131" w:history="1">
             <w:r>
               <w:rPr>
                 <w:rStyle w:val="Lienhypertexte"/>
@@ -676,7 +681,7 @@
                 <w:noProof/>
                 <w:webHidden/>
               </w:rPr>
-              <w:instrText xml:space="preserve"> PAGEREF _Toc985481 \h </w:instrText>
+              <w:instrText xml:space="preserve"> PAGEREF _Toc1560131 \h </w:instrText>
             </w:r>
             <w:r>
               <w:rPr>
@@ -719,7 +724,7 @@
               <w:lang w:val="fr-FR" w:eastAsia="fr-FR"/>
             </w:rPr>
           </w:pPr>
-          <w:hyperlink w:anchor="_Toc985482" w:history="1">
+          <w:hyperlink w:anchor="_Toc1560132" w:history="1">
             <w:r>
               <w:rPr>
                 <w:rStyle w:val="Lienhypertexte"/>
@@ -748,7 +753,7 @@
                 <w:noProof/>
                 <w:webHidden/>
               </w:rPr>
-              <w:instrText xml:space="preserve"> PAGEREF _Toc985482 \h </w:instrText>
+              <w:instrText xml:space="preserve"> PAGEREF _Toc1560132 \h </w:instrText>
             </w:r>
             <w:r>
               <w:rPr>
@@ -791,7 +796,7 @@
               <w:lang w:val="fr-FR" w:eastAsia="fr-FR"/>
             </w:rPr>
           </w:pPr>
-          <w:hyperlink w:anchor="_Toc985483" w:history="1">
+          <w:hyperlink w:anchor="_Toc1560133" w:history="1">
             <w:r>
               <w:rPr>
                 <w:rStyle w:val="Lienhypertexte"/>
@@ -820,7 +825,7 @@
                 <w:noProof/>
                 <w:webHidden/>
               </w:rPr>
-              <w:instrText xml:space="preserve"> PAGEREF _Toc985483 \h </w:instrText>
+              <w:instrText xml:space="preserve"> PAGEREF _Toc1560133 \h </w:instrText>
             </w:r>
             <w:r>
               <w:rPr>
@@ -863,7 +868,7 @@
               <w:lang w:val="fr-FR" w:eastAsia="fr-FR"/>
             </w:rPr>
           </w:pPr>
-          <w:hyperlink w:anchor="_Toc985484" w:history="1">
+          <w:hyperlink w:anchor="_Toc1560134" w:history="1">
             <w:r>
               <w:rPr>
                 <w:rStyle w:val="Lienhypertexte"/>
@@ -892,7 +897,7 @@
                 <w:noProof/>
                 <w:webHidden/>
               </w:rPr>
-              <w:instrText xml:space="preserve"> PAGEREF _Toc985484 \h </w:instrText>
+              <w:instrText xml:space="preserve"> PAGEREF _Toc1560134 \h </w:instrText>
             </w:r>
             <w:r>
               <w:rPr>
@@ -935,7 +940,7 @@
               <w:lang w:val="fr-FR" w:eastAsia="fr-FR"/>
             </w:rPr>
           </w:pPr>
-          <w:hyperlink w:anchor="_Toc985485" w:history="1">
+          <w:hyperlink w:anchor="_Toc1560135" w:history="1">
             <w:r>
               <w:rPr>
                 <w:rStyle w:val="Lienhypertexte"/>
@@ -964,7 +969,7 @@
                 <w:noProof/>
                 <w:webHidden/>
               </w:rPr>
-              <w:instrText xml:space="preserve"> PAGEREF _Toc985485 \h </w:instrText>
+              <w:instrText xml:space="preserve"> PAGEREF _Toc1560135 \h </w:instrText>
             </w:r>
             <w:r>
               <w:rPr>
@@ -1007,7 +1012,7 @@
               <w:lang w:val="fr-FR" w:eastAsia="fr-FR"/>
             </w:rPr>
           </w:pPr>
-          <w:hyperlink w:anchor="_Toc985486" w:history="1">
+          <w:hyperlink w:anchor="_Toc1560136" w:history="1">
             <w:r>
               <w:rPr>
                 <w:rStyle w:val="Lienhypertexte"/>
@@ -1036,7 +1041,7 @@
                 <w:noProof/>
                 <w:webHidden/>
               </w:rPr>
-              <w:instrText xml:space="preserve"> PAGEREF _Toc985486 \h </w:instrText>
+              <w:instrText xml:space="preserve"> PAGEREF _Toc1560136 \h </w:instrText>
             </w:r>
             <w:r>
               <w:rPr>
@@ -1079,7 +1084,7 @@
               <w:lang w:val="fr-FR" w:eastAsia="fr-FR"/>
             </w:rPr>
           </w:pPr>
-          <w:hyperlink w:anchor="_Toc985487" w:history="1">
+          <w:hyperlink w:anchor="_Toc1560137" w:history="1">
             <w:r>
               <w:rPr>
                 <w:rStyle w:val="Lienhypertexte"/>
@@ -1108,7 +1113,7 @@
                 <w:noProof/>
                 <w:webHidden/>
               </w:rPr>
-              <w:instrText xml:space="preserve"> PAGEREF _Toc985487 \h </w:instrText>
+              <w:instrText xml:space="preserve"> PAGEREF _Toc1560137 \h </w:instrText>
             </w:r>
             <w:r>
               <w:rPr>
@@ -1152,7 +1157,7 @@
               <w:lang w:val="fr-FR" w:eastAsia="fr-FR"/>
             </w:rPr>
           </w:pPr>
-          <w:hyperlink w:anchor="_Toc985488" w:history="1">
+          <w:hyperlink w:anchor="_Toc1560138" w:history="1">
             <w:r>
               <w:rPr>
                 <w:rStyle w:val="Lienhypertexte"/>
@@ -1198,7 +1203,7 @@
                 <w:noProof/>
                 <w:webHidden/>
               </w:rPr>
-              <w:instrText xml:space="preserve"> PAGEREF _Toc985488 \h </w:instrText>
+              <w:instrText xml:space="preserve"> PAGEREF _Toc1560138 \h </w:instrText>
             </w:r>
             <w:r>
               <w:rPr>
@@ -1241,7 +1246,7 @@
               <w:lang w:val="fr-FR" w:eastAsia="fr-FR"/>
             </w:rPr>
           </w:pPr>
-          <w:hyperlink w:anchor="_Toc985489" w:history="1">
+          <w:hyperlink w:anchor="_Toc1560139" w:history="1">
             <w:r>
               <w:rPr>
                 <w:rStyle w:val="Lienhypertexte"/>
@@ -1270,7 +1275,7 @@
                 <w:noProof/>
                 <w:webHidden/>
               </w:rPr>
-              <w:instrText xml:space="preserve"> PAGEREF _Toc985489 \h </w:instrText>
+              <w:instrText xml:space="preserve"> PAGEREF _Toc1560139 \h </w:instrText>
             </w:r>
             <w:r>
               <w:rPr>
@@ -1313,7 +1318,7 @@
               <w:lang w:val="fr-FR" w:eastAsia="fr-FR"/>
             </w:rPr>
           </w:pPr>
-          <w:hyperlink w:anchor="_Toc985490" w:history="1">
+          <w:hyperlink w:anchor="_Toc1560140" w:history="1">
             <w:r>
               <w:rPr>
                 <w:rStyle w:val="Lienhypertexte"/>
@@ -1342,7 +1347,7 @@
                 <w:noProof/>
                 <w:webHidden/>
               </w:rPr>
-              <w:instrText xml:space="preserve"> PAGEREF _Toc985490 \h </w:instrText>
+              <w:instrText xml:space="preserve"> PAGEREF _Toc1560140 \h </w:instrText>
             </w:r>
             <w:r>
               <w:rPr>
@@ -1386,7 +1391,7 @@
               <w:lang w:val="fr-FR" w:eastAsia="fr-FR"/>
             </w:rPr>
           </w:pPr>
-          <w:hyperlink w:anchor="_Toc985491" w:history="1">
+          <w:hyperlink w:anchor="_Toc1560141" w:history="1">
             <w:r>
               <w:rPr>
                 <w:rStyle w:val="Lienhypertexte"/>
@@ -1432,7 +1437,7 @@
                 <w:noProof/>
                 <w:webHidden/>
               </w:rPr>
-              <w:instrText xml:space="preserve"> PAGEREF _Toc985491 \h </w:instrText>
+              <w:instrText xml:space="preserve"> PAGEREF _Toc1560141 \h </w:instrText>
             </w:r>
             <w:r>
               <w:rPr>
@@ -1452,7 +1457,7 @@
                 <w:noProof/>
                 <w:webHidden/>
               </w:rPr>
-              <w:t>5</w:t>
+              <w:t>6</w:t>
             </w:r>
             <w:r>
               <w:rPr>
@@ -1476,7 +1481,7 @@
               <w:lang w:val="fr-FR" w:eastAsia="fr-FR"/>
             </w:rPr>
           </w:pPr>
-          <w:hyperlink w:anchor="_Toc985492" w:history="1">
+          <w:hyperlink w:anchor="_Toc1560142" w:history="1">
             <w:r>
               <w:rPr>
                 <w:rStyle w:val="Lienhypertexte"/>
@@ -1522,7 +1527,7 @@
                 <w:noProof/>
                 <w:webHidden/>
               </w:rPr>
-              <w:instrText xml:space="preserve"> PAGEREF _Toc985492 \h </w:instrText>
+              <w:instrText xml:space="preserve"> PAGEREF _Toc1560142 \h </w:instrText>
             </w:r>
             <w:r>
               <w:rPr>
@@ -1542,7 +1547,7 @@
                 <w:noProof/>
                 <w:webHidden/>
               </w:rPr>
-              <w:t>5</w:t>
+              <w:t>6</w:t>
             </w:r>
             <w:r>
               <w:rPr>
@@ -1566,7 +1571,7 @@
               <w:lang w:val="fr-FR" w:eastAsia="fr-FR"/>
             </w:rPr>
           </w:pPr>
-          <w:hyperlink w:anchor="_Toc985493" w:history="1">
+          <w:hyperlink w:anchor="_Toc1560143" w:history="1">
             <w:r>
               <w:rPr>
                 <w:rStyle w:val="Lienhypertexte"/>
@@ -1591,7 +1596,7 @@
                 <w:noProof/>
                 <w:lang w:val="fr-FR"/>
               </w:rPr>
-              <w:t>– Diagramme Fonctionnel</w:t>
+              <w:t>– Diagramme de regroupement</w:t>
             </w:r>
             <w:r>
               <w:rPr>
@@ -1612,97 +1617,7 @@
                 <w:noProof/>
                 <w:webHidden/>
               </w:rPr>
-              <w:instrText xml:space="preserve"> PAGEREF _Toc985493 \h </w:instrText>
-            </w:r>
-            <w:r>
-              <w:rPr>
-                <w:noProof/>
-                <w:webHidden/>
-              </w:rPr>
-            </w:r>
-            <w:r>
-              <w:rPr>
-                <w:noProof/>
-                <w:webHidden/>
-              </w:rPr>
-              <w:fldChar w:fldCharType="separate"/>
-            </w:r>
-            <w:r>
-              <w:rPr>
-                <w:noProof/>
-                <w:webHidden/>
-              </w:rPr>
-              <w:t>6</w:t>
-            </w:r>
-            <w:r>
-              <w:rPr>
-                <w:noProof/>
-                <w:webHidden/>
-              </w:rPr>
-              <w:fldChar w:fldCharType="end"/>
-            </w:r>
-          </w:hyperlink>
-        </w:p>
-        <w:p>
-          <w:pPr>
-            <w:pStyle w:val="TM3"/>
-            <w:tabs>
-              <w:tab w:val="left" w:pos="1320"/>
-              <w:tab w:val="right" w:leader="dot" w:pos="9016"/>
-            </w:tabs>
-            <w:rPr>
-              <w:rFonts w:eastAsiaTheme="minorEastAsia"/>
-              <w:noProof/>
-              <w:lang w:val="fr-FR" w:eastAsia="fr-FR"/>
-            </w:rPr>
-          </w:pPr>
-          <w:hyperlink w:anchor="_Toc985494" w:history="1">
-            <w:r>
-              <w:rPr>
-                <w:rStyle w:val="Lienhypertexte"/>
-                <w:rFonts w:ascii="Times New Roman" w:hAnsi="Times New Roman" w:cs="Times New Roman"/>
-                <w:noProof/>
-                <w:lang w:val="fr-FR"/>
-              </w:rPr>
-              <w:t>3.3.3</w:t>
-            </w:r>
-            <w:r>
-              <w:rPr>
-                <w:rFonts w:eastAsiaTheme="minorEastAsia"/>
-                <w:noProof/>
-                <w:lang w:val="fr-FR" w:eastAsia="fr-FR"/>
-              </w:rPr>
-              <w:tab/>
-            </w:r>
-            <w:r>
-              <w:rPr>
-                <w:rStyle w:val="Lienhypertexte"/>
-                <w:rFonts w:ascii="Times New Roman" w:hAnsi="Times New Roman" w:cs="Times New Roman"/>
-                <w:noProof/>
-                <w:lang w:val="fr-FR"/>
-              </w:rPr>
-              <w:t>– Diagramme de regroupement</w:t>
-            </w:r>
-            <w:r>
-              <w:rPr>
-                <w:noProof/>
-                <w:webHidden/>
-              </w:rPr>
-              <w:tab/>
-            </w:r>
-            <w:r>
-              <w:rPr>
-                <w:noProof/>
-                <w:webHidden/>
-              </w:rPr>
-              <w:fldChar w:fldCharType="begin"/>
-            </w:r>
-            <w:r>
-              <w:rPr>
-                <w:noProof/>
-                <w:webHidden/>
-              </w:rPr>
-              <w:instrText xml:space="preserve"> PAGEREF _Toc985494 \h </w:instrText>
+              <w:instrText xml:space="preserve"> PAGEREF _Toc1560143 \h </w:instrText>
             </w:r>
             <w:r>
               <w:rPr>
@@ -1745,7 +1660,7 @@
               <w:lang w:val="fr-FR" w:eastAsia="fr-FR"/>
             </w:rPr>
           </w:pPr>
-          <w:hyperlink w:anchor="_Toc985495" w:history="1">
+          <w:hyperlink w:anchor="_Toc1560144" w:history="1">
             <w:r>
               <w:rPr>
                 <w:rStyle w:val="Lienhypertexte"/>
@@ -1774,7 +1689,7 @@
                 <w:noProof/>
                 <w:webHidden/>
               </w:rPr>
-              <w:instrText xml:space="preserve"> PAGEREF _Toc985495 \h </w:instrText>
+              <w:instrText xml:space="preserve"> PAGEREF _Toc1560144 \h </w:instrText>
             </w:r>
             <w:r>
               <w:rPr>
@@ -1794,7 +1709,7 @@
                 <w:noProof/>
                 <w:webHidden/>
               </w:rPr>
-              <w:t>7</w:t>
+              <w:t>8</w:t>
             </w:r>
             <w:r>
               <w:rPr>
@@ -1817,7 +1732,7 @@
               <w:lang w:val="fr-FR" w:eastAsia="fr-FR"/>
             </w:rPr>
           </w:pPr>
-          <w:hyperlink w:anchor="_Toc985496" w:history="1">
+          <w:hyperlink w:anchor="_Toc1560145" w:history="1">
             <w:r>
               <w:rPr>
                 <w:rStyle w:val="Lienhypertexte"/>
@@ -1847,7 +1762,7 @@
                 <w:noProof/>
                 <w:webHidden/>
               </w:rPr>
-              <w:instrText xml:space="preserve"> PAGEREF _Toc985496 \h </w:instrText>
+              <w:instrText xml:space="preserve"> PAGEREF _Toc1560145 \h </w:instrText>
             </w:r>
             <w:r>
               <w:rPr>
@@ -1890,7 +1805,7 @@
               <w:lang w:val="fr-FR" w:eastAsia="fr-FR"/>
             </w:rPr>
           </w:pPr>
-          <w:hyperlink w:anchor="_Toc985497" w:history="1">
+          <w:hyperlink w:anchor="_Toc1560146" w:history="1">
             <w:r>
               <w:rPr>
                 <w:rStyle w:val="Lienhypertexte"/>
@@ -1919,7 +1834,7 @@
                 <w:noProof/>
                 <w:webHidden/>
               </w:rPr>
-              <w:instrText xml:space="preserve"> PAGEREF _Toc985497 \h </w:instrText>
+              <w:instrText xml:space="preserve"> PAGEREF _Toc1560146 \h </w:instrText>
             </w:r>
             <w:r>
               <w:rPr>
@@ -1939,7 +1854,7 @@
                 <w:noProof/>
                 <w:webHidden/>
               </w:rPr>
-              <w:t>8</w:t>
+              <w:t>9</w:t>
             </w:r>
             <w:r>
               <w:rPr>
@@ -1962,7 +1877,7 @@
               <w:lang w:val="fr-FR" w:eastAsia="fr-FR"/>
             </w:rPr>
           </w:pPr>
-          <w:hyperlink w:anchor="_Toc985498" w:history="1">
+          <w:hyperlink w:anchor="_Toc1560147" w:history="1">
             <w:r>
               <w:rPr>
                 <w:rStyle w:val="Lienhypertexte"/>
@@ -1991,7 +1906,7 @@
                 <w:noProof/>
                 <w:webHidden/>
               </w:rPr>
-              <w:instrText xml:space="preserve"> PAGEREF _Toc985498 \h </w:instrText>
+              <w:instrText xml:space="preserve"> PAGEREF _Toc1560147 \h </w:instrText>
             </w:r>
             <w:r>
               <w:rPr>
@@ -2011,7 +1926,7 @@
                 <w:noProof/>
                 <w:webHidden/>
               </w:rPr>
-              <w:t>8</w:t>
+              <w:t>9</w:t>
             </w:r>
             <w:r>
               <w:rPr>
@@ -2034,7 +1949,7 @@
               <w:lang w:val="fr-FR" w:eastAsia="fr-FR"/>
             </w:rPr>
           </w:pPr>
-          <w:hyperlink w:anchor="_Toc985499" w:history="1">
+          <w:hyperlink w:anchor="_Toc1560148" w:history="1">
             <w:r>
               <w:rPr>
                 <w:rStyle w:val="Lienhypertexte"/>
@@ -2063,7 +1978,7 @@
                 <w:noProof/>
                 <w:webHidden/>
               </w:rPr>
-              <w:instrText xml:space="preserve"> PAGEREF _Toc985499 \h </w:instrText>
+              <w:instrText xml:space="preserve"> PAGEREF _Toc1560148 \h </w:instrText>
             </w:r>
             <w:r>
               <w:rPr>
@@ -2083,7 +1998,7 @@
                 <w:noProof/>
                 <w:webHidden/>
               </w:rPr>
-              <w:t>8</w:t>
+              <w:t>9</w:t>
             </w:r>
             <w:r>
               <w:rPr>
@@ -2106,7 +2021,7 @@
               <w:lang w:val="fr-FR" w:eastAsia="fr-FR"/>
             </w:rPr>
           </w:pPr>
-          <w:hyperlink w:anchor="_Toc985500" w:history="1">
+          <w:hyperlink w:anchor="_Toc1560149" w:history="1">
             <w:r>
               <w:rPr>
                 <w:rStyle w:val="Lienhypertexte"/>
@@ -2135,7 +2050,7 @@
                 <w:noProof/>
                 <w:webHidden/>
               </w:rPr>
-              <w:instrText xml:space="preserve"> PAGEREF _Toc985500 \h </w:instrText>
+              <w:instrText xml:space="preserve"> PAGEREF _Toc1560149 \h </w:instrText>
             </w:r>
             <w:r>
               <w:rPr>
@@ -2214,8 +2129,6 @@
         </w:rPr>
         <w:br w:type="page"/>
       </w:r>
-      <w:bookmarkStart w:id="0" w:name="_GoBack"/>
-      <w:bookmarkEnd w:id="0"/>
     </w:p>
     <w:p>
       <w:pPr>
@@ -2229,7 +2142,7 @@
           <w:lang w:val="fr-FR"/>
         </w:rPr>
       </w:pPr>
-      <w:bookmarkStart w:id="1" w:name="_Toc985477"/>
+      <w:bookmarkStart w:id="0" w:name="_Toc1560127"/>
       <w:r>
         <w:rPr>
           <w:rFonts w:ascii="Times New Roman" w:hAnsi="Times New Roman" w:cs="Times New Roman"/>
@@ -2238,7 +2151,7 @@
         <w:lastRenderedPageBreak/>
         <w:t>Introduction</w:t>
       </w:r>
-      <w:bookmarkEnd w:id="1"/>
+      <w:bookmarkEnd w:id="0"/>
     </w:p>
     <w:p>
       <w:pPr>
@@ -2258,7 +2171,7 @@
           <w:lang w:val="fr-FR"/>
         </w:rPr>
       </w:pPr>
-      <w:bookmarkStart w:id="2" w:name="_Toc985478"/>
+      <w:bookmarkStart w:id="1" w:name="_Toc1560128"/>
       <w:r>
         <w:rPr>
           <w:rFonts w:ascii="Times New Roman" w:hAnsi="Times New Roman" w:cs="Times New Roman"/>
@@ -2277,15 +2190,14 @@
         </w:rPr>
         <w:t>Contexte</w:t>
       </w:r>
-      <w:bookmarkEnd w:id="2"/>
+      <w:bookmarkEnd w:id="1"/>
     </w:p>
     <w:p>
       <w:pPr>
         <w:pStyle w:val="NormalWeb"/>
-        <w:spacing w:before="0" w:beforeAutospacing="0" w:after="0" w:afterAutospacing="0"/>
+        <w:spacing w:beforeAutospacing="0" w:after="0" w:afterAutospacing="0"/>
         <w:jc w:val="both"/>
         <w:rPr>
-          <w:sz w:val="22"/>
           <w:lang w:val="fr-FR"/>
         </w:rPr>
       </w:pPr>
@@ -2301,7 +2213,7 @@
           <w:sz w:val="22"/>
           <w:lang w:val="fr-FR"/>
         </w:rPr>
-        <w:t xml:space="preserve">Sur un campus comme la taille de l’INT et dans une ville peu étudiante, la vie associative prédomine et est fortement développée. Il y a souvent plusieurs événements qui se passent de manière simultanée et généralement tous les jours. Donc il est très difficile de les suivre par les moyens existants (groupe Facebook Campus TMSP, groupes de messages, affiches, etc.). </w:t>
+        <w:t xml:space="preserve">Sur un campus de la taille de l’INT et dans une ville peu étudiante, la vie associative prédomine et est fortement développée. De plus, il y a souvent plusieurs événements qui se passent de manière simultanée. Il est donc difficile pour les étudiants de se tenir pleinement informés via les moyens existants (groupe Facebook, Campus TMSP, groupes de messages, affiches, etc.). </w:t>
       </w:r>
     </w:p>
     <w:p>
@@ -2320,9 +2232,7 @@
         <w:ind w:firstLine="709"/>
         <w:jc w:val="both"/>
         <w:rPr>
-          <w:rFonts w:ascii="Times New Roman" w:eastAsia="Times New Roman" w:hAnsi="Times New Roman" w:cs="Times New Roman"/>
-          <w:szCs w:val="24"/>
-          <w:lang w:val="fr-FR" w:eastAsia="en-GB"/>
+          <w:lang w:val="fr-FR"/>
         </w:rPr>
       </w:pPr>
       <w:r>
@@ -2332,7 +2242,7 @@
           <w:szCs w:val="24"/>
           <w:lang w:val="fr-FR" w:eastAsia="en-GB"/>
         </w:rPr>
-        <w:t>Par le biais de ce projet, nous voulons centraliser tous les événements associatifs sous un calendrier pour lequel chaque association contribue dans le but d’informer tout le campus.</w:t>
+        <w:t>Par le biais de ce projet, nous voulons donc centraliser tous les événements associatifs au sein d’un même calendrier pour lequel chaque association contribue dans le but d’informer tout le campus.</w:t>
       </w:r>
     </w:p>
     <w:p>
@@ -2352,7 +2262,7 @@
           <w:lang w:val="fr-FR"/>
         </w:rPr>
       </w:pPr>
-      <w:bookmarkStart w:id="3" w:name="_Toc985479"/>
+      <w:bookmarkStart w:id="2" w:name="_Toc1560129"/>
       <w:r>
         <w:rPr>
           <w:rFonts w:ascii="Times New Roman" w:hAnsi="Times New Roman" w:cs="Times New Roman"/>
@@ -2369,7 +2279,7 @@
         </w:rPr>
         <w:t>Objectifs</w:t>
       </w:r>
-      <w:bookmarkEnd w:id="3"/>
+      <w:bookmarkEnd w:id="2"/>
     </w:p>
     <w:p>
       <w:pPr>
@@ -2389,7 +2299,7 @@
           <w:lang w:val="fr-FR"/>
         </w:rPr>
       </w:pPr>
-      <w:bookmarkStart w:id="4" w:name="_Toc985480"/>
+      <w:bookmarkStart w:id="3" w:name="_Toc1560130"/>
       <w:r>
         <w:rPr>
           <w:rFonts w:ascii="Times New Roman" w:hAnsi="Times New Roman" w:cs="Times New Roman"/>
@@ -2399,73 +2309,71 @@
         </w:rPr>
         <w:t>1.2.1 - Bénéfice pour les utilisateurs</w:t>
       </w:r>
+      <w:bookmarkEnd w:id="3"/>
+    </w:p>
+    <w:p>
+      <w:pPr>
+        <w:rPr>
+          <w:rFonts w:ascii="Times New Roman" w:hAnsi="Times New Roman" w:cs="Times New Roman"/>
+          <w:lang w:val="fr-FR"/>
+        </w:rPr>
+      </w:pPr>
+    </w:p>
+    <w:p>
+      <w:pPr>
+        <w:ind w:firstLine="720"/>
+        <w:rPr>
+          <w:lang w:val="fr-FR"/>
+        </w:rPr>
+      </w:pPr>
+      <w:r>
+        <w:rPr>
+          <w:rFonts w:ascii="Times New Roman" w:hAnsi="Times New Roman" w:cs="Times New Roman"/>
+          <w:lang w:val="fr-FR"/>
+        </w:rPr>
+        <w:t>Au travers de l’application, les étudiants pourront s’informer des événements associatifs qui les intéressent d’une manière simple et efficace. Ils auront aussi la possibilité d’avoir accès à plus de détails en visualisant l’évènement.</w:t>
+      </w:r>
+    </w:p>
+    <w:p>
+      <w:pPr>
+        <w:ind w:firstLine="720"/>
+        <w:rPr>
+          <w:lang w:val="fr-FR"/>
+        </w:rPr>
+      </w:pPr>
+      <w:r>
+        <w:rPr>
+          <w:rFonts w:ascii="Times New Roman" w:hAnsi="Times New Roman" w:cs="Times New Roman"/>
+          <w:lang w:val="fr-FR"/>
+        </w:rPr>
+        <w:t xml:space="preserve"> D’autre part le calendrier facilitera la communication entre les étudiants et les responsables de la vie étudiante.</w:t>
+      </w:r>
+    </w:p>
+    <w:p>
+      <w:pPr>
+        <w:rPr>
+          <w:rFonts w:ascii="Times New Roman" w:hAnsi="Times New Roman" w:cs="Times New Roman"/>
+          <w:lang w:val="fr-FR"/>
+        </w:rPr>
+      </w:pPr>
+    </w:p>
+    <w:p>
+      <w:pPr>
+        <w:pStyle w:val="Titre3"/>
+        <w:rPr>
+          <w:rFonts w:ascii="Times New Roman" w:hAnsi="Times New Roman" w:cs="Times New Roman"/>
+          <w:lang w:val="fr-FR"/>
+        </w:rPr>
+      </w:pPr>
+      <w:bookmarkStart w:id="4" w:name="_Toc1560131"/>
+      <w:r>
+        <w:rPr>
+          <w:rFonts w:ascii="Times New Roman" w:hAnsi="Times New Roman" w:cs="Times New Roman"/>
+          <w:lang w:val="fr-FR"/>
+        </w:rPr>
+        <w:t>1.2.2 – Objectifs Techniques</w:t>
+      </w:r>
       <w:bookmarkEnd w:id="4"/>
-    </w:p>
-    <w:p>
-      <w:pPr>
-        <w:rPr>
-          <w:rFonts w:ascii="Times New Roman" w:hAnsi="Times New Roman" w:cs="Times New Roman"/>
-          <w:lang w:val="fr-FR"/>
-        </w:rPr>
-      </w:pPr>
-    </w:p>
-    <w:p>
-      <w:pPr>
-        <w:ind w:firstLine="720"/>
-        <w:rPr>
-          <w:rFonts w:ascii="Times New Roman" w:hAnsi="Times New Roman" w:cs="Times New Roman"/>
-          <w:lang w:val="fr-FR"/>
-        </w:rPr>
-      </w:pPr>
-      <w:r>
-        <w:rPr>
-          <w:rFonts w:ascii="Times New Roman" w:hAnsi="Times New Roman" w:cs="Times New Roman"/>
-          <w:lang w:val="fr-FR"/>
-        </w:rPr>
-        <w:t>Au travers de l’application, les étudiants pourront être informés des événements associatifs qui leur intéressent d’une manière simple et efficace. Ils auront aussi la possibilité d’avoir accès à plus de détails en regardant l’évènement.</w:t>
-      </w:r>
-    </w:p>
-    <w:p>
-      <w:pPr>
-        <w:ind w:firstLine="720"/>
-        <w:rPr>
-          <w:rFonts w:ascii="Times New Roman" w:hAnsi="Times New Roman" w:cs="Times New Roman"/>
-          <w:lang w:val="fr-FR"/>
-        </w:rPr>
-      </w:pPr>
-      <w:r>
-        <w:rPr>
-          <w:rFonts w:ascii="Times New Roman" w:hAnsi="Times New Roman" w:cs="Times New Roman"/>
-          <w:lang w:val="fr-FR"/>
-        </w:rPr>
-        <w:t>Le calendrier facilitera d’autre part, la communication entre les étudiants et les responsables de la vie étudiante.</w:t>
-      </w:r>
-    </w:p>
-    <w:p>
-      <w:pPr>
-        <w:rPr>
-          <w:rFonts w:ascii="Times New Roman" w:hAnsi="Times New Roman" w:cs="Times New Roman"/>
-          <w:lang w:val="fr-FR"/>
-        </w:rPr>
-      </w:pPr>
-    </w:p>
-    <w:p>
-      <w:pPr>
-        <w:pStyle w:val="Titre3"/>
-        <w:rPr>
-          <w:rFonts w:ascii="Times New Roman" w:hAnsi="Times New Roman" w:cs="Times New Roman"/>
-          <w:lang w:val="fr-FR"/>
-        </w:rPr>
-      </w:pPr>
-      <w:bookmarkStart w:id="5" w:name="_Toc985481"/>
-      <w:r>
-        <w:rPr>
-          <w:rFonts w:ascii="Times New Roman" w:hAnsi="Times New Roman" w:cs="Times New Roman"/>
-          <w:lang w:val="fr-FR"/>
-        </w:rPr>
-        <w:t>1.2.2 – Objectifs Techniques</w:t>
-      </w:r>
-      <w:bookmarkEnd w:id="5"/>
     </w:p>
     <w:p>
       <w:pPr>
@@ -2552,7 +2460,7 @@
           <w:lang w:val="fr-FR"/>
         </w:rPr>
       </w:pPr>
-      <w:bookmarkStart w:id="6" w:name="_Toc985482"/>
+      <w:bookmarkStart w:id="5" w:name="_Toc1560132"/>
       <w:r>
         <w:rPr>
           <w:rFonts w:ascii="Times New Roman" w:hAnsi="Times New Roman" w:cs="Times New Roman"/>
@@ -2569,98 +2477,103 @@
         </w:rPr>
         <w:t>Cadre et livrables</w:t>
       </w:r>
+      <w:bookmarkEnd w:id="5"/>
+    </w:p>
+    <w:p>
+      <w:pPr>
+        <w:rPr>
+          <w:rFonts w:ascii="Times New Roman" w:hAnsi="Times New Roman" w:cs="Times New Roman"/>
+          <w:lang w:val="fr-FR"/>
+        </w:rPr>
+      </w:pPr>
+    </w:p>
+    <w:p>
+      <w:pPr>
+        <w:rPr>
+          <w:lang w:val="fr-FR"/>
+        </w:rPr>
+      </w:pPr>
+      <w:r>
+        <w:rPr>
+          <w:rFonts w:ascii="Times New Roman" w:hAnsi="Times New Roman" w:cs="Times New Roman"/>
+          <w:lang w:val="fr-FR"/>
+        </w:rPr>
+        <w:tab/>
+      </w:r>
+      <w:r>
+        <w:rPr>
+          <w:rFonts w:ascii="Times New Roman" w:hAnsi="Times New Roman" w:cs="Times New Roman"/>
+          <w:lang w:val="fr-FR"/>
+        </w:rPr>
+        <w:t>Notre livrable prendra la forme d’u</w:t>
+      </w:r>
+      <w:r>
+        <w:rPr>
+          <w:rFonts w:ascii="Times New Roman" w:hAnsi="Times New Roman" w:cs="Times New Roman"/>
+          <w:color w:val="000000"/>
+          <w:lang w:val="fr-FR"/>
+        </w:rPr>
+        <w:t xml:space="preserve">ne application web permettant aux différentes associations de créer des événements sur un calendrier commun. Ce calendrier sera accessible à l’ensemble du campus via un compte. Au travers de ce compte les utilisateurs pourront également créer des filtres permettant de sélectionner les associations qui les intéressent. </w:t>
+      </w:r>
+      <w:r>
+        <w:rPr>
+          <w:rFonts w:ascii="Times New Roman" w:hAnsi="Times New Roman" w:cs="Times New Roman"/>
+          <w:color w:val="000000"/>
+          <w:lang w:val="fr-FR"/>
+        </w:rPr>
+        <w:br/>
+      </w:r>
+      <w:r>
+        <w:rPr>
+          <w:rStyle w:val="apple-tab-span"/>
+          <w:rFonts w:ascii="Times New Roman" w:hAnsi="Times New Roman" w:cs="Times New Roman"/>
+          <w:color w:val="000000"/>
+          <w:lang w:val="fr-FR"/>
+        </w:rPr>
+        <w:tab/>
+      </w:r>
+      <w:r>
+        <w:rPr>
+          <w:rFonts w:ascii="Times New Roman" w:hAnsi="Times New Roman" w:cs="Times New Roman"/>
+          <w:color w:val="000000"/>
+          <w:lang w:val="fr-FR"/>
+        </w:rPr>
+        <w:t>La première version du projet devra être livré pour le dimanche 19 mai 2019. Une fois cette version livrée, l’application pourra être modifiée, en ajoutant par exemple des fonctionnalités supplémentaires permettant d’optimiser et améliorer la qualité du service.</w:t>
+      </w:r>
+    </w:p>
+    <w:p>
+      <w:pPr>
+        <w:rPr>
+          <w:rFonts w:ascii="Times New Roman" w:hAnsi="Times New Roman" w:cs="Times New Roman"/>
+          <w:color w:val="000000"/>
+          <w:lang w:val="fr-FR"/>
+        </w:rPr>
+      </w:pPr>
+    </w:p>
+    <w:p>
+      <w:pPr>
+        <w:pStyle w:val="Titre1"/>
+        <w:rPr>
+          <w:rFonts w:ascii="Times New Roman" w:hAnsi="Times New Roman" w:cs="Times New Roman"/>
+          <w:lang w:val="fr-FR"/>
+        </w:rPr>
+      </w:pPr>
+      <w:bookmarkStart w:id="6" w:name="_Toc1560133"/>
+      <w:r>
+        <w:rPr>
+          <w:rFonts w:ascii="Times New Roman" w:hAnsi="Times New Roman" w:cs="Times New Roman"/>
+          <w:lang w:val="fr-FR"/>
+        </w:rPr>
+        <w:t xml:space="preserve">2 – </w:t>
+      </w:r>
+      <w:r>
+        <w:rPr>
+          <w:rFonts w:ascii="Times New Roman" w:hAnsi="Times New Roman" w:cs="Times New Roman"/>
+          <w:lang w:val="fr-FR"/>
+        </w:rPr>
+        <w:t>Organisation de l’équipe-projet</w:t>
+      </w:r>
       <w:bookmarkEnd w:id="6"/>
-    </w:p>
-    <w:p>
-      <w:pPr>
-        <w:rPr>
-          <w:rFonts w:ascii="Times New Roman" w:hAnsi="Times New Roman" w:cs="Times New Roman"/>
-          <w:lang w:val="fr-FR"/>
-        </w:rPr>
-      </w:pPr>
-    </w:p>
-    <w:p>
-      <w:pPr>
-        <w:rPr>
-          <w:rFonts w:ascii="Times New Roman" w:hAnsi="Times New Roman" w:cs="Times New Roman"/>
-          <w:color w:val="000000"/>
-          <w:lang w:val="fr-FR"/>
-        </w:rPr>
-      </w:pPr>
-      <w:r>
-        <w:rPr>
-          <w:rFonts w:ascii="Times New Roman" w:hAnsi="Times New Roman" w:cs="Times New Roman"/>
-          <w:lang w:val="fr-FR"/>
-        </w:rPr>
-        <w:tab/>
-      </w:r>
-      <w:r>
-        <w:rPr>
-          <w:rFonts w:ascii="Times New Roman" w:hAnsi="Times New Roman" w:cs="Times New Roman"/>
-          <w:color w:val="000000"/>
-          <w:lang w:val="fr-FR"/>
-        </w:rPr>
-        <w:t xml:space="preserve">Une application web permettant aux différentes associations de créer des événements sur un calendrier commun. Ce calendrier sera accessible à l’ensemble du campus via un compte. Au travers de ce compte les utilisateurs pourront également créer des filtres permettant de sélectionner les associations qui les intéressent. </w:t>
-      </w:r>
-      <w:r>
-        <w:rPr>
-          <w:rFonts w:ascii="Times New Roman" w:hAnsi="Times New Roman" w:cs="Times New Roman"/>
-          <w:color w:val="000000"/>
-          <w:lang w:val="fr-FR"/>
-        </w:rPr>
-        <w:br/>
-      </w:r>
-      <w:r>
-        <w:rPr>
-          <w:rStyle w:val="apple-tab-span"/>
-          <w:rFonts w:ascii="Times New Roman" w:hAnsi="Times New Roman" w:cs="Times New Roman"/>
-          <w:color w:val="000000"/>
-          <w:lang w:val="fr-FR"/>
-        </w:rPr>
-        <w:tab/>
-      </w:r>
-      <w:r>
-        <w:rPr>
-          <w:rFonts w:ascii="Times New Roman" w:hAnsi="Times New Roman" w:cs="Times New Roman"/>
-          <w:color w:val="000000"/>
-          <w:lang w:val="fr-FR"/>
-        </w:rPr>
-        <w:t>La première version du projet devra être livré pour le dimanche 19 mai 2019. Une fois cette version livrée, l’application pourra être continuée en ajoutant des fonctionnalités supplémentaires permettant d’optimiser et améliorer la qualité du service.</w:t>
-      </w:r>
-    </w:p>
-    <w:p>
-      <w:pPr>
-        <w:rPr>
-          <w:rFonts w:ascii="Times New Roman" w:hAnsi="Times New Roman" w:cs="Times New Roman"/>
-          <w:color w:val="000000"/>
-          <w:lang w:val="fr-FR"/>
-        </w:rPr>
-      </w:pPr>
-    </w:p>
-    <w:p>
-      <w:pPr>
-        <w:pStyle w:val="Titre1"/>
-        <w:rPr>
-          <w:rFonts w:ascii="Times New Roman" w:hAnsi="Times New Roman" w:cs="Times New Roman"/>
-          <w:lang w:val="fr-FR"/>
-        </w:rPr>
-      </w:pPr>
-      <w:bookmarkStart w:id="7" w:name="_Toc985483"/>
-      <w:r>
-        <w:rPr>
-          <w:rFonts w:ascii="Times New Roman" w:hAnsi="Times New Roman" w:cs="Times New Roman"/>
-          <w:lang w:val="fr-FR"/>
-        </w:rPr>
-        <w:t xml:space="preserve">2 – </w:t>
-      </w:r>
-      <w:r>
-        <w:rPr>
-          <w:rFonts w:ascii="Times New Roman" w:hAnsi="Times New Roman" w:cs="Times New Roman"/>
-          <w:lang w:val="fr-FR"/>
-        </w:rPr>
-        <w:t>Organisation de l’équipe-projet</w:t>
-      </w:r>
-      <w:bookmarkEnd w:id="7"/>
     </w:p>
     <w:p>
       <w:pPr>
@@ -2910,7 +2823,7 @@
           <w:lang w:val="fr-FR"/>
         </w:rPr>
       </w:pPr>
-      <w:bookmarkStart w:id="8" w:name="_Toc985484"/>
+      <w:bookmarkStart w:id="7" w:name="_Toc1560134"/>
       <w:r>
         <w:rPr>
           <w:rFonts w:ascii="Times New Roman" w:hAnsi="Times New Roman" w:cs="Times New Roman"/>
@@ -2918,35 +2831,35 @@
         </w:rPr>
         <w:t>3 – Implémentation</w:t>
       </w:r>
+      <w:bookmarkEnd w:id="7"/>
+    </w:p>
+    <w:p>
+      <w:pPr>
+        <w:rPr>
+          <w:rFonts w:ascii="Times New Roman" w:hAnsi="Times New Roman" w:cs="Times New Roman"/>
+          <w:lang w:val="fr-FR"/>
+        </w:rPr>
+      </w:pPr>
+    </w:p>
+    <w:p>
+      <w:pPr>
+        <w:pStyle w:val="Titre2"/>
+        <w:rPr>
+          <w:rFonts w:ascii="Times New Roman" w:hAnsi="Times New Roman" w:cs="Times New Roman"/>
+          <w:sz w:val="28"/>
+          <w:lang w:val="fr-FR"/>
+        </w:rPr>
+      </w:pPr>
+      <w:bookmarkStart w:id="8" w:name="_Toc1560135"/>
+      <w:r>
+        <w:rPr>
+          <w:rFonts w:ascii="Times New Roman" w:hAnsi="Times New Roman" w:cs="Times New Roman"/>
+          <w:sz w:val="28"/>
+          <w:lang w:val="fr-FR"/>
+        </w:rPr>
+        <w:t>3.1 – Livrables et Gateways</w:t>
+      </w:r>
       <w:bookmarkEnd w:id="8"/>
-    </w:p>
-    <w:p>
-      <w:pPr>
-        <w:rPr>
-          <w:rFonts w:ascii="Times New Roman" w:hAnsi="Times New Roman" w:cs="Times New Roman"/>
-          <w:lang w:val="fr-FR"/>
-        </w:rPr>
-      </w:pPr>
-    </w:p>
-    <w:p>
-      <w:pPr>
-        <w:pStyle w:val="Titre2"/>
-        <w:rPr>
-          <w:rFonts w:ascii="Times New Roman" w:hAnsi="Times New Roman" w:cs="Times New Roman"/>
-          <w:sz w:val="28"/>
-          <w:lang w:val="fr-FR"/>
-        </w:rPr>
-      </w:pPr>
-      <w:bookmarkStart w:id="9" w:name="_Toc985485"/>
-      <w:r>
-        <w:rPr>
-          <w:rFonts w:ascii="Times New Roman" w:hAnsi="Times New Roman" w:cs="Times New Roman"/>
-          <w:sz w:val="28"/>
-          <w:lang w:val="fr-FR"/>
-        </w:rPr>
-        <w:t>3.1 – Livrables et Gateways</w:t>
-      </w:r>
-      <w:bookmarkEnd w:id="9"/>
     </w:p>
     <w:p>
       <w:pPr>
@@ -2966,7 +2879,7 @@
           <w:lang w:val="fr-FR"/>
         </w:rPr>
       </w:pPr>
-      <w:bookmarkStart w:id="10" w:name="_Toc985486"/>
+      <w:bookmarkStart w:id="9" w:name="_Toc1560136"/>
       <w:r>
         <w:rPr>
           <w:rFonts w:ascii="Times New Roman" w:hAnsi="Times New Roman" w:cs="Times New Roman"/>
@@ -2976,7 +2889,7 @@
         </w:rPr>
         <w:t>3.1.1 – Gateway et livrables</w:t>
       </w:r>
-      <w:bookmarkEnd w:id="10"/>
+      <w:bookmarkEnd w:id="9"/>
     </w:p>
     <w:p>
       <w:pPr>
@@ -3150,7 +3063,7 @@
           <w:lang w:val="fr-FR"/>
         </w:rPr>
       </w:pPr>
-      <w:bookmarkStart w:id="11" w:name="_Toc985487"/>
+      <w:bookmarkStart w:id="10" w:name="_Toc1560137"/>
       <w:r>
         <w:rPr>
           <w:rFonts w:ascii="Times New Roman" w:hAnsi="Times New Roman" w:cs="Times New Roman"/>
@@ -3178,7 +3091,7 @@
         </w:rPr>
         <w:t>Documentation</w:t>
       </w:r>
-      <w:bookmarkEnd w:id="11"/>
+      <w:bookmarkEnd w:id="10"/>
     </w:p>
     <w:p>
       <w:pPr>
@@ -3437,7 +3350,7 @@
           <w:lang w:val="fr-FR"/>
         </w:rPr>
       </w:pPr>
-      <w:bookmarkStart w:id="12" w:name="_Toc985488"/>
+      <w:bookmarkStart w:id="11" w:name="_Toc1560138"/>
       <w:r>
         <w:rPr>
           <w:rFonts w:ascii="Times New Roman" w:hAnsi="Times New Roman" w:cs="Times New Roman"/>
@@ -3471,7 +3384,7 @@
         </w:rPr>
         <w:t>des taches et du planning</w:t>
       </w:r>
-      <w:bookmarkEnd w:id="12"/>
+      <w:bookmarkEnd w:id="11"/>
     </w:p>
     <w:p>
       <w:pPr>
@@ -3491,7 +3404,7 @@
           <w:lang w:val="fr-FR"/>
         </w:rPr>
       </w:pPr>
-      <w:bookmarkStart w:id="13" w:name="_Toc985489"/>
+      <w:bookmarkStart w:id="12" w:name="_Toc1560139"/>
       <w:r>
         <w:rPr>
           <w:rFonts w:ascii="Times New Roman" w:hAnsi="Times New Roman" w:cs="Times New Roman"/>
@@ -3510,7 +3423,7 @@
         </w:rPr>
         <w:t>Définition des taches</w:t>
       </w:r>
-      <w:bookmarkEnd w:id="13"/>
+      <w:bookmarkEnd w:id="12"/>
     </w:p>
     <w:p>
       <w:pPr>
@@ -3710,7 +3623,7 @@
           <w:lang w:val="fr-FR"/>
         </w:rPr>
       </w:pPr>
-      <w:bookmarkStart w:id="14" w:name="_Toc985490"/>
+      <w:bookmarkStart w:id="13" w:name="_Toc1560140"/>
       <w:r>
         <w:rPr>
           <w:rFonts w:ascii="Times New Roman" w:hAnsi="Times New Roman" w:cs="Times New Roman"/>
@@ -3747,7 +3660,7 @@
         </w:rPr>
         <w:t>Définition du planning</w:t>
       </w:r>
-      <w:bookmarkEnd w:id="14"/>
+      <w:bookmarkEnd w:id="13"/>
     </w:p>
     <w:p>
       <w:pPr>
@@ -3830,6 +3743,38 @@
     </w:p>
     <w:p>
       <w:pPr>
+        <w:rPr>
+          <w:rFonts w:ascii="Times New Roman" w:hAnsi="Times New Roman" w:cs="Times New Roman"/>
+          <w:lang w:val="fr-FR"/>
+        </w:rPr>
+      </w:pPr>
+    </w:p>
+    <w:p>
+      <w:pPr>
+        <w:rPr>
+          <w:rFonts w:ascii="Times New Roman" w:hAnsi="Times New Roman" w:cs="Times New Roman"/>
+          <w:lang w:val="fr-FR"/>
+        </w:rPr>
+      </w:pPr>
+    </w:p>
+    <w:p>
+      <w:pPr>
+        <w:rPr>
+          <w:rFonts w:ascii="Times New Roman" w:hAnsi="Times New Roman" w:cs="Times New Roman"/>
+          <w:lang w:val="fr-FR"/>
+        </w:rPr>
+      </w:pPr>
+    </w:p>
+    <w:p>
+      <w:pPr>
+        <w:rPr>
+          <w:rFonts w:ascii="Times New Roman" w:hAnsi="Times New Roman" w:cs="Times New Roman"/>
+          <w:lang w:val="fr-FR"/>
+        </w:rPr>
+      </w:pPr>
+    </w:p>
+    <w:p>
+      <w:pPr>
         <w:pStyle w:val="Titre2"/>
         <w:numPr>
           <w:ilvl w:val="1"/>
@@ -3841,16 +3786,17 @@
           <w:lang w:val="fr-FR"/>
         </w:rPr>
       </w:pPr>
-      <w:bookmarkStart w:id="15" w:name="_Toc985491"/>
+      <w:bookmarkStart w:id="14" w:name="_Toc1560141"/>
       <w:r>
         <w:rPr>
           <w:rFonts w:ascii="Times New Roman" w:hAnsi="Times New Roman" w:cs="Times New Roman"/>
           <w:sz w:val="28"/>
           <w:lang w:val="fr-FR"/>
         </w:rPr>
+        <w:lastRenderedPageBreak/>
         <w:t>– Description technique</w:t>
       </w:r>
-      <w:bookmarkEnd w:id="15"/>
+      <w:bookmarkEnd w:id="14"/>
     </w:p>
     <w:p>
       <w:pPr>
@@ -3874,7 +3820,7 @@
           <w:lang w:val="fr-FR"/>
         </w:rPr>
       </w:pPr>
-      <w:bookmarkStart w:id="16" w:name="_Toc985492"/>
+      <w:bookmarkStart w:id="15" w:name="_Toc1560142"/>
       <w:r>
         <w:rPr>
           <w:rFonts w:ascii="Times New Roman" w:hAnsi="Times New Roman" w:cs="Times New Roman"/>
@@ -3884,7 +3830,7 @@
         </w:rPr>
         <w:t>- Descriptions des fonctionnalités</w:t>
       </w:r>
-      <w:bookmarkEnd w:id="16"/>
+      <w:bookmarkEnd w:id="15"/>
     </w:p>
     <w:p>
       <w:pPr>
@@ -3923,143 +3869,27 @@
     <w:p>
       <w:pPr>
         <w:rPr>
-          <w:rFonts w:ascii="Times New Roman" w:hAnsi="Times New Roman" w:cs="Times New Roman"/>
-          <w:lang w:val="fr-FR"/>
-        </w:rPr>
-      </w:pPr>
-      <w:r>
-        <w:rPr>
-          <w:rFonts w:ascii="Times New Roman" w:hAnsi="Times New Roman" w:cs="Times New Roman"/>
-          <w:lang w:val="fr-FR"/>
-        </w:rPr>
-        <w:lastRenderedPageBreak/>
+          <w:lang w:val="fr-FR"/>
+        </w:rPr>
+      </w:pPr>
+      <w:r>
+        <w:rPr>
+          <w:rFonts w:ascii="Times New Roman" w:hAnsi="Times New Roman" w:cs="Times New Roman"/>
+          <w:lang w:val="fr-FR"/>
+        </w:rPr>
         <w:tab/>
-        <w:t xml:space="preserve">Il est possible pour les associations de créer des utilisateurs ayant des droits d’écriture sur le calendrier. Pour cela ils devront informer </w:t>
-      </w:r>
-      <w:r>
-        <w:rPr>
-          <w:rFonts w:ascii="Times New Roman" w:hAnsi="Times New Roman" w:cs="Times New Roman"/>
-          <w:lang w:val="fr-FR"/>
-        </w:rPr>
-        <w:t xml:space="preserve">l’email </w:t>
-      </w:r>
-      <w:r>
-        <w:rPr>
-          <w:rFonts w:ascii="Times New Roman" w:hAnsi="Times New Roman" w:cs="Times New Roman"/>
-          <w:lang w:val="fr-FR"/>
-        </w:rPr>
-        <w:t>et le téléphone du président, le nom de l’association (</w:t>
-      </w:r>
-      <w:r>
-        <w:rPr>
-          <w:rFonts w:ascii="Times New Roman" w:hAnsi="Times New Roman" w:cs="Times New Roman"/>
-          <w:lang w:val="fr-FR"/>
-        </w:rPr>
-        <w:t>q</w:t>
-      </w:r>
-      <w:r>
-        <w:rPr>
-          <w:rFonts w:ascii="Times New Roman" w:hAnsi="Times New Roman" w:cs="Times New Roman"/>
-          <w:lang w:val="fr-FR"/>
-        </w:rPr>
-        <w:t xml:space="preserve">ui sera aussi utilisée comme nom de compte) et un mot de passe pour la </w:t>
-      </w:r>
-      <w:r>
-        <w:rPr>
-          <w:rFonts w:ascii="Times New Roman" w:hAnsi="Times New Roman" w:cs="Times New Roman"/>
-          <w:lang w:val="fr-FR"/>
-        </w:rPr>
-        <w:t>connexion</w:t>
-      </w:r>
-      <w:r>
-        <w:rPr>
-          <w:rFonts w:ascii="Times New Roman" w:hAnsi="Times New Roman" w:cs="Times New Roman"/>
-          <w:lang w:val="fr-FR"/>
-        </w:rPr>
-        <w:t>.</w:t>
-      </w:r>
-      <w:r>
-        <w:rPr>
-          <w:rFonts w:ascii="Times New Roman" w:hAnsi="Times New Roman" w:cs="Times New Roman"/>
-          <w:lang w:val="fr-FR"/>
-        </w:rPr>
-        <w:t xml:space="preserve"> Le mot de passe sera chiffré dans la base de données avec les méthodes appropriées. (Il est</w:t>
-      </w:r>
-      <w:r>
-        <w:rPr>
-          <w:rFonts w:ascii="Times New Roman" w:hAnsi="Times New Roman" w:cs="Times New Roman"/>
-          <w:lang w:val="fr-FR"/>
-        </w:rPr>
-        <w:t xml:space="preserve"> encore</w:t>
-      </w:r>
-      <w:r>
-        <w:rPr>
-          <w:rFonts w:ascii="Times New Roman" w:hAnsi="Times New Roman" w:cs="Times New Roman"/>
-          <w:lang w:val="fr-FR"/>
-        </w:rPr>
-        <w:t xml:space="preserve"> à ce jour question </w:t>
-      </w:r>
-      <w:r>
-        <w:rPr>
-          <w:rFonts w:ascii="Times New Roman" w:hAnsi="Times New Roman" w:cs="Times New Roman"/>
-          <w:lang w:val="fr-FR"/>
-        </w:rPr>
-        <w:t>de si</w:t>
-      </w:r>
-      <w:r>
-        <w:rPr>
-          <w:rFonts w:ascii="Times New Roman" w:hAnsi="Times New Roman" w:cs="Times New Roman"/>
-          <w:lang w:val="fr-FR"/>
-        </w:rPr>
-        <w:t xml:space="preserve"> un </w:t>
-      </w:r>
-      <w:r>
-        <w:rPr>
-          <w:rFonts w:ascii="Times New Roman" w:hAnsi="Times New Roman" w:cs="Times New Roman"/>
-          <w:lang w:val="fr-FR"/>
-        </w:rPr>
-        <w:t>service sera utilisé</w:t>
-      </w:r>
-      <w:r>
-        <w:rPr>
-          <w:rFonts w:ascii="Times New Roman" w:hAnsi="Times New Roman" w:cs="Times New Roman"/>
-          <w:lang w:val="fr-FR"/>
-        </w:rPr>
-        <w:t>, ou si ces fonctionnalités seront implémentées à la main). Une fois connecté les associations pourront ajouter des évènements et modifier ceux dont elles sont auteur</w:t>
-      </w:r>
-      <w:r>
-        <w:rPr>
-          <w:rFonts w:ascii="Times New Roman" w:hAnsi="Times New Roman" w:cs="Times New Roman"/>
-          <w:lang w:val="fr-FR"/>
-        </w:rPr>
-        <w:t xml:space="preserve"> au-travers de Angular, </w:t>
-      </w:r>
-      <w:r>
-        <w:rPr>
-          <w:rFonts w:ascii="Times New Roman" w:hAnsi="Times New Roman" w:cs="Times New Roman"/>
-          <w:lang w:val="fr-FR"/>
-        </w:rPr>
-        <w:t>PHP, DAViCal</w:t>
-      </w:r>
-      <w:r>
-        <w:rPr>
-          <w:rFonts w:ascii="Times New Roman" w:hAnsi="Times New Roman" w:cs="Times New Roman"/>
-          <w:lang w:val="fr-FR"/>
-        </w:rPr>
-        <w:t xml:space="preserve"> et SQL</w:t>
-      </w:r>
-      <w:r>
-        <w:rPr>
-          <w:rFonts w:ascii="Times New Roman" w:hAnsi="Times New Roman" w:cs="Times New Roman"/>
-          <w:lang w:val="fr-FR"/>
-        </w:rPr>
-        <w:t>.</w:t>
-      </w:r>
-    </w:p>
-    <w:p>
-      <w:pPr>
-        <w:rPr>
-          <w:rFonts w:ascii="Times New Roman" w:hAnsi="Times New Roman" w:cs="Times New Roman"/>
+      </w:r>
+      <w:r>
+        <w:rPr>
+          <w:rFonts w:ascii="Times New Roman" w:hAnsi="Times New Roman" w:cs="Times New Roman"/>
+          <w:lang w:val="fr-FR"/>
+        </w:rPr>
+        <w:t>Il sera possible pour les associations de créer un compte ayant des droits d’écriture sur le calendrier. Pour cela ils devront informer l’email et le téléphone du président, le nom de l’association (qui sera utilisé comme nom de compte) et un mot de passe pour la connexion. Le mot de passe sera chiffré dans la base de données via les méthodes appropriées. (Il est à ce jour encore question si on utilisera un API, ou si ces fonctionnalités seront implémentées à la main). Une fois connectés, les associatifs pourront ajouter des évènements et modifier ceux dont ils sont les auteurs, au-travers de Angular, PHP, DAViCal et SQL.</w:t>
+      </w:r>
+    </w:p>
+    <w:p>
+      <w:pPr>
+        <w:rPr>
           <w:lang w:val="fr-FR"/>
         </w:rPr>
       </w:pPr>
@@ -4069,54 +3899,11 @@
           <w:lang w:val="fr-FR"/>
         </w:rPr>
         <w:tab/>
-        <w:t>Pour les utilisateurs disposant uniquement des droits de lecture, i.e</w:t>
-      </w:r>
-      <w:r>
-        <w:rPr>
-          <w:rFonts w:ascii="Times New Roman" w:hAnsi="Times New Roman" w:cs="Times New Roman"/>
-          <w:lang w:val="fr-FR"/>
-        </w:rPr>
-        <w:t>.</w:t>
-      </w:r>
-      <w:r>
-        <w:rPr>
-          <w:rFonts w:ascii="Times New Roman" w:hAnsi="Times New Roman" w:cs="Times New Roman"/>
-          <w:lang w:val="fr-FR"/>
-        </w:rPr>
-        <w:t xml:space="preserve"> les étudiants, l’authentification se fera au travers du service CAS. Une réunion sera à faire avec la DISI afin de détermin</w:t>
-      </w:r>
-      <w:r>
-        <w:rPr>
-          <w:rFonts w:ascii="Times New Roman" w:hAnsi="Times New Roman" w:cs="Times New Roman"/>
-          <w:lang w:val="fr-FR"/>
-        </w:rPr>
-        <w:t>er</w:t>
-      </w:r>
-      <w:r>
-        <w:rPr>
-          <w:rFonts w:ascii="Times New Roman" w:hAnsi="Times New Roman" w:cs="Times New Roman"/>
-          <w:lang w:val="fr-FR"/>
-        </w:rPr>
-        <w:t xml:space="preserve"> s’il sera possible d’utiliser les logins DISI. Un utilisateur pourra une fois connecté</w:t>
-      </w:r>
-      <w:r>
-        <w:rPr>
-          <w:rFonts w:ascii="Times New Roman" w:hAnsi="Times New Roman" w:cs="Times New Roman"/>
-          <w:lang w:val="fr-FR"/>
-        </w:rPr>
-        <w:t>,</w:t>
-      </w:r>
-      <w:r>
-        <w:rPr>
-          <w:rFonts w:ascii="Times New Roman" w:hAnsi="Times New Roman" w:cs="Times New Roman"/>
-          <w:lang w:val="fr-FR"/>
-        </w:rPr>
-        <w:t xml:space="preserve"> choisir des filtres de type d’associations pour voir, grâce à une simple requête SQL, uniquement les évènements qui l’intéresse.</w:t>
-      </w:r>
-    </w:p>
-    <w:p>
-      <w:pPr>
-        <w:pStyle w:val="Titre4"/>
+        <w:t>Pour les utilisateurs disposant uniquement des droits de lecture, i.e. les étudiants, l’authentification se fera au travers du service CAS. Une réunion sera à faire avec la DISI afin de déterminer s’il sera possible d’utiliser les logins DISI. Un utilisateur pourra une fois connecté, choisir des filtres pour voir, grâce à une simple requête SQL, uniquement les évènements qui l’intéressent.</w:t>
+      </w:r>
+    </w:p>
+    <w:p>
+      <w:pPr>
         <w:rPr>
           <w:rFonts w:ascii="Times New Roman" w:hAnsi="Times New Roman" w:cs="Times New Roman"/>
           <w:sz w:val="24"/>
@@ -4150,7 +3937,6 @@
     <w:p>
       <w:pPr>
         <w:rPr>
-          <w:rFonts w:ascii="Times New Roman" w:hAnsi="Times New Roman" w:cs="Times New Roman"/>
           <w:lang w:val="fr-FR"/>
         </w:rPr>
       </w:pPr>
@@ -4160,21 +3946,13 @@
           <w:lang w:val="fr-FR"/>
         </w:rPr>
         <w:tab/>
-        <w:t>Il est attendu que dans la version finale du projet</w:t>
-      </w:r>
-      <w:r>
-        <w:rPr>
-          <w:rFonts w:ascii="Times New Roman" w:hAnsi="Times New Roman" w:cs="Times New Roman"/>
-          <w:lang w:val="fr-FR"/>
-        </w:rPr>
-        <w:t xml:space="preserve">, </w:t>
-      </w:r>
-      <w:r>
-        <w:rPr>
-          <w:rFonts w:ascii="Times New Roman" w:hAnsi="Times New Roman" w:cs="Times New Roman"/>
-          <w:lang w:val="fr-FR"/>
-        </w:rPr>
-        <w:t>le calendrier puisse :</w:t>
+      </w:r>
+      <w:r>
+        <w:rPr>
+          <w:rFonts w:ascii="Times New Roman" w:hAnsi="Times New Roman" w:cs="Times New Roman"/>
+          <w:lang w:val="fr-FR"/>
+        </w:rPr>
+        <w:t>Il est attendu que dans la version finale du projet, le calendrier soit capable de :</w:t>
       </w:r>
     </w:p>
     <w:p>
@@ -4182,33 +3960,18 @@
         <w:pStyle w:val="Paragraphedeliste"/>
         <w:numPr>
           <w:ilvl w:val="0"/>
-          <w:numId w:val="7"/>
+          <w:numId w:val="10"/>
         </w:numPr>
         <w:rPr>
-          <w:rFonts w:ascii="Times New Roman" w:hAnsi="Times New Roman" w:cs="Times New Roman"/>
-          <w:lang w:val="fr-FR"/>
-        </w:rPr>
-      </w:pPr>
-      <w:r>
-        <w:rPr>
-          <w:rFonts w:ascii="Times New Roman" w:hAnsi="Times New Roman" w:cs="Times New Roman"/>
-          <w:lang w:val="fr-FR"/>
-        </w:rPr>
-        <w:t>Notifier l’utilisateur des évènements à venir en envoyant des notifications push.</w:t>
-      </w:r>
-      <w:r>
-        <w:rPr>
-          <w:rFonts w:ascii="Times New Roman" w:hAnsi="Times New Roman" w:cs="Times New Roman"/>
-          <w:lang w:val="fr-FR"/>
-        </w:rPr>
-        <w:t xml:space="preserve"> L’idée derrière les notifications push est de garder de bonne performance. Il est cependant à vérifier que le serveur DAViCal supporte bien ce type de fonctionnalité</w:t>
-      </w:r>
-      <w:r>
-        <w:rPr>
-          <w:rFonts w:ascii="Times New Roman" w:hAnsi="Times New Roman" w:cs="Times New Roman"/>
-          <w:lang w:val="fr-FR"/>
-        </w:rPr>
-        <w:t>.</w:t>
+          <w:lang w:val="fr-FR"/>
+        </w:rPr>
+      </w:pPr>
+      <w:r>
+        <w:rPr>
+          <w:rFonts w:ascii="Times New Roman" w:hAnsi="Times New Roman" w:cs="Times New Roman"/>
+          <w:lang w:val="fr-FR"/>
+        </w:rPr>
+        <w:t>Notifier l’utilisateur des évènements à venir en envoyant des notifications push.  Il est cependant à vérifier que le serveur DAViCal supporte bien ce type de fonctionnalités.</w:t>
       </w:r>
     </w:p>
     <w:p>
@@ -4216,7 +3979,7 @@
         <w:pStyle w:val="Paragraphedeliste"/>
         <w:numPr>
           <w:ilvl w:val="0"/>
-          <w:numId w:val="7"/>
+          <w:numId w:val="10"/>
         </w:numPr>
         <w:rPr>
           <w:rFonts w:ascii="Times New Roman" w:hAnsi="Times New Roman" w:cs="Times New Roman"/>
@@ -4228,35 +3991,7 @@
           <w:rFonts w:ascii="Times New Roman" w:hAnsi="Times New Roman" w:cs="Times New Roman"/>
           <w:lang w:val="fr-FR"/>
         </w:rPr>
-        <w:t xml:space="preserve">Synchroniser le calendrier associatif avec le calendrier de cours de l’utilisateur sur Zimbra. Fonctionnalité qui sera assuré aussi </w:t>
-      </w:r>
-      <w:r>
-        <w:rPr>
-          <w:rFonts w:ascii="Times New Roman" w:hAnsi="Times New Roman" w:cs="Times New Roman"/>
-          <w:lang w:val="fr-FR"/>
-        </w:rPr>
-        <w:t>par DAViCal</w:t>
-      </w:r>
-      <w:r>
-        <w:rPr>
-          <w:rFonts w:ascii="Times New Roman" w:hAnsi="Times New Roman" w:cs="Times New Roman"/>
-          <w:lang w:val="fr-FR"/>
-        </w:rPr>
-        <w:t xml:space="preserve"> grâce au support CalDAV</w:t>
-      </w:r>
-      <w:r>
-        <w:rPr>
-          <w:rFonts w:ascii="Times New Roman" w:hAnsi="Times New Roman" w:cs="Times New Roman"/>
-          <w:lang w:val="fr-FR"/>
-        </w:rPr>
-        <w:t xml:space="preserve"> implémenté</w:t>
-      </w:r>
-      <w:r>
-        <w:rPr>
-          <w:rFonts w:ascii="Times New Roman" w:hAnsi="Times New Roman" w:cs="Times New Roman"/>
-          <w:lang w:val="fr-FR"/>
-        </w:rPr>
-        <w:t>.</w:t>
+        <w:t>Synchroniser le calendrier associatif avec le calendrier de cours de l’utilisateur sur Zimbra. Fonctionnalité qui sera assuré aussi par DAViCal grâce au support CalDAV implémenté.</w:t>
       </w:r>
     </w:p>
     <w:p>
@@ -4264,61 +3999,18 @@
         <w:pStyle w:val="Paragraphedeliste"/>
         <w:numPr>
           <w:ilvl w:val="0"/>
-          <w:numId w:val="7"/>
+          <w:numId w:val="10"/>
         </w:numPr>
         <w:rPr>
-          <w:rFonts w:ascii="Times New Roman" w:hAnsi="Times New Roman" w:cs="Times New Roman"/>
-          <w:lang w:val="fr-FR"/>
-        </w:rPr>
-      </w:pPr>
-      <w:r>
-        <w:rPr>
-          <w:rFonts w:ascii="Times New Roman" w:hAnsi="Times New Roman" w:cs="Times New Roman"/>
-          <w:lang w:val="fr-FR"/>
-        </w:rPr>
-        <w:t xml:space="preserve">Le </w:t>
-      </w:r>
-      <w:r>
-        <w:rPr>
-          <w:rFonts w:ascii="Times New Roman" w:hAnsi="Times New Roman" w:cs="Times New Roman"/>
-          <w:lang w:val="fr-FR"/>
-        </w:rPr>
-        <w:t xml:space="preserve">frontend du </w:t>
-      </w:r>
-      <w:r>
-        <w:rPr>
-          <w:rFonts w:ascii="Times New Roman" w:hAnsi="Times New Roman" w:cs="Times New Roman"/>
-          <w:lang w:val="fr-FR"/>
-        </w:rPr>
-        <w:t xml:space="preserve">calendrier devra suivre les Material Design guidelines et </w:t>
-      </w:r>
-      <w:r>
-        <w:rPr>
-          <w:rFonts w:ascii="Times New Roman" w:hAnsi="Times New Roman" w:cs="Times New Roman"/>
-          <w:lang w:val="fr-FR"/>
-        </w:rPr>
-        <w:t>être</w:t>
-      </w:r>
-      <w:r>
-        <w:rPr>
-          <w:rFonts w:ascii="Times New Roman" w:hAnsi="Times New Roman" w:cs="Times New Roman"/>
-          <w:lang w:val="fr-FR"/>
-        </w:rPr>
-        <w:t xml:space="preserve"> réactif, dynamique et moderne</w:t>
-      </w:r>
-      <w:r>
-        <w:rPr>
-          <w:rFonts w:ascii="Times New Roman" w:hAnsi="Times New Roman" w:cs="Times New Roman"/>
-          <w:lang w:val="fr-FR"/>
-        </w:rPr>
-        <w:t xml:space="preserve"> codé avec Angular</w:t>
-      </w:r>
-      <w:r>
-        <w:rPr>
-          <w:rFonts w:ascii="Times New Roman" w:hAnsi="Times New Roman" w:cs="Times New Roman"/>
-          <w:lang w:val="fr-FR"/>
-        </w:rPr>
-        <w:t>.</w:t>
+          <w:lang w:val="fr-FR"/>
+        </w:rPr>
+      </w:pPr>
+      <w:r>
+        <w:rPr>
+          <w:rFonts w:ascii="Times New Roman" w:hAnsi="Times New Roman" w:cs="Times New Roman"/>
+          <w:lang w:val="fr-FR"/>
+        </w:rPr>
+        <w:t>Le frontend du calendrier devra suivre les Material Design guidelines et être réactif, dynamique et moderne, il sera codé avec Angular.</w:t>
       </w:r>
     </w:p>
     <w:p>
@@ -4326,40 +4018,18 @@
         <w:pStyle w:val="Paragraphedeliste"/>
         <w:numPr>
           <w:ilvl w:val="0"/>
-          <w:numId w:val="7"/>
+          <w:numId w:val="10"/>
         </w:numPr>
         <w:rPr>
-          <w:rFonts w:ascii="Times New Roman" w:hAnsi="Times New Roman" w:cs="Times New Roman"/>
-          <w:lang w:val="fr-FR"/>
-        </w:rPr>
-      </w:pPr>
-      <w:r>
-        <w:rPr>
-          <w:rFonts w:ascii="Times New Roman" w:hAnsi="Times New Roman" w:cs="Times New Roman"/>
-          <w:lang w:val="fr-FR"/>
-        </w:rPr>
-        <w:t xml:space="preserve">La communication entre </w:t>
-      </w:r>
-      <w:r>
-        <w:rPr>
-          <w:rFonts w:ascii="Times New Roman" w:hAnsi="Times New Roman" w:cs="Times New Roman"/>
-          <w:lang w:val="fr-FR"/>
-        </w:rPr>
-        <w:t>le serveur DAViCal</w:t>
-      </w:r>
-      <w:r>
-        <w:rPr>
-          <w:rFonts w:ascii="Times New Roman" w:hAnsi="Times New Roman" w:cs="Times New Roman"/>
-          <w:lang w:val="fr-FR"/>
-        </w:rPr>
-        <w:t xml:space="preserve"> et Angular sera fera au </w:t>
-      </w:r>
-      <w:r>
-        <w:rPr>
-          <w:rFonts w:ascii="Times New Roman" w:hAnsi="Times New Roman" w:cs="Times New Roman"/>
-          <w:lang w:val="fr-FR"/>
-        </w:rPr>
-        <w:t xml:space="preserve">travers du </w:t>
+          <w:lang w:val="fr-FR"/>
+        </w:rPr>
+      </w:pPr>
+      <w:r>
+        <w:rPr>
+          <w:rFonts w:ascii="Times New Roman" w:hAnsi="Times New Roman" w:cs="Times New Roman"/>
+          <w:lang w:val="fr-FR"/>
+        </w:rPr>
+        <w:t xml:space="preserve">La communication entre le serveur DAViCal et Angular se fera au travers du </w:t>
       </w:r>
       <w:r>
         <w:rPr>
@@ -4373,23 +4043,81 @@
           <w:rFonts w:ascii="Times New Roman" w:hAnsi="Times New Roman" w:cs="Times New Roman"/>
           <w:lang w:val="fr-FR"/>
         </w:rPr>
-        <w:t xml:space="preserve"> PHP</w:t>
-      </w:r>
-      <w:r>
-        <w:rPr>
-          <w:rFonts w:ascii="Times New Roman" w:hAnsi="Times New Roman" w:cs="Times New Roman"/>
-          <w:lang w:val="fr-FR"/>
-        </w:rPr>
-        <w:t>.</w:t>
-      </w:r>
-    </w:p>
-    <w:p>
-      <w:pPr>
-        <w:pStyle w:val="Titre3"/>
-        <w:numPr>
-          <w:ilvl w:val="2"/>
-          <w:numId w:val="9"/>
-        </w:numPr>
+        <w:t xml:space="preserve"> PHP.</w:t>
+      </w:r>
+    </w:p>
+    <w:p>
+      <w:pPr>
+        <w:rPr>
+          <w:lang w:val="fr-FR"/>
+        </w:rPr>
+      </w:pPr>
+    </w:p>
+    <w:p>
+      <w:pPr>
+        <w:rPr>
+          <w:lang w:val="fr-FR"/>
+        </w:rPr>
+      </w:pPr>
+    </w:p>
+    <w:p>
+      <w:pPr>
+        <w:rPr>
+          <w:lang w:val="fr-FR"/>
+        </w:rPr>
+      </w:pPr>
+    </w:p>
+    <w:p>
+      <w:pPr>
+        <w:rPr>
+          <w:lang w:val="fr-FR"/>
+        </w:rPr>
+      </w:pPr>
+    </w:p>
+    <w:p>
+      <w:pPr>
+        <w:rPr>
+          <w:lang w:val="fr-FR"/>
+        </w:rPr>
+      </w:pPr>
+    </w:p>
+    <w:p>
+      <w:pPr>
+        <w:rPr>
+          <w:lang w:val="fr-FR"/>
+        </w:rPr>
+      </w:pPr>
+    </w:p>
+    <w:p>
+      <w:pPr>
+        <w:rPr>
+          <w:lang w:val="fr-FR"/>
+        </w:rPr>
+      </w:pPr>
+    </w:p>
+    <w:p>
+      <w:pPr>
+        <w:rPr>
+          <w:lang w:val="fr-FR"/>
+        </w:rPr>
+      </w:pPr>
+    </w:p>
+    <w:p>
+      <w:pPr>
+        <w:rPr>
+          <w:lang w:val="fr-FR"/>
+        </w:rPr>
+      </w:pPr>
+    </w:p>
+    <w:p>
+      <w:pPr>
+        <w:rPr>
+          <w:lang w:val="fr-FR"/>
+        </w:rPr>
+      </w:pPr>
+    </w:p>
+    <w:p>
+      <w:pPr>
         <w:rPr>
           <w:rFonts w:ascii="Times New Roman" w:hAnsi="Times New Roman" w:cs="Times New Roman"/>
           <w:sz w:val="26"/>
@@ -4397,7 +4125,6 @@
           <w:lang w:val="fr-FR"/>
         </w:rPr>
       </w:pPr>
-      <w:bookmarkStart w:id="17" w:name="_Toc985493"/>
       <w:r>
         <w:rPr>
           <w:rFonts w:ascii="Times New Roman" w:hAnsi="Times New Roman" w:cs="Times New Roman"/>
@@ -4405,9 +4132,9 @@
           <w:szCs w:val="26"/>
           <w:lang w:val="fr-FR"/>
         </w:rPr>
+        <w:lastRenderedPageBreak/>
         <w:t>– Diagramme Fonctionnel</w:t>
       </w:r>
-      <w:bookmarkEnd w:id="17"/>
     </w:p>
     <w:p>
       <w:pPr>
@@ -4513,7 +4240,7 @@
           <w:lang w:val="fr-FR"/>
         </w:rPr>
       </w:pPr>
-      <w:bookmarkStart w:id="18" w:name="_Toc985494"/>
+      <w:bookmarkStart w:id="16" w:name="_Toc1560143"/>
       <w:r>
         <w:rPr>
           <w:rFonts w:ascii="Times New Roman" w:hAnsi="Times New Roman" w:cs="Times New Roman"/>
@@ -4521,18 +4248,19 @@
           <w:szCs w:val="26"/>
           <w:lang w:val="fr-FR"/>
         </w:rPr>
-        <w:lastRenderedPageBreak/>
         <w:t>– Diagramme de regroupement</w:t>
       </w:r>
-      <w:bookmarkEnd w:id="18"/>
-    </w:p>
-    <w:p>
-      <w:pPr>
-        <w:rPr>
-          <w:rFonts w:ascii="Times New Roman" w:hAnsi="Times New Roman" w:cs="Times New Roman"/>
-          <w:lang w:val="fr-FR"/>
-        </w:rPr>
-      </w:pPr>
+      <w:bookmarkEnd w:id="16"/>
+    </w:p>
+    <w:p>
+      <w:pPr>
+        <w:rPr>
+          <w:rFonts w:ascii="Times New Roman" w:hAnsi="Times New Roman" w:cs="Times New Roman"/>
+          <w:lang w:val="fr-FR"/>
+        </w:rPr>
+      </w:pPr>
+      <w:bookmarkStart w:id="17" w:name="_GoBack"/>
+      <w:bookmarkEnd w:id="17"/>
       <w:r>
         <w:rPr>
           <w:rFonts w:ascii="Times New Roman" w:hAnsi="Times New Roman" w:cs="Times New Roman"/>
@@ -4607,7 +4335,7 @@
           <w:lang w:val="fr-FR"/>
         </w:rPr>
       </w:pPr>
-      <w:bookmarkStart w:id="19" w:name="_Toc985495"/>
+      <w:bookmarkStart w:id="18" w:name="_Toc1560144"/>
       <w:r>
         <w:rPr>
           <w:rFonts w:ascii="Times New Roman" w:hAnsi="Times New Roman" w:cs="Times New Roman"/>
@@ -4636,7 +4364,7 @@
         </w:rPr>
         <w:t>Budget du projet</w:t>
       </w:r>
-      <w:bookmarkEnd w:id="19"/>
+      <w:bookmarkEnd w:id="18"/>
     </w:p>
     <w:p>
       <w:pPr>
@@ -4817,17 +4545,16 @@
           <w:lang w:val="fr-FR"/>
         </w:rPr>
       </w:pPr>
-      <w:bookmarkStart w:id="20" w:name="_Toc985496"/>
+      <w:bookmarkStart w:id="19" w:name="_Toc1560145"/>
       <w:r>
         <w:rPr>
           <w:rFonts w:ascii="Times New Roman" w:hAnsi="Times New Roman" w:cs="Times New Roman"/>
           <w:snapToGrid w:val="0"/>
           <w:lang w:val="fr-FR"/>
         </w:rPr>
-        <w:lastRenderedPageBreak/>
         <w:t>4.1 – Coût du projet :</w:t>
       </w:r>
-      <w:bookmarkEnd w:id="20"/>
+      <w:bookmarkEnd w:id="19"/>
     </w:p>
     <w:p>
       <w:pPr>
@@ -5455,12 +5182,13 @@
           <w:lang w:val="fr-FR"/>
         </w:rPr>
       </w:pPr>
-      <w:bookmarkStart w:id="21" w:name="_Toc985497"/>
-      <w:r>
-        <w:rPr>
-          <w:rFonts w:ascii="Times New Roman" w:hAnsi="Times New Roman" w:cs="Times New Roman"/>
-          <w:lang w:val="fr-FR"/>
-        </w:rPr>
+      <w:bookmarkStart w:id="20" w:name="_Toc1560146"/>
+      <w:r>
+        <w:rPr>
+          <w:rFonts w:ascii="Times New Roman" w:hAnsi="Times New Roman" w:cs="Times New Roman"/>
+          <w:lang w:val="fr-FR"/>
+        </w:rPr>
+        <w:lastRenderedPageBreak/>
         <w:t xml:space="preserve">5 </w:t>
       </w:r>
       <w:r>
@@ -5484,6 +5212,58 @@
         </w:rPr>
         <w:t>Suivi et rapports de gestions</w:t>
       </w:r>
+      <w:bookmarkEnd w:id="20"/>
+    </w:p>
+    <w:p>
+      <w:pPr>
+        <w:rPr>
+          <w:rFonts w:ascii="Times New Roman" w:hAnsi="Times New Roman" w:cs="Times New Roman"/>
+          <w:lang w:val="fr-FR"/>
+        </w:rPr>
+      </w:pPr>
+    </w:p>
+    <w:p>
+      <w:pPr>
+        <w:pStyle w:val="Titre2"/>
+        <w:rPr>
+          <w:rFonts w:ascii="Times New Roman" w:hAnsi="Times New Roman" w:cs="Times New Roman"/>
+          <w:sz w:val="28"/>
+          <w:lang w:val="fr-FR"/>
+        </w:rPr>
+      </w:pPr>
+      <w:bookmarkStart w:id="21" w:name="_Toc1560147"/>
+      <w:r>
+        <w:rPr>
+          <w:rFonts w:ascii="Times New Roman" w:hAnsi="Times New Roman" w:cs="Times New Roman"/>
+          <w:sz w:val="28"/>
+          <w:lang w:val="fr-FR"/>
+        </w:rPr>
+        <w:t xml:space="preserve">5.1 </w:t>
+      </w:r>
+      <w:r>
+        <w:rPr>
+          <w:rFonts w:ascii="Times New Roman" w:hAnsi="Times New Roman" w:cs="Times New Roman"/>
+          <w:sz w:val="28"/>
+          <w:lang w:val="fr-FR"/>
+        </w:rPr>
+        <w:t>–</w:t>
+      </w:r>
+      <w:r>
+        <w:rPr>
+          <w:rFonts w:ascii="Times New Roman" w:hAnsi="Times New Roman" w:cs="Times New Roman"/>
+          <w:sz w:val="28"/>
+          <w:lang w:val="fr-FR"/>
+        </w:rPr>
+        <w:t xml:space="preserve"> </w:t>
+      </w:r>
+      <w:r>
+        <w:rPr>
+          <w:rFonts w:ascii="Times New Roman" w:hAnsi="Times New Roman" w:cs="Times New Roman"/>
+          <w:sz w:val="28"/>
+          <w:lang w:val="fr-FR"/>
+        </w:rPr>
+        <w:t>Rendez-vous avec le groupe de pilotage</w:t>
+      </w:r>
       <w:bookmarkEnd w:id="21"/>
     </w:p>
     <w:p>
@@ -5493,6 +5273,42 @@
           <w:lang w:val="fr-FR"/>
         </w:rPr>
       </w:pPr>
+      <w:r>
+        <w:rPr>
+          <w:rFonts w:ascii="Times New Roman" w:hAnsi="Times New Roman" w:cs="Times New Roman"/>
+          <w:lang w:val="fr-FR"/>
+        </w:rPr>
+        <w:tab/>
+      </w:r>
+    </w:p>
+    <w:p>
+      <w:pPr>
+        <w:rPr>
+          <w:lang w:val="fr-FR"/>
+        </w:rPr>
+      </w:pPr>
+      <w:r>
+        <w:rPr>
+          <w:rFonts w:ascii="Times New Roman" w:hAnsi="Times New Roman" w:cs="Times New Roman"/>
+          <w:lang w:val="fr-FR"/>
+        </w:rPr>
+        <w:tab/>
+      </w:r>
+      <w:r>
+        <w:rPr>
+          <w:rFonts w:ascii="Times New Roman" w:hAnsi="Times New Roman" w:cs="Times New Roman"/>
+          <w:lang w:val="fr-FR"/>
+        </w:rPr>
+        <w:t>Les rendez-vous avec l’encadrant se feront selon les besoins et les demandes, avec des intervalles moyens de 2 à 3 semaines. La responsabilité vient au chef de projet de prendre rendez-vous lorsque l’équipe-projet le sens nécessaire, tout autant qu’à l’encadrant. A l’issue de ces rendez-vous, des comptes rendus détaillés seront rédigés afin de garder une trace écrite de la réunion.</w:t>
+      </w:r>
+    </w:p>
+    <w:p>
+      <w:pPr>
+        <w:rPr>
+          <w:rFonts w:ascii="Times New Roman" w:hAnsi="Times New Roman" w:cs="Times New Roman"/>
+          <w:lang w:val="fr-FR"/>
+        </w:rPr>
+      </w:pPr>
     </w:p>
     <w:p>
       <w:pPr>
@@ -5503,14 +5319,14 @@
           <w:lang w:val="fr-FR"/>
         </w:rPr>
       </w:pPr>
-      <w:bookmarkStart w:id="22" w:name="_Toc985498"/>
+      <w:bookmarkStart w:id="22" w:name="_Toc1560148"/>
       <w:r>
         <w:rPr>
           <w:rFonts w:ascii="Times New Roman" w:hAnsi="Times New Roman" w:cs="Times New Roman"/>
           <w:sz w:val="28"/>
           <w:lang w:val="fr-FR"/>
         </w:rPr>
-        <w:t xml:space="preserve">5.1 </w:t>
+        <w:t xml:space="preserve">5.2 </w:t>
       </w:r>
       <w:r>
         <w:rPr>
@@ -5534,7 +5350,7 @@
           <w:sz w:val="28"/>
           <w:lang w:val="fr-FR"/>
         </w:rPr>
-        <w:t>Rendez-vous avec le groupe de pilotage</w:t>
+        <w:t>Rendez-vous avec l’équipe projet</w:t>
       </w:r>
       <w:bookmarkEnd w:id="22"/>
     </w:p>
@@ -5545,6 +5361,13 @@
           <w:lang w:val="fr-FR"/>
         </w:rPr>
       </w:pPr>
+    </w:p>
+    <w:p>
+      <w:pPr>
+        <w:rPr>
+          <w:lang w:val="fr-FR"/>
+        </w:rPr>
+      </w:pPr>
       <w:r>
         <w:rPr>
           <w:rFonts w:ascii="Times New Roman" w:hAnsi="Times New Roman" w:cs="Times New Roman"/>
@@ -5552,6 +5375,94 @@
         </w:rPr>
         <w:tab/>
       </w:r>
+      <w:r>
+        <w:rPr>
+          <w:rFonts w:ascii="Times New Roman" w:hAnsi="Times New Roman" w:cs="Times New Roman"/>
+          <w:lang w:val="fr-FR"/>
+        </w:rPr>
+        <w:t>L’équipe-projet se retrouvera de manière régulière. Il y aura des réunions hebdomadaires, de préférence le jeudi midi, pour le bon déroulement du projet. Il est important de noter que si la réunion ne peut avoir lieu le jeudi midi, elle sera reportée à un autre moment de la semaine afin de maintenir la bonne coordination du projet.</w:t>
+      </w:r>
+    </w:p>
+    <w:p>
+      <w:pPr>
+        <w:rPr>
+          <w:lang w:val="fr-FR"/>
+        </w:rPr>
+      </w:pPr>
+    </w:p>
+    <w:p>
+      <w:pPr>
+        <w:pStyle w:val="Titre2"/>
+        <w:rPr>
+          <w:rFonts w:ascii="Times New Roman" w:hAnsi="Times New Roman" w:cs="Times New Roman"/>
+          <w:lang w:val="fr-FR"/>
+        </w:rPr>
+      </w:pPr>
+      <w:r>
+        <w:rPr>
+          <w:rFonts w:ascii="Times New Roman" w:hAnsi="Times New Roman" w:cs="Times New Roman"/>
+          <w:lang w:val="fr-FR"/>
+        </w:rPr>
+        <w:t xml:space="preserve"> </w:t>
+      </w:r>
+      <w:bookmarkStart w:id="23" w:name="_Toc1560149"/>
+      <w:r>
+        <w:rPr>
+          <w:rFonts w:ascii="Times New Roman" w:hAnsi="Times New Roman" w:cs="Times New Roman"/>
+          <w:sz w:val="28"/>
+          <w:lang w:val="fr-FR"/>
+        </w:rPr>
+        <w:t xml:space="preserve">5.3 </w:t>
+      </w:r>
+      <w:r>
+        <w:rPr>
+          <w:rFonts w:ascii="Times New Roman" w:hAnsi="Times New Roman" w:cs="Times New Roman"/>
+          <w:sz w:val="28"/>
+          <w:lang w:val="fr-FR"/>
+        </w:rPr>
+        <w:t>–</w:t>
+      </w:r>
+      <w:r>
+        <w:rPr>
+          <w:rFonts w:ascii="Times New Roman" w:hAnsi="Times New Roman" w:cs="Times New Roman"/>
+          <w:sz w:val="28"/>
+          <w:lang w:val="fr-FR"/>
+        </w:rPr>
+        <w:t xml:space="preserve"> </w:t>
+      </w:r>
+      <w:r>
+        <w:rPr>
+          <w:rFonts w:ascii="Times New Roman" w:hAnsi="Times New Roman" w:cs="Times New Roman"/>
+          <w:sz w:val="28"/>
+          <w:lang w:val="fr-FR"/>
+        </w:rPr>
+        <w:t xml:space="preserve">Formation </w:t>
+      </w:r>
+      <w:r>
+        <w:rPr>
+          <w:rFonts w:ascii="Times New Roman" w:hAnsi="Times New Roman" w:cs="Times New Roman"/>
+          <w:sz w:val="28"/>
+          <w:lang w:val="fr-FR"/>
+        </w:rPr>
+        <w:t>de l’équipe-projet</w:t>
+      </w:r>
+      <w:bookmarkEnd w:id="23"/>
+      <w:r>
+        <w:rPr>
+          <w:rFonts w:ascii="Times New Roman" w:hAnsi="Times New Roman" w:cs="Times New Roman"/>
+          <w:sz w:val="28"/>
+          <w:lang w:val="fr-FR"/>
+        </w:rPr>
+        <w:t xml:space="preserve"> </w:t>
+      </w:r>
+    </w:p>
+    <w:p>
+      <w:pPr>
+        <w:rPr>
+          <w:rFonts w:ascii="Times New Roman" w:hAnsi="Times New Roman" w:cs="Times New Roman"/>
+          <w:lang w:val="fr-FR"/>
+        </w:rPr>
+      </w:pPr>
     </w:p>
     <w:p>
       <w:pPr>
@@ -5566,196 +5477,18 @@
           <w:lang w:val="fr-FR"/>
         </w:rPr>
         <w:tab/>
-        <w:t>Les rendez-vous avec l’encadrant se feront sur le moment, avec des intervalles moyens de 2 à 3 semaines. La responsabilité vient au chef de projet de prendre rendez-vous lorsque l’équipe-projet le sens nécessaire, tout autant qu’à l’encadrant. A l’issu de ces rendez-vous des comptes rendus détaillés seront rédigés afin de laisser une trace écrite des bonnes directions à suivre.</w:t>
-      </w:r>
-    </w:p>
-    <w:p>
-      <w:pPr>
-        <w:rPr>
-          <w:rFonts w:ascii="Times New Roman" w:hAnsi="Times New Roman" w:cs="Times New Roman"/>
-          <w:lang w:val="fr-FR"/>
-        </w:rPr>
-      </w:pPr>
-    </w:p>
-    <w:p>
-      <w:pPr>
-        <w:pStyle w:val="Titre2"/>
-        <w:rPr>
-          <w:rFonts w:ascii="Times New Roman" w:hAnsi="Times New Roman" w:cs="Times New Roman"/>
-          <w:sz w:val="28"/>
-          <w:lang w:val="fr-FR"/>
-        </w:rPr>
-      </w:pPr>
-      <w:bookmarkStart w:id="23" w:name="_Toc985499"/>
-      <w:r>
-        <w:rPr>
-          <w:rFonts w:ascii="Times New Roman" w:hAnsi="Times New Roman" w:cs="Times New Roman"/>
-          <w:sz w:val="28"/>
-          <w:lang w:val="fr-FR"/>
-        </w:rPr>
-        <w:t xml:space="preserve">5.2 </w:t>
-      </w:r>
-      <w:r>
-        <w:rPr>
-          <w:rFonts w:ascii="Times New Roman" w:hAnsi="Times New Roman" w:cs="Times New Roman"/>
-          <w:sz w:val="28"/>
-          <w:lang w:val="fr-FR"/>
-        </w:rPr>
-        <w:t>–</w:t>
-      </w:r>
-      <w:r>
-        <w:rPr>
-          <w:rFonts w:ascii="Times New Roman" w:hAnsi="Times New Roman" w:cs="Times New Roman"/>
-          <w:sz w:val="28"/>
-          <w:lang w:val="fr-FR"/>
-        </w:rPr>
-        <w:t xml:space="preserve"> </w:t>
-      </w:r>
-      <w:r>
-        <w:rPr>
-          <w:rFonts w:ascii="Times New Roman" w:hAnsi="Times New Roman" w:cs="Times New Roman"/>
-          <w:sz w:val="28"/>
-          <w:lang w:val="fr-FR"/>
-        </w:rPr>
-        <w:t>Rendez-vous avec l’équipe projet</w:t>
-      </w:r>
-      <w:bookmarkEnd w:id="23"/>
-    </w:p>
-    <w:p>
-      <w:pPr>
-        <w:rPr>
-          <w:rFonts w:ascii="Times New Roman" w:hAnsi="Times New Roman" w:cs="Times New Roman"/>
-          <w:lang w:val="fr-FR"/>
-        </w:rPr>
-      </w:pPr>
-    </w:p>
-    <w:p>
-      <w:pPr>
-        <w:rPr>
-          <w:rFonts w:ascii="Times New Roman" w:hAnsi="Times New Roman" w:cs="Times New Roman"/>
-          <w:lang w:val="fr-FR"/>
-        </w:rPr>
-      </w:pPr>
-      <w:r>
-        <w:rPr>
-          <w:rFonts w:ascii="Times New Roman" w:hAnsi="Times New Roman" w:cs="Times New Roman"/>
-          <w:lang w:val="fr-FR"/>
-        </w:rPr>
-        <w:tab/>
-        <w:t>L’équipe-projet se retrouvera de manière régulière. Il y aura des réunions hebdomadaires, préférablement le jeudi midi pour le bon déroulement du projet. Il est important de noter, que si jamais la réunion ne peut avoir le jeudi midi, elle sera reportée à un autre plus propice dans la semaine afin de maintenir la bonne coordination du projet.</w:t>
-      </w:r>
-    </w:p>
-    <w:p>
-      <w:pPr>
-        <w:rPr>
-          <w:rFonts w:ascii="Times New Roman" w:hAnsi="Times New Roman" w:cs="Times New Roman"/>
-          <w:lang w:val="fr-FR"/>
-        </w:rPr>
-      </w:pPr>
-    </w:p>
-    <w:p>
-      <w:pPr>
-        <w:rPr>
-          <w:rFonts w:ascii="Times New Roman" w:hAnsi="Times New Roman" w:cs="Times New Roman"/>
-          <w:lang w:val="fr-FR"/>
-        </w:rPr>
-      </w:pPr>
-    </w:p>
-    <w:p>
-      <w:pPr>
-        <w:pStyle w:val="Titre2"/>
-        <w:rPr>
-          <w:rFonts w:ascii="Times New Roman" w:hAnsi="Times New Roman" w:cs="Times New Roman"/>
-          <w:lang w:val="fr-FR"/>
-        </w:rPr>
-      </w:pPr>
-      <w:r>
-        <w:rPr>
-          <w:rFonts w:ascii="Times New Roman" w:hAnsi="Times New Roman" w:cs="Times New Roman"/>
-          <w:lang w:val="fr-FR"/>
-        </w:rPr>
-        <w:lastRenderedPageBreak/>
-        <w:t xml:space="preserve"> </w:t>
-      </w:r>
-      <w:bookmarkStart w:id="24" w:name="_Toc985500"/>
-      <w:r>
-        <w:rPr>
-          <w:rFonts w:ascii="Times New Roman" w:hAnsi="Times New Roman" w:cs="Times New Roman"/>
-          <w:sz w:val="28"/>
-          <w:lang w:val="fr-FR"/>
-        </w:rPr>
-        <w:t xml:space="preserve">5.3 </w:t>
-      </w:r>
-      <w:r>
-        <w:rPr>
-          <w:rFonts w:ascii="Times New Roman" w:hAnsi="Times New Roman" w:cs="Times New Roman"/>
-          <w:sz w:val="28"/>
-          <w:lang w:val="fr-FR"/>
-        </w:rPr>
-        <w:t>–</w:t>
-      </w:r>
-      <w:r>
-        <w:rPr>
-          <w:rFonts w:ascii="Times New Roman" w:hAnsi="Times New Roman" w:cs="Times New Roman"/>
-          <w:sz w:val="28"/>
-          <w:lang w:val="fr-FR"/>
-        </w:rPr>
-        <w:t xml:space="preserve"> </w:t>
-      </w:r>
-      <w:r>
-        <w:rPr>
-          <w:rFonts w:ascii="Times New Roman" w:hAnsi="Times New Roman" w:cs="Times New Roman"/>
-          <w:sz w:val="28"/>
-          <w:lang w:val="fr-FR"/>
-        </w:rPr>
-        <w:t xml:space="preserve">Formation </w:t>
-      </w:r>
-      <w:r>
-        <w:rPr>
-          <w:rFonts w:ascii="Times New Roman" w:hAnsi="Times New Roman" w:cs="Times New Roman"/>
-          <w:sz w:val="28"/>
-          <w:lang w:val="fr-FR"/>
-        </w:rPr>
-        <w:t>de l’équipe-projet</w:t>
-      </w:r>
-      <w:bookmarkEnd w:id="24"/>
-      <w:r>
-        <w:rPr>
-          <w:rFonts w:ascii="Times New Roman" w:hAnsi="Times New Roman" w:cs="Times New Roman"/>
-          <w:sz w:val="28"/>
-          <w:lang w:val="fr-FR"/>
-        </w:rPr>
-        <w:t xml:space="preserve"> </w:t>
-      </w:r>
-    </w:p>
-    <w:p>
-      <w:pPr>
-        <w:rPr>
-          <w:rFonts w:ascii="Times New Roman" w:hAnsi="Times New Roman" w:cs="Times New Roman"/>
-          <w:lang w:val="fr-FR"/>
-        </w:rPr>
-      </w:pPr>
-    </w:p>
-    <w:p>
-      <w:pPr>
-        <w:rPr>
-          <w:rFonts w:ascii="Times New Roman" w:hAnsi="Times New Roman" w:cs="Times New Roman"/>
-          <w:lang w:val="fr-FR"/>
-        </w:rPr>
-      </w:pPr>
-      <w:r>
-        <w:rPr>
-          <w:rFonts w:ascii="Times New Roman" w:hAnsi="Times New Roman" w:cs="Times New Roman"/>
-          <w:lang w:val="fr-FR"/>
-        </w:rPr>
-        <w:tab/>
+      </w:r>
+      <w:r>
+        <w:rPr>
+          <w:rFonts w:ascii="Times New Roman" w:hAnsi="Times New Roman" w:cs="Times New Roman"/>
+          <w:lang w:val="fr-FR"/>
+        </w:rPr>
         <w:t xml:space="preserve">Le projet utilisant essentiellement AngularJS, toute l’équipe-projet devra se former sur ce langage de programmation. Il sera nécessaire aussi que l’équipe apprenne à utiliser les langages HTML et CSS. </w:t>
       </w:r>
     </w:p>
     <w:p>
       <w:pPr>
         <w:rPr>
-          <w:rFonts w:ascii="Times New Roman" w:hAnsi="Times New Roman" w:cs="Times New Roman"/>
           <w:lang w:val="fr-FR"/>
         </w:rPr>
       </w:pPr>
@@ -5767,6 +5500,14 @@
         <w:tab/>
         <w:t>Individuellement, Johan Hubau-Honoré devra se former sur les systèmes d’authentification CAS. D’autre part, Canözüm Eraydin et Alexia Becquet apprendront les guidelines de Material Design pour pouvoir développer un site suivant une charte graphique connue par le public. Finalement, Quentin Gorgé sera chargé de connaître le fonctionnement de CalDAV et le serveur Zimbra de l’INT afin d’intégrer notre application avec les systèmes existants.</w:t>
       </w:r>
+    </w:p>
+    <w:p>
+      <w:pPr>
+        <w:rPr>
+          <w:rFonts w:ascii="Times New Roman" w:hAnsi="Times New Roman" w:cs="Times New Roman"/>
+          <w:lang w:val="fr-FR"/>
+        </w:rPr>
+      </w:pPr>
     </w:p>
     <w:sectPr>
       <w:headerReference w:type="default" r:id="rId11"/>
@@ -5981,16 +5722,7 @@
         <w:szCs w:val="20"/>
         <w:lang w:val="fi-FI"/>
       </w:rPr>
-      <w:t>2</w:t>
-    </w:r>
-    <w:r>
-      <w:rPr>
-        <w:rFonts w:ascii="Times New Roman" w:eastAsia="Times New Roman" w:hAnsi="Times New Roman" w:cs="Times New Roman"/>
-        <w:sz w:val="24"/>
-        <w:szCs w:val="20"/>
-        <w:lang w:val="fi-FI"/>
-      </w:rPr>
-      <w:t>a</w:t>
+      <w:t>3</w:t>
     </w:r>
   </w:p>
   <w:p>
@@ -7044,6 +6776,119 @@
       </w:pPr>
       <w:rPr>
         <w:rFonts w:ascii="Wingdings" w:hAnsi="Wingdings" w:hint="default"/>
+      </w:rPr>
+    </w:lvl>
+  </w:abstractNum>
+  <w:abstractNum w:abstractNumId="9" w15:restartNumberingAfterBreak="0">
+    <w:nsid w:val="7DE21674"/>
+    <w:multiLevelType w:val="multilevel"/>
+    <w:tmpl w:val="4FC0CBC0"/>
+    <w:lvl w:ilvl="0">
+      <w:start w:val="1"/>
+      <w:numFmt w:val="bullet"/>
+      <w:lvlText w:val="-"/>
+      <w:lvlJc w:val="left"/>
+      <w:pPr>
+        <w:ind w:left="720" w:hanging="360"/>
+      </w:pPr>
+      <w:rPr>
+        <w:rFonts w:ascii="Calibri" w:hAnsi="Calibri" w:cs="Calibri" w:hint="default"/>
+      </w:rPr>
+    </w:lvl>
+    <w:lvl w:ilvl="1">
+      <w:start w:val="1"/>
+      <w:numFmt w:val="bullet"/>
+      <w:lvlText w:val="o"/>
+      <w:lvlJc w:val="left"/>
+      <w:pPr>
+        <w:ind w:left="1440" w:hanging="360"/>
+      </w:pPr>
+      <w:rPr>
+        <w:rFonts w:ascii="Courier New" w:hAnsi="Courier New" w:cs="Courier New" w:hint="default"/>
+      </w:rPr>
+    </w:lvl>
+    <w:lvl w:ilvl="2">
+      <w:start w:val="1"/>
+      <w:numFmt w:val="bullet"/>
+      <w:lvlText w:val=""/>
+      <w:lvlJc w:val="left"/>
+      <w:pPr>
+        <w:ind w:left="2160" w:hanging="360"/>
+      </w:pPr>
+      <w:rPr>
+        <w:rFonts w:ascii="Wingdings" w:hAnsi="Wingdings" w:cs="Wingdings" w:hint="default"/>
+      </w:rPr>
+    </w:lvl>
+    <w:lvl w:ilvl="3">
+      <w:start w:val="1"/>
+      <w:numFmt w:val="bullet"/>
+      <w:lvlText w:val=""/>
+      <w:lvlJc w:val="left"/>
+      <w:pPr>
+        <w:ind w:left="2880" w:hanging="360"/>
+      </w:pPr>
+      <w:rPr>
+        <w:rFonts w:ascii="Symbol" w:hAnsi="Symbol" w:cs="Symbol" w:hint="default"/>
+      </w:rPr>
+    </w:lvl>
+    <w:lvl w:ilvl="4">
+      <w:start w:val="1"/>
+      <w:numFmt w:val="bullet"/>
+      <w:lvlText w:val="o"/>
+      <w:lvlJc w:val="left"/>
+      <w:pPr>
+        <w:ind w:left="3600" w:hanging="360"/>
+      </w:pPr>
+      <w:rPr>
+        <w:rFonts w:ascii="Courier New" w:hAnsi="Courier New" w:cs="Courier New" w:hint="default"/>
+      </w:rPr>
+    </w:lvl>
+    <w:lvl w:ilvl="5">
+      <w:start w:val="1"/>
+      <w:numFmt w:val="bullet"/>
+      <w:lvlText w:val=""/>
+      <w:lvlJc w:val="left"/>
+      <w:pPr>
+        <w:ind w:left="4320" w:hanging="360"/>
+      </w:pPr>
+      <w:rPr>
+        <w:rFonts w:ascii="Wingdings" w:hAnsi="Wingdings" w:cs="Wingdings" w:hint="default"/>
+      </w:rPr>
+    </w:lvl>
+    <w:lvl w:ilvl="6">
+      <w:start w:val="1"/>
+      <w:numFmt w:val="bullet"/>
+      <w:lvlText w:val=""/>
+      <w:lvlJc w:val="left"/>
+      <w:pPr>
+        <w:ind w:left="5040" w:hanging="360"/>
+      </w:pPr>
+      <w:rPr>
+        <w:rFonts w:ascii="Symbol" w:hAnsi="Symbol" w:cs="Symbol" w:hint="default"/>
+      </w:rPr>
+    </w:lvl>
+    <w:lvl w:ilvl="7">
+      <w:start w:val="1"/>
+      <w:numFmt w:val="bullet"/>
+      <w:lvlText w:val="o"/>
+      <w:lvlJc w:val="left"/>
+      <w:pPr>
+        <w:ind w:left="5760" w:hanging="360"/>
+      </w:pPr>
+      <w:rPr>
+        <w:rFonts w:ascii="Courier New" w:hAnsi="Courier New" w:cs="Courier New" w:hint="default"/>
+      </w:rPr>
+    </w:lvl>
+    <w:lvl w:ilvl="8">
+      <w:start w:val="1"/>
+      <w:numFmt w:val="bullet"/>
+      <w:lvlText w:val=""/>
+      <w:lvlJc w:val="left"/>
+      <w:pPr>
+        <w:ind w:left="6480" w:hanging="360"/>
+      </w:pPr>
+      <w:rPr>
+        <w:rFonts w:ascii="Wingdings" w:hAnsi="Wingdings" w:cs="Wingdings" w:hint="default"/>
       </w:rPr>
     </w:lvl>
   </w:abstractNum>
@@ -7073,6 +6918,9 @@
   </w:num>
   <w:num w:numId="9">
     <w:abstractNumId w:val="0"/>
+  </w:num>
+  <w:num w:numId="10">
+    <w:abstractNumId w:val="9"/>
   </w:num>
 </w:numbering>
 </file>
@@ -7189,7 +7037,7 @@
     <w:lsdException w:name="E-mail Signature" w:semiHidden="1" w:unhideWhenUsed="1"/>
     <w:lsdException w:name="HTML Top of Form" w:semiHidden="1" w:unhideWhenUsed="1"/>
     <w:lsdException w:name="HTML Bottom of Form" w:semiHidden="1" w:unhideWhenUsed="1"/>
-    <w:lsdException w:name="Normal (Web)" w:semiHidden="1" w:unhideWhenUsed="1"/>
+    <w:lsdException w:name="Normal (Web)" w:semiHidden="1" w:unhideWhenUsed="1" w:qFormat="1"/>
     <w:lsdException w:name="HTML Acronym" w:semiHidden="1" w:unhideWhenUsed="1"/>
     <w:lsdException w:name="HTML Address" w:semiHidden="1" w:unhideWhenUsed="1"/>
     <w:lsdException w:name="HTML Cite" w:semiHidden="1" w:unhideWhenUsed="1"/>
@@ -7673,8 +7521,8 @@
     <w:name w:val="Normal (Web)"/>
     <w:basedOn w:val="Normal"/>
     <w:uiPriority w:val="99"/>
-    <w:semiHidden/>
     <w:unhideWhenUsed/>
+    <w:qFormat/>
     <w:rsid w:val="00856786"/>
     <w:pPr>
       <w:spacing w:before="100" w:beforeAutospacing="1" w:after="100" w:afterAutospacing="1" w:line="240" w:lineRule="auto"/>
@@ -7701,6 +7549,7 @@
   <w:style w:type="character" w:customStyle="1" w:styleId="apple-tab-span">
     <w:name w:val="apple-tab-span"/>
     <w:basedOn w:val="Policepardfaut"/>
+    <w:qFormat/>
     <w:rsid w:val="00856786"/>
   </w:style>
   <w:style w:type="table" w:styleId="Grilledutableau">
@@ -8235,7 +8084,7 @@
 </file>
 
 <file path=customXml/itemProps1.xml><?xml version="1.0" encoding="utf-8"?>
-<ds:datastoreItem xmlns:ds="http://schemas.openxmlformats.org/officeDocument/2006/customXml" ds:itemID="{B2F0B448-FDC5-4F47-A78D-3589546ECC0D}">
+<ds:datastoreItem xmlns:ds="http://schemas.openxmlformats.org/officeDocument/2006/customXml" ds:itemID="{96695E66-B436-4E40-BB7F-75B81FCEA83D}">
   <ds:schemaRefs>
     <ds:schemaRef ds:uri="http://schemas.openxmlformats.org/officeDocument/2006/bibliography"/>
   </ds:schemaRefs>

</xml_diff>